<commit_message>
Show Single Products and Relateds products
</commit_message>
<xml_diff>
--- a/e-commerce-nodejs/Docs/Projet E-Commerce NodeJS.docx
+++ b/e-commerce-nodejs/Docs/Projet E-Commerce NodeJS.docx
@@ -37,6 +37,7 @@
         </w:rPr>
       </w:pPr>
       <w:proofErr w:type="spellStart"/>
+      <w:proofErr w:type="gramStart"/>
       <w:r>
         <w:rPr>
           <w:rFonts w:ascii="Century Gothic" w:hAnsi="Century Gothic"/>
@@ -46,6 +47,7 @@
         <w:t>npm</w:t>
       </w:r>
       <w:proofErr w:type="spellEnd"/>
+      <w:proofErr w:type="gramEnd"/>
       <w:r>
         <w:rPr>
           <w:rFonts w:ascii="Century Gothic" w:hAnsi="Century Gothic"/>
@@ -86,6 +88,7 @@
         </w:rPr>
       </w:pPr>
       <w:proofErr w:type="spellStart"/>
+      <w:proofErr w:type="gramStart"/>
       <w:r>
         <w:rPr>
           <w:rFonts w:ascii="Century Gothic" w:hAnsi="Century Gothic"/>
@@ -95,6 +98,7 @@
         <w:t>npm</w:t>
       </w:r>
       <w:proofErr w:type="spellEnd"/>
+      <w:proofErr w:type="gramEnd"/>
       <w:r>
         <w:rPr>
           <w:rFonts w:ascii="Century Gothic" w:hAnsi="Century Gothic"/>
@@ -159,6 +163,7 @@
         </w:rPr>
       </w:pPr>
       <w:proofErr w:type="spellStart"/>
+      <w:proofErr w:type="gramStart"/>
       <w:r>
         <w:rPr>
           <w:rFonts w:ascii="Century Gothic" w:hAnsi="Century Gothic"/>
@@ -168,6 +173,7 @@
         <w:t>npm</w:t>
       </w:r>
       <w:proofErr w:type="spellEnd"/>
+      <w:proofErr w:type="gramEnd"/>
       <w:r>
         <w:rPr>
           <w:rFonts w:ascii="Century Gothic" w:hAnsi="Century Gothic"/>
@@ -223,6 +229,7 @@
         </w:rPr>
       </w:pPr>
       <w:proofErr w:type="spellStart"/>
+      <w:proofErr w:type="gramStart"/>
       <w:r>
         <w:rPr>
           <w:rFonts w:ascii="Century Gothic" w:hAnsi="Century Gothic"/>
@@ -232,6 +239,7 @@
         <w:t>npm</w:t>
       </w:r>
       <w:proofErr w:type="spellEnd"/>
+      <w:proofErr w:type="gramEnd"/>
       <w:r>
         <w:rPr>
           <w:rFonts w:ascii="Century Gothic" w:hAnsi="Century Gothic"/>
@@ -263,6 +271,7 @@
         </w:rPr>
       </w:pPr>
       <w:proofErr w:type="spellStart"/>
+      <w:proofErr w:type="gramStart"/>
       <w:r>
         <w:rPr>
           <w:rFonts w:ascii="Century Gothic" w:hAnsi="Century Gothic"/>
@@ -272,6 +281,7 @@
         <w:t>npm</w:t>
       </w:r>
       <w:proofErr w:type="spellEnd"/>
+      <w:proofErr w:type="gramEnd"/>
       <w:r>
         <w:rPr>
           <w:rFonts w:ascii="Century Gothic" w:hAnsi="Century Gothic"/>
@@ -337,14 +347,23 @@
           <w:b/>
           <w:bCs/>
         </w:rPr>
-        <w:t xml:space="preserve"> Introduction - </w:t>
-      </w:r>
+        <w:t xml:space="preserve"> Introduction </w:t>
+      </w:r>
+      <w:proofErr w:type="gramStart"/>
       <w:r>
         <w:rPr>
           <w:rFonts w:ascii="Century Gothic" w:hAnsi="Century Gothic"/>
           <w:b/>
           <w:bCs/>
         </w:rPr>
+        <w:t xml:space="preserve">- </w:t>
+      </w:r>
+      <w:r>
+        <w:rPr>
+          <w:rFonts w:ascii="Century Gothic" w:hAnsi="Century Gothic"/>
+          <w:b/>
+          <w:bCs/>
+        </w:rPr>
         <w:t xml:space="preserve"> </w:t>
       </w:r>
       <w:r>
@@ -355,17 +374,19 @@
         </w:rPr>
         <w:t>jwt.io</w:t>
       </w:r>
-    </w:p>
-    <w:p>
-      <w:pPr>
-        <w:rPr>
-          <w:rFonts w:ascii="Consolas" w:hAnsi="Consolas"/>
-          <w:sz w:val="21"/>
-          <w:szCs w:val="21"/>
-          <w:shd w:val="clear" w:color="auto" w:fill="DBFFDB"/>
-        </w:rPr>
-      </w:pPr>
-      <w:proofErr w:type="spellStart"/>
+      <w:proofErr w:type="gramEnd"/>
+    </w:p>
+    <w:p>
+      <w:pPr>
+        <w:rPr>
+          <w:rFonts w:ascii="Consolas" w:hAnsi="Consolas"/>
+          <w:sz w:val="21"/>
+          <w:szCs w:val="21"/>
+          <w:shd w:val="clear" w:color="auto" w:fill="DBFFDB"/>
+        </w:rPr>
+      </w:pPr>
+      <w:proofErr w:type="spellStart"/>
+      <w:proofErr w:type="gramStart"/>
       <w:r>
         <w:rPr>
           <w:rFonts w:ascii="Consolas" w:hAnsi="Consolas"/>
@@ -376,6 +397,7 @@
         <w:t>npm</w:t>
       </w:r>
       <w:proofErr w:type="spellEnd"/>
+      <w:proofErr w:type="gramEnd"/>
       <w:r>
         <w:rPr>
           <w:rFonts w:ascii="Consolas" w:hAnsi="Consolas"/>
@@ -427,6 +449,7 @@
         </w:rPr>
       </w:pPr>
       <w:proofErr w:type="spellStart"/>
+      <w:proofErr w:type="gramStart"/>
       <w:r>
         <w:rPr>
           <w:rFonts w:ascii="Consolas" w:hAnsi="Consolas"/>
@@ -437,6 +460,7 @@
         <w:t>npm</w:t>
       </w:r>
       <w:proofErr w:type="spellEnd"/>
+      <w:proofErr w:type="gramEnd"/>
       <w:r>
         <w:rPr>
           <w:rFonts w:ascii="Consolas" w:hAnsi="Consolas"/>
@@ -487,6 +511,7 @@
         </w:rPr>
       </w:pPr>
       <w:proofErr w:type="spellStart"/>
+      <w:proofErr w:type="gramStart"/>
       <w:r>
         <w:rPr>
           <w:rFonts w:ascii="Consolas" w:hAnsi="Consolas"/>
@@ -497,6 +522,7 @@
         <w:t>npm</w:t>
       </w:r>
       <w:proofErr w:type="spellEnd"/>
+      <w:proofErr w:type="gramEnd"/>
       <w:r>
         <w:rPr>
           <w:rFonts w:ascii="Consolas" w:hAnsi="Consolas"/>
@@ -676,6 +702,7 @@
         </w:rPr>
       </w:pPr>
       <w:proofErr w:type="spellStart"/>
+      <w:proofErr w:type="gramStart"/>
       <w:r>
         <w:rPr>
           <w:rFonts w:ascii="Century Gothic" w:hAnsi="Century Gothic"/>
@@ -685,6 +712,7 @@
         <w:t>token</w:t>
       </w:r>
       <w:proofErr w:type="spellEnd"/>
+      <w:proofErr w:type="gramEnd"/>
       <w:r>
         <w:rPr>
           <w:rFonts w:ascii="Century Gothic" w:hAnsi="Century Gothic"/>
@@ -792,6 +820,7 @@
         </w:rPr>
       </w:pPr>
       <w:proofErr w:type="spellStart"/>
+      <w:proofErr w:type="gramStart"/>
       <w:r>
         <w:rPr>
           <w:rFonts w:ascii="inherit" w:hAnsi="inherit"/>
@@ -815,6 +844,7 @@
         <w:t>ulter</w:t>
       </w:r>
       <w:proofErr w:type="spellEnd"/>
+      <w:proofErr w:type="gramEnd"/>
       <w:r>
         <w:rPr>
           <w:rFonts w:ascii="inherit" w:hAnsi="inherit"/>
@@ -887,6 +917,7 @@
         </w:rPr>
       </w:pPr>
       <w:proofErr w:type="spellStart"/>
+      <w:proofErr w:type="gramStart"/>
       <w:r>
         <w:rPr>
           <w:rFonts w:ascii="Consolas" w:eastAsiaTheme="minorHAnsi" w:hAnsi="Consolas" w:cstheme="minorBidi"/>
@@ -898,6 +929,7 @@
         <w:t>npm</w:t>
       </w:r>
       <w:proofErr w:type="spellEnd"/>
+      <w:proofErr w:type="gramEnd"/>
       <w:r>
         <w:rPr>
           <w:rFonts w:ascii="Consolas" w:eastAsiaTheme="minorHAnsi" w:hAnsi="Consolas" w:cstheme="minorBidi"/>
@@ -957,6 +989,7 @@
         </w:rPr>
       </w:pPr>
       <w:proofErr w:type="spellStart"/>
+      <w:proofErr w:type="gramStart"/>
       <w:r>
         <w:rPr>
           <w:rFonts w:ascii="Consolas" w:eastAsiaTheme="minorHAnsi" w:hAnsi="Consolas" w:cstheme="minorBidi"/>
@@ -968,6 +1001,7 @@
         <w:t>npm</w:t>
       </w:r>
       <w:proofErr w:type="spellEnd"/>
+      <w:proofErr w:type="gramEnd"/>
       <w:r>
         <w:rPr>
           <w:rFonts w:ascii="Consolas" w:eastAsiaTheme="minorHAnsi" w:hAnsi="Consolas" w:cstheme="minorBidi"/>
@@ -1030,6 +1064,7 @@
         </w:rPr>
       </w:pPr>
       <w:proofErr w:type="spellStart"/>
+      <w:proofErr w:type="gramStart"/>
       <w:r>
         <w:rPr>
           <w:rFonts w:ascii="Consolas" w:eastAsiaTheme="minorHAnsi" w:hAnsi="Consolas" w:cstheme="minorBidi"/>
@@ -1043,6 +1078,7 @@
         <w:t>npm</w:t>
       </w:r>
       <w:proofErr w:type="spellEnd"/>
+      <w:proofErr w:type="gramEnd"/>
       <w:r>
         <w:rPr>
           <w:rFonts w:ascii="Consolas" w:eastAsiaTheme="minorHAnsi" w:hAnsi="Consolas" w:cstheme="minorBidi"/>
@@ -1352,6 +1388,7 @@
         <w:t xml:space="preserve"> </w:t>
       </w:r>
       <w:proofErr w:type="spellStart"/>
+      <w:proofErr w:type="gramStart"/>
       <w:r>
         <w:rPr>
           <w:rFonts w:ascii="Segoe UI" w:hAnsi="Segoe UI" w:cs="Segoe UI"/>
@@ -1367,6 +1404,7 @@
         </w:rPr>
         <w:t>?</w:t>
       </w:r>
+      <w:proofErr w:type="gramEnd"/>
     </w:p>
     <w:p>
       <w:pPr>
@@ -1607,8 +1645,17 @@
           <w:rFonts w:ascii="Segoe UI" w:hAnsi="Segoe UI" w:cs="Segoe UI"/>
           <w:color w:val="24292E"/>
         </w:rPr>
-        <w:t xml:space="preserve"> for:</w:t>
-      </w:r>
+        <w:t xml:space="preserve"> </w:t>
+      </w:r>
+      <w:proofErr w:type="gramStart"/>
+      <w:r>
+        <w:rPr>
+          <w:rFonts w:ascii="Segoe UI" w:hAnsi="Segoe UI" w:cs="Segoe UI"/>
+          <w:color w:val="24292E"/>
+        </w:rPr>
+        <w:t>for:</w:t>
+      </w:r>
+      <w:proofErr w:type="gramEnd"/>
     </w:p>
     <w:p>
       <w:pPr>
@@ -1826,6 +1873,7 @@
         </w:rPr>
       </w:pPr>
       <w:proofErr w:type="spellStart"/>
+      <w:proofErr w:type="gramStart"/>
       <w:r>
         <w:rPr>
           <w:rFonts w:ascii="Consolas" w:hAnsi="Consolas"/>
@@ -1837,6 +1885,7 @@
         <w:t>npm</w:t>
       </w:r>
       <w:proofErr w:type="spellEnd"/>
+      <w:proofErr w:type="gramEnd"/>
       <w:r>
         <w:rPr>
           <w:rFonts w:ascii="Consolas" w:hAnsi="Consolas"/>
@@ -1999,6 +2048,7 @@
           <w:shd w:val="clear" w:color="auto" w:fill="DBFFDB"/>
         </w:rPr>
       </w:pPr>
+      <w:proofErr w:type="gramStart"/>
       <w:r>
         <w:rPr>
           <w:rFonts w:ascii="Consolas" w:hAnsi="Consolas"/>
@@ -2010,6 +2060,7 @@
         <w:t>/?</w:t>
       </w:r>
       <w:proofErr w:type="spellStart"/>
+      <w:proofErr w:type="gramEnd"/>
       <w:r>
         <w:rPr>
           <w:rFonts w:ascii="Consolas" w:hAnsi="Consolas"/>
@@ -2256,6 +2307,7 @@
         </w:r>
       </w:hyperlink>
       <w:proofErr w:type="spellStart"/>
+      <w:proofErr w:type="gramStart"/>
       <w:r>
         <w:rPr>
           <w:rFonts w:ascii="Consolas" w:hAnsi="Consolas"/>
@@ -2266,6 +2318,7 @@
         <w:t>npm</w:t>
       </w:r>
       <w:proofErr w:type="spellEnd"/>
+      <w:proofErr w:type="gramEnd"/>
       <w:r>
         <w:rPr>
           <w:rFonts w:ascii="Consolas" w:hAnsi="Consolas"/>
@@ -2310,6 +2363,7 @@
         </w:rPr>
       </w:pPr>
       <w:proofErr w:type="spellStart"/>
+      <w:proofErr w:type="gramStart"/>
       <w:r>
         <w:rPr>
           <w:rFonts w:ascii="Palatino Linotype" w:hAnsi="Palatino Linotype" w:cs="Arial"/>
@@ -2321,6 +2375,7 @@
         <w:t>react</w:t>
       </w:r>
       <w:proofErr w:type="spellEnd"/>
+      <w:proofErr w:type="gramEnd"/>
       <w:r>
         <w:rPr>
           <w:rFonts w:ascii="Palatino Linotype" w:hAnsi="Palatino Linotype" w:cs="Arial"/>
@@ -2362,12 +2417,21 @@
           <w:bCs/>
         </w:rPr>
       </w:pPr>
-      <w:r>
-        <w:rPr>
-          <w:b/>
-          <w:bCs/>
-        </w:rPr>
-        <w:t xml:space="preserve">intégrer </w:t>
+      <w:proofErr w:type="gramStart"/>
+      <w:r>
+        <w:rPr>
+          <w:b/>
+          <w:bCs/>
+        </w:rPr>
+        <w:t>intégrer</w:t>
+      </w:r>
+      <w:proofErr w:type="gramEnd"/>
+      <w:r>
+        <w:rPr>
+          <w:b/>
+          <w:bCs/>
+        </w:rPr>
+        <w:t xml:space="preserve"> </w:t>
       </w:r>
       <w:proofErr w:type="spellStart"/>
       <w:r>
@@ -2461,6 +2525,7 @@
         <w:t>&lt;</w:t>
       </w:r>
       <w:proofErr w:type="spellStart"/>
+      <w:proofErr w:type="gramStart"/>
       <w:r>
         <w:rPr>
           <w:rFonts w:ascii="Monaco" w:eastAsia="Times New Roman" w:hAnsi="Monaco" w:cs="Courier New"/>
@@ -2472,6 +2537,7 @@
         <w:t>link</w:t>
       </w:r>
       <w:proofErr w:type="spellEnd"/>
+      <w:proofErr w:type="gramEnd"/>
       <w:r>
         <w:rPr>
           <w:rFonts w:ascii="Monaco" w:eastAsia="Times New Roman" w:hAnsi="Monaco" w:cs="Courier New"/>
@@ -2606,6 +2672,7 @@
         <w:t>&lt;</w:t>
       </w:r>
       <w:proofErr w:type="spellStart"/>
+      <w:proofErr w:type="gramStart"/>
       <w:r>
         <w:rPr>
           <w:rFonts w:ascii="Monaco" w:eastAsia="Times New Roman" w:hAnsi="Monaco" w:cs="Courier New"/>
@@ -2617,6 +2684,7 @@
         <w:t>link</w:t>
       </w:r>
       <w:proofErr w:type="spellEnd"/>
+      <w:proofErr w:type="gramEnd"/>
       <w:r>
         <w:rPr>
           <w:rFonts w:ascii="Monaco" w:eastAsia="Times New Roman" w:hAnsi="Monaco" w:cs="Courier New"/>
@@ -2866,7 +2934,29 @@
           <w:szCs w:val="20"/>
           <w:lang w:eastAsia="fr-FR"/>
         </w:rPr>
-        <w:t xml:space="preserve">&lt;script </w:t>
+        <w:t>&lt;</w:t>
+      </w:r>
+      <w:proofErr w:type="gramStart"/>
+      <w:r>
+        <w:rPr>
+          <w:rFonts w:ascii="Monaco" w:eastAsia="Times New Roman" w:hAnsi="Monaco" w:cs="Courier New"/>
+          <w:color w:val="2F6F9F"/>
+          <w:sz w:val="20"/>
+          <w:szCs w:val="20"/>
+          <w:lang w:eastAsia="fr-FR"/>
+        </w:rPr>
+        <w:t>script</w:t>
+      </w:r>
+      <w:proofErr w:type="gramEnd"/>
+      <w:r>
+        <w:rPr>
+          <w:rFonts w:ascii="Monaco" w:eastAsia="Times New Roman" w:hAnsi="Monaco" w:cs="Courier New"/>
+          <w:color w:val="2F6F9F"/>
+          <w:sz w:val="20"/>
+          <w:szCs w:val="20"/>
+          <w:lang w:eastAsia="fr-FR"/>
+        </w:rPr>
+        <w:t xml:space="preserve"> </w:t>
       </w:r>
       <w:r>
         <w:rPr>
@@ -3031,7 +3121,29 @@
           <w:szCs w:val="20"/>
           <w:lang w:eastAsia="fr-FR"/>
         </w:rPr>
-        <w:t xml:space="preserve">&lt;script </w:t>
+        <w:t>&lt;</w:t>
+      </w:r>
+      <w:proofErr w:type="gramStart"/>
+      <w:r>
+        <w:rPr>
+          <w:rFonts w:ascii="Monaco" w:eastAsia="Times New Roman" w:hAnsi="Monaco" w:cs="Courier New"/>
+          <w:color w:val="2F6F9F"/>
+          <w:sz w:val="20"/>
+          <w:szCs w:val="20"/>
+          <w:lang w:eastAsia="fr-FR"/>
+        </w:rPr>
+        <w:t>script</w:t>
+      </w:r>
+      <w:proofErr w:type="gramEnd"/>
+      <w:r>
+        <w:rPr>
+          <w:rFonts w:ascii="Monaco" w:eastAsia="Times New Roman" w:hAnsi="Monaco" w:cs="Courier New"/>
+          <w:color w:val="2F6F9F"/>
+          <w:sz w:val="20"/>
+          <w:szCs w:val="20"/>
+          <w:lang w:eastAsia="fr-FR"/>
+        </w:rPr>
+        <w:t xml:space="preserve"> </w:t>
       </w:r>
       <w:r>
         <w:rPr>
@@ -3240,7 +3352,29 @@
           <w:szCs w:val="20"/>
           <w:lang w:eastAsia="fr-FR"/>
         </w:rPr>
-        <w:t xml:space="preserve">&lt;script </w:t>
+        <w:t>&lt;</w:t>
+      </w:r>
+      <w:proofErr w:type="gramStart"/>
+      <w:r>
+        <w:rPr>
+          <w:rFonts w:ascii="Monaco" w:eastAsia="Times New Roman" w:hAnsi="Monaco" w:cs="Courier New"/>
+          <w:color w:val="2F6F9F"/>
+          <w:sz w:val="20"/>
+          <w:szCs w:val="20"/>
+          <w:lang w:eastAsia="fr-FR"/>
+        </w:rPr>
+        <w:t>script</w:t>
+      </w:r>
+      <w:proofErr w:type="gramEnd"/>
+      <w:r>
+        <w:rPr>
+          <w:rFonts w:ascii="Monaco" w:eastAsia="Times New Roman" w:hAnsi="Monaco" w:cs="Courier New"/>
+          <w:color w:val="2F6F9F"/>
+          <w:sz w:val="20"/>
+          <w:szCs w:val="20"/>
+          <w:lang w:eastAsia="fr-FR"/>
+        </w:rPr>
+        <w:t xml:space="preserve"> </w:t>
       </w:r>
       <w:r>
         <w:rPr>
@@ -3433,6 +3567,7 @@
     </w:p>
     <w:p>
       <w:proofErr w:type="spellStart"/>
+      <w:proofErr w:type="gramStart"/>
       <w:r>
         <w:rPr>
           <w:b/>
@@ -3441,6 +3576,7 @@
         <w:t>npm</w:t>
       </w:r>
       <w:proofErr w:type="spellEnd"/>
+      <w:proofErr w:type="gramEnd"/>
       <w:r>
         <w:rPr>
           <w:b/>
@@ -3533,6 +3669,7 @@
         </w:rPr>
         <w:t>-router-dom</w:t>
       </w:r>
+      <w:proofErr w:type="gramStart"/>
       <w:r>
         <w:rPr>
           <w:rFonts w:ascii="Consolas" w:eastAsia="Times New Roman" w:hAnsi="Consolas" w:cs="Times New Roman"/>
@@ -3543,6 +3680,7 @@
         </w:rPr>
         <w:t>":</w:t>
       </w:r>
+      <w:proofErr w:type="gramEnd"/>
       <w:r>
         <w:rPr>
           <w:rFonts w:ascii="Consolas" w:eastAsia="Times New Roman" w:hAnsi="Consolas" w:cs="Times New Roman"/>
@@ -3765,6 +3903,7 @@
         </w:rPr>
       </w:pPr>
       <w:proofErr w:type="spellStart"/>
+      <w:proofErr w:type="gramStart"/>
       <w:r>
         <w:rPr>
           <w:rFonts w:ascii="Source Sans Pro" w:hAnsi="Source Sans Pro"/>
@@ -3774,17 +3913,19 @@
         <w:t>toastr</w:t>
       </w:r>
       <w:proofErr w:type="spellEnd"/>
-    </w:p>
-    <w:p>
-      <w:pPr>
-        <w:rPr>
-          <w:rFonts w:ascii="Consolas" w:hAnsi="Consolas"/>
-          <w:sz w:val="21"/>
-          <w:szCs w:val="21"/>
-          <w:shd w:val="clear" w:color="auto" w:fill="DBFFDB"/>
-        </w:rPr>
-      </w:pPr>
-      <w:proofErr w:type="spellStart"/>
+      <w:proofErr w:type="gramEnd"/>
+    </w:p>
+    <w:p>
+      <w:pPr>
+        <w:rPr>
+          <w:rFonts w:ascii="Consolas" w:hAnsi="Consolas"/>
+          <w:sz w:val="21"/>
+          <w:szCs w:val="21"/>
+          <w:shd w:val="clear" w:color="auto" w:fill="DBFFDB"/>
+        </w:rPr>
+      </w:pPr>
+      <w:proofErr w:type="spellStart"/>
+      <w:proofErr w:type="gramStart"/>
       <w:r>
         <w:rPr>
           <w:rFonts w:ascii="Consolas" w:hAnsi="Consolas"/>
@@ -3795,6 +3936,7 @@
         <w:t>npm</w:t>
       </w:r>
       <w:proofErr w:type="spellEnd"/>
+      <w:proofErr w:type="gramEnd"/>
       <w:r>
         <w:rPr>
           <w:rFonts w:ascii="Consolas" w:hAnsi="Consolas"/>
@@ -3837,11 +3979,18 @@
       </w:pPr>
     </w:p>
     <w:p>
-      <w:proofErr w:type="spellStart"/>
+      <w:pPr>
+        <w:pBdr>
+          <w:bottom w:val="single" w:sz="6" w:space="1" w:color="auto"/>
+        </w:pBdr>
+      </w:pPr>
+      <w:proofErr w:type="spellStart"/>
+      <w:proofErr w:type="gramStart"/>
       <w:r>
         <w:t>npm</w:t>
       </w:r>
       <w:proofErr w:type="spellEnd"/>
+      <w:proofErr w:type="gramEnd"/>
       <w:r>
         <w:t xml:space="preserve"> </w:t>
       </w:r>
@@ -3860,6 +4009,135 @@
       <w:proofErr w:type="spellEnd"/>
       <w:r>
         <w:t xml:space="preserve"> version</w:t>
+      </w:r>
+    </w:p>
+    <w:p>
+      <w:pPr>
+        <w:pBdr>
+          <w:bottom w:val="single" w:sz="6" w:space="1" w:color="auto"/>
+        </w:pBdr>
+      </w:pPr>
+    </w:p>
+    <w:p/>
+    <w:p>
+      <w:pPr>
+        <w:rPr>
+          <w:sz w:val="28"/>
+          <w:szCs w:val="28"/>
+        </w:rPr>
+      </w:pPr>
+      <w:proofErr w:type="spellStart"/>
+      <w:proofErr w:type="gramStart"/>
+      <w:r>
+        <w:rPr>
+          <w:color w:val="FF0000"/>
+          <w:sz w:val="28"/>
+          <w:szCs w:val="28"/>
+          <w:highlight w:val="lightGray"/>
+        </w:rPr>
+        <w:t>npm</w:t>
+      </w:r>
+      <w:proofErr w:type="spellEnd"/>
+      <w:proofErr w:type="gramEnd"/>
+      <w:r>
+        <w:rPr>
+          <w:color w:val="FF0000"/>
+          <w:sz w:val="28"/>
+          <w:szCs w:val="28"/>
+          <w:highlight w:val="lightGray"/>
+        </w:rPr>
+        <w:t xml:space="preserve"> i </w:t>
+      </w:r>
+      <w:proofErr w:type="spellStart"/>
+      <w:r>
+        <w:rPr>
+          <w:color w:val="FF0000"/>
+          <w:sz w:val="28"/>
+          <w:szCs w:val="28"/>
+          <w:highlight w:val="lightGray"/>
+        </w:rPr>
+        <w:t>query</w:t>
+      </w:r>
+      <w:proofErr w:type="spellEnd"/>
+      <w:r>
+        <w:rPr>
+          <w:color w:val="FF0000"/>
+          <w:sz w:val="28"/>
+          <w:szCs w:val="28"/>
+          <w:highlight w:val="lightGray"/>
+        </w:rPr>
+        <w:t>-string</w:t>
+      </w:r>
+      <w:r>
+        <w:rPr>
+          <w:color w:val="FF0000"/>
+          <w:sz w:val="28"/>
+          <w:szCs w:val="28"/>
+        </w:rPr>
+        <w:t xml:space="preserve"> </w:t>
+      </w:r>
+      <w:r>
+        <w:rPr>
+          <w:color w:val="FF0000"/>
+          <w:sz w:val="28"/>
+          <w:szCs w:val="28"/>
+        </w:rPr>
+        <w:t xml:space="preserve">   </w:t>
+      </w:r>
+      <w:r>
+        <w:rPr>
+          <w:color w:val="FF0000"/>
+          <w:sz w:val="28"/>
+          <w:szCs w:val="28"/>
+        </w:rPr>
+        <w:sym w:font="Wingdings" w:char="F0E8"/>
+      </w:r>
+      <w:r>
+        <w:rPr>
+          <w:color w:val="FF0000"/>
+          <w:sz w:val="28"/>
+          <w:szCs w:val="28"/>
+        </w:rPr>
+        <w:t xml:space="preserve">  </w:t>
+      </w:r>
+      <w:r>
+        <w:rPr>
+          <w:sz w:val="28"/>
+          <w:szCs w:val="28"/>
+        </w:rPr>
+        <w:t xml:space="preserve">for </w:t>
+      </w:r>
+      <w:proofErr w:type="spellStart"/>
+      <w:r>
+        <w:rPr>
+          <w:sz w:val="28"/>
+          <w:szCs w:val="28"/>
+        </w:rPr>
+        <w:t>creating</w:t>
+      </w:r>
+      <w:proofErr w:type="spellEnd"/>
+      <w:r>
+        <w:rPr>
+          <w:sz w:val="28"/>
+          <w:szCs w:val="28"/>
+        </w:rPr>
+        <w:t xml:space="preserve"> a </w:t>
+      </w:r>
+      <w:proofErr w:type="spellStart"/>
+      <w:r>
+        <w:rPr>
+          <w:sz w:val="28"/>
+          <w:szCs w:val="28"/>
+        </w:rPr>
+        <w:t>query</w:t>
+      </w:r>
+      <w:proofErr w:type="spellEnd"/>
+      <w:r>
+        <w:rPr>
+          <w:sz w:val="28"/>
+          <w:szCs w:val="28"/>
+        </w:rPr>
+        <w:t xml:space="preserve"> string </w:t>
       </w:r>
     </w:p>
     <w:sectPr>

</xml_diff>

<commit_message>
Add Payment Process Braintree Card / paypal
</commit_message>
<xml_diff>
--- a/e-commerce-nodejs/Docs/Projet E-Commerce NodeJS.docx
+++ b/e-commerce-nodejs/Docs/Projet E-Commerce NodeJS.docx
@@ -4526,9 +4526,4331 @@
     </w:p>
     <w:p>
       <w:pPr>
-        <w:rPr>
+        <w:pStyle w:val="Titre2"/>
+        <w:shd w:val="clear" w:color="auto" w:fill="FFFFFF"/>
+        <w:spacing w:before="0" w:after="300"/>
+        <w:rPr>
+          <w:rFonts w:ascii="Arial" w:hAnsi="Arial" w:cs="Arial"/>
+          <w:color w:val="000000"/>
+          <w:sz w:val="57"/>
+          <w:szCs w:val="57"/>
+        </w:rPr>
+      </w:pPr>
+      <w:proofErr w:type="spellStart"/>
+      <w:r>
+        <w:rPr>
+          <w:rFonts w:ascii="Arial" w:hAnsi="Arial" w:cs="Arial"/>
+          <w:color w:val="000000"/>
+          <w:sz w:val="57"/>
+          <w:szCs w:val="57"/>
+        </w:rPr>
+        <w:lastRenderedPageBreak/>
+        <w:t>Comparison</w:t>
+      </w:r>
+      <w:proofErr w:type="spellEnd"/>
+      <w:r>
+        <w:rPr>
+          <w:rFonts w:ascii="Arial" w:hAnsi="Arial" w:cs="Arial"/>
+          <w:color w:val="000000"/>
+          <w:sz w:val="57"/>
+          <w:szCs w:val="57"/>
+        </w:rPr>
+        <w:t xml:space="preserve"> of </w:t>
+      </w:r>
+      <w:proofErr w:type="spellStart"/>
+      <w:r>
+        <w:rPr>
+          <w:rFonts w:ascii="Arial" w:hAnsi="Arial" w:cs="Arial"/>
+          <w:color w:val="000000"/>
+          <w:sz w:val="57"/>
+          <w:szCs w:val="57"/>
+        </w:rPr>
+        <w:t>Stripe</w:t>
+      </w:r>
+      <w:proofErr w:type="spellEnd"/>
+      <w:r>
+        <w:rPr>
+          <w:rFonts w:ascii="Arial" w:hAnsi="Arial" w:cs="Arial"/>
+          <w:color w:val="000000"/>
+          <w:sz w:val="57"/>
+          <w:szCs w:val="57"/>
+        </w:rPr>
+        <w:t xml:space="preserve">, </w:t>
+      </w:r>
+      <w:proofErr w:type="spellStart"/>
+      <w:r>
+        <w:rPr>
+          <w:rFonts w:ascii="Arial" w:hAnsi="Arial" w:cs="Arial"/>
+          <w:color w:val="000000"/>
+          <w:sz w:val="57"/>
+          <w:szCs w:val="57"/>
+        </w:rPr>
+        <w:t>Braintree</w:t>
+      </w:r>
+      <w:proofErr w:type="spellEnd"/>
+      <w:r>
+        <w:rPr>
+          <w:rFonts w:ascii="Arial" w:hAnsi="Arial" w:cs="Arial"/>
+          <w:color w:val="000000"/>
+          <w:sz w:val="57"/>
+          <w:szCs w:val="57"/>
+        </w:rPr>
+        <w:t>, and PayPal</w:t>
+      </w:r>
+    </w:p>
+    <w:tbl>
+      <w:tblPr>
+        <w:tblpPr w:leftFromText="141" w:rightFromText="141" w:vertAnchor="text" w:horzAnchor="margin" w:tblpY="123"/>
+        <w:tblW w:w="11538" w:type="dxa"/>
+        <w:shd w:val="clear" w:color="auto" w:fill="FFFFFF"/>
+        <w:tblCellMar>
+          <w:top w:w="15" w:type="dxa"/>
+          <w:left w:w="15" w:type="dxa"/>
+          <w:bottom w:w="15" w:type="dxa"/>
+          <w:right w:w="15" w:type="dxa"/>
+        </w:tblCellMar>
+        <w:tblLook w:val="04A0" w:firstRow="1" w:lastRow="0" w:firstColumn="1" w:lastColumn="0" w:noHBand="0" w:noVBand="1"/>
+      </w:tblPr>
+      <w:tblGrid>
+        <w:gridCol w:w="1336"/>
+        <w:gridCol w:w="2556"/>
+        <w:gridCol w:w="3198"/>
+        <w:gridCol w:w="4448"/>
+      </w:tblGrid>
+      <w:tr>
+        <w:tc>
+          <w:tcPr>
+            <w:tcW w:w="1336" w:type="dxa"/>
+            <w:shd w:val="clear" w:color="auto" w:fill="503266"/>
+            <w:tcMar>
+              <w:top w:w="105" w:type="dxa"/>
+              <w:left w:w="105" w:type="dxa"/>
+              <w:bottom w:w="105" w:type="dxa"/>
+              <w:right w:w="105" w:type="dxa"/>
+            </w:tcMar>
+            <w:vAlign w:val="center"/>
+            <w:hideMark/>
+          </w:tcPr>
+          <w:p>
+            <w:pPr>
+              <w:spacing w:after="0"/>
+              <w:jc w:val="center"/>
+              <w:rPr>
+                <w:rFonts w:ascii="Arial" w:hAnsi="Arial" w:cs="Arial"/>
+                <w:color w:val="FFFFFF"/>
+                <w:sz w:val="27"/>
+                <w:szCs w:val="27"/>
+              </w:rPr>
+            </w:pPr>
+            <w:proofErr w:type="spellStart"/>
+            <w:r>
+              <w:rPr>
+                <w:rStyle w:val="lev"/>
+                <w:rFonts w:ascii="Arial" w:hAnsi="Arial" w:cs="Arial"/>
+                <w:color w:val="FFFFFF"/>
+                <w:sz w:val="27"/>
+                <w:szCs w:val="27"/>
+              </w:rPr>
+              <w:t>Payment</w:t>
+            </w:r>
+            <w:proofErr w:type="spellEnd"/>
+            <w:r>
+              <w:rPr>
+                <w:rFonts w:ascii="Arial" w:hAnsi="Arial" w:cs="Arial"/>
+                <w:b/>
+                <w:bCs/>
+                <w:color w:val="FFFFFF"/>
+                <w:sz w:val="27"/>
+                <w:szCs w:val="27"/>
+              </w:rPr>
+              <w:br/>
+            </w:r>
+            <w:r>
+              <w:rPr>
+                <w:rStyle w:val="lev"/>
+                <w:rFonts w:ascii="Arial" w:hAnsi="Arial" w:cs="Arial"/>
+                <w:color w:val="FFFFFF"/>
+                <w:sz w:val="27"/>
+                <w:szCs w:val="27"/>
+              </w:rPr>
+              <w:t>Platform</w:t>
+            </w:r>
+          </w:p>
+        </w:tc>
+        <w:tc>
+          <w:tcPr>
+            <w:tcW w:w="2665" w:type="dxa"/>
+            <w:shd w:val="clear" w:color="auto" w:fill="66417A"/>
+            <w:tcMar>
+              <w:top w:w="105" w:type="dxa"/>
+              <w:left w:w="105" w:type="dxa"/>
+              <w:bottom w:w="105" w:type="dxa"/>
+              <w:right w:w="105" w:type="dxa"/>
+            </w:tcMar>
+            <w:vAlign w:val="center"/>
+            <w:hideMark/>
+          </w:tcPr>
+          <w:p>
+            <w:pPr>
+              <w:spacing w:after="0"/>
+              <w:jc w:val="center"/>
+              <w:rPr>
+                <w:rFonts w:ascii="Arial" w:hAnsi="Arial" w:cs="Arial"/>
+                <w:color w:val="FFFFFF"/>
+                <w:sz w:val="27"/>
+                <w:szCs w:val="27"/>
+              </w:rPr>
+            </w:pPr>
+            <w:proofErr w:type="spellStart"/>
+            <w:r>
+              <w:rPr>
+                <w:rStyle w:val="lev"/>
+                <w:rFonts w:ascii="Arial" w:hAnsi="Arial" w:cs="Arial"/>
+                <w:color w:val="FFFFFF"/>
+                <w:sz w:val="27"/>
+                <w:szCs w:val="27"/>
+              </w:rPr>
+              <w:t>Stripe</w:t>
+            </w:r>
+            <w:proofErr w:type="spellEnd"/>
+            <w:r>
+              <w:rPr>
+                <w:rStyle w:val="lev"/>
+                <w:rFonts w:ascii="Arial" w:hAnsi="Arial" w:cs="Arial"/>
+                <w:color w:val="FFFFFF"/>
+                <w:sz w:val="27"/>
+                <w:szCs w:val="27"/>
+              </w:rPr>
+              <w:t xml:space="preserve"> </w:t>
+            </w:r>
+            <w:r>
+              <w:rPr>
+                <w:rStyle w:val="lev"/>
+                <w:color w:val="FFFFFF"/>
+                <w:sz w:val="27"/>
+                <w:szCs w:val="27"/>
+              </w:rPr>
+              <w:t xml:space="preserve">(not support in </w:t>
+            </w:r>
+            <w:proofErr w:type="spellStart"/>
+            <w:r>
+              <w:rPr>
+                <w:rStyle w:val="lev"/>
+                <w:color w:val="FFFFFF"/>
+                <w:sz w:val="27"/>
+                <w:szCs w:val="27"/>
+              </w:rPr>
+              <w:t>Morroco</w:t>
+            </w:r>
+            <w:proofErr w:type="spellEnd"/>
+            <w:r>
+              <w:rPr>
+                <w:rStyle w:val="lev"/>
+                <w:color w:val="FFFFFF"/>
+                <w:sz w:val="27"/>
+                <w:szCs w:val="27"/>
+              </w:rPr>
+              <w:t>)</w:t>
+            </w:r>
+          </w:p>
+        </w:tc>
+        <w:tc>
+          <w:tcPr>
+            <w:tcW w:w="3352" w:type="dxa"/>
+            <w:shd w:val="clear" w:color="auto" w:fill="8D4519"/>
+            <w:tcMar>
+              <w:top w:w="105" w:type="dxa"/>
+              <w:left w:w="105" w:type="dxa"/>
+              <w:bottom w:w="105" w:type="dxa"/>
+              <w:right w:w="105" w:type="dxa"/>
+            </w:tcMar>
+            <w:vAlign w:val="center"/>
+            <w:hideMark/>
+          </w:tcPr>
+          <w:p>
+            <w:pPr>
+              <w:spacing w:after="0"/>
+              <w:jc w:val="center"/>
+              <w:rPr>
+                <w:rFonts w:ascii="Arial" w:hAnsi="Arial" w:cs="Arial"/>
+                <w:color w:val="FFFFFF"/>
+                <w:sz w:val="27"/>
+                <w:szCs w:val="27"/>
+              </w:rPr>
+            </w:pPr>
+            <w:proofErr w:type="spellStart"/>
+            <w:r>
+              <w:rPr>
+                <w:rStyle w:val="lev"/>
+                <w:rFonts w:ascii="Arial" w:hAnsi="Arial" w:cs="Arial"/>
+                <w:color w:val="FFFFFF"/>
+                <w:sz w:val="27"/>
+                <w:szCs w:val="27"/>
+              </w:rPr>
+              <w:t>Braintree</w:t>
+            </w:r>
+            <w:proofErr w:type="spellEnd"/>
+            <w:r>
+              <w:rPr>
+                <w:rStyle w:val="lev"/>
+                <w:rFonts w:ascii="Arial" w:hAnsi="Arial" w:cs="Arial"/>
+                <w:color w:val="FFFFFF"/>
+                <w:sz w:val="27"/>
+                <w:szCs w:val="27"/>
+              </w:rPr>
+              <w:t xml:space="preserve"> </w:t>
+            </w:r>
+            <w:r>
+              <w:rPr>
+                <w:rStyle w:val="lev"/>
+                <w:color w:val="FFFFFF"/>
+                <w:sz w:val="27"/>
+                <w:szCs w:val="27"/>
+              </w:rPr>
+              <w:t>(support Morocco)</w:t>
+            </w:r>
+          </w:p>
+        </w:tc>
+        <w:tc>
+          <w:tcPr>
+            <w:tcW w:w="4185" w:type="dxa"/>
+            <w:shd w:val="clear" w:color="auto" w:fill="C3701C"/>
+            <w:tcMar>
+              <w:top w:w="105" w:type="dxa"/>
+              <w:left w:w="105" w:type="dxa"/>
+              <w:bottom w:w="105" w:type="dxa"/>
+              <w:right w:w="105" w:type="dxa"/>
+            </w:tcMar>
+            <w:vAlign w:val="center"/>
+            <w:hideMark/>
+          </w:tcPr>
+          <w:p>
+            <w:pPr>
+              <w:spacing w:after="0"/>
+              <w:jc w:val="center"/>
+              <w:rPr>
+                <w:rFonts w:ascii="Arial" w:hAnsi="Arial" w:cs="Arial"/>
+                <w:color w:val="FFFFFF"/>
+                <w:sz w:val="27"/>
+                <w:szCs w:val="27"/>
+              </w:rPr>
+            </w:pPr>
+            <w:r>
+              <w:rPr>
+                <w:rStyle w:val="lev"/>
+                <w:rFonts w:ascii="Arial" w:hAnsi="Arial" w:cs="Arial"/>
+                <w:color w:val="FFFFFF"/>
+                <w:sz w:val="27"/>
+                <w:szCs w:val="27"/>
+              </w:rPr>
+              <w:t>PayPal</w:t>
+            </w:r>
+            <w:r>
+              <w:rPr>
+                <w:rStyle w:val="lev"/>
+                <w:rFonts w:ascii="Arial" w:hAnsi="Arial" w:cs="Arial"/>
+                <w:color w:val="FFFFFF"/>
+                <w:sz w:val="27"/>
+                <w:szCs w:val="27"/>
+              </w:rPr>
+              <w:t xml:space="preserve"> </w:t>
+            </w:r>
+            <w:r>
+              <w:rPr>
+                <w:rStyle w:val="lev"/>
+                <w:color w:val="FFFFFF"/>
+                <w:sz w:val="27"/>
+                <w:szCs w:val="27"/>
+              </w:rPr>
+              <w:t xml:space="preserve">(support </w:t>
+            </w:r>
+            <w:proofErr w:type="spellStart"/>
+            <w:r>
+              <w:rPr>
+                <w:rStyle w:val="lev"/>
+                <w:color w:val="FFFFFF"/>
+                <w:sz w:val="27"/>
+                <w:szCs w:val="27"/>
+              </w:rPr>
+              <w:t>morroco</w:t>
+            </w:r>
+            <w:proofErr w:type="spellEnd"/>
+            <w:r>
+              <w:rPr>
+                <w:rStyle w:val="lev"/>
+                <w:color w:val="FFFFFF"/>
+                <w:sz w:val="27"/>
+                <w:szCs w:val="27"/>
+              </w:rPr>
+              <w:t>)</w:t>
+            </w:r>
+          </w:p>
+        </w:tc>
+      </w:tr>
+      <w:tr>
+        <w:tc>
+          <w:tcPr>
+            <w:tcW w:w="1336" w:type="dxa"/>
+            <w:shd w:val="clear" w:color="auto" w:fill="FFFFFF"/>
+            <w:tcMar>
+              <w:top w:w="60" w:type="dxa"/>
+              <w:left w:w="60" w:type="dxa"/>
+              <w:bottom w:w="60" w:type="dxa"/>
+              <w:right w:w="60" w:type="dxa"/>
+            </w:tcMar>
+            <w:vAlign w:val="center"/>
+            <w:hideMark/>
+          </w:tcPr>
+          <w:p>
+            <w:pPr>
+              <w:pStyle w:val="NormalWeb"/>
+              <w:spacing w:before="0" w:beforeAutospacing="0" w:after="0" w:afterAutospacing="0" w:line="480" w:lineRule="auto"/>
+              <w:rPr>
+                <w:rFonts w:ascii="Arial" w:hAnsi="Arial" w:cs="Arial"/>
+                <w:color w:val="000000"/>
+                <w:sz w:val="21"/>
+                <w:szCs w:val="21"/>
+              </w:rPr>
+            </w:pPr>
+            <w:r>
+              <w:rPr>
+                <w:rFonts w:ascii="Arial" w:hAnsi="Arial" w:cs="Arial"/>
+                <w:color w:val="000000"/>
+                <w:sz w:val="21"/>
+                <w:szCs w:val="21"/>
+              </w:rPr>
+              <w:t>Type</w:t>
+            </w:r>
+          </w:p>
+        </w:tc>
+        <w:tc>
+          <w:tcPr>
+            <w:tcW w:w="2665" w:type="dxa"/>
+            <w:shd w:val="clear" w:color="auto" w:fill="FFFFFF"/>
+            <w:tcMar>
+              <w:top w:w="60" w:type="dxa"/>
+              <w:left w:w="60" w:type="dxa"/>
+              <w:bottom w:w="60" w:type="dxa"/>
+              <w:right w:w="60" w:type="dxa"/>
+            </w:tcMar>
+            <w:vAlign w:val="center"/>
+            <w:hideMark/>
+          </w:tcPr>
+          <w:p>
+            <w:pPr>
+              <w:pStyle w:val="NormalWeb"/>
+              <w:spacing w:before="0" w:beforeAutospacing="0" w:after="0" w:afterAutospacing="0" w:line="480" w:lineRule="auto"/>
+              <w:rPr>
+                <w:rFonts w:ascii="Arial" w:hAnsi="Arial" w:cs="Arial"/>
+                <w:color w:val="000000"/>
+                <w:sz w:val="21"/>
+                <w:szCs w:val="21"/>
+              </w:rPr>
+            </w:pPr>
+            <w:proofErr w:type="spellStart"/>
+            <w:r>
+              <w:rPr>
+                <w:rFonts w:ascii="Arial" w:hAnsi="Arial" w:cs="Arial"/>
+                <w:color w:val="000000"/>
+                <w:sz w:val="21"/>
+                <w:szCs w:val="21"/>
+              </w:rPr>
+              <w:t>Payment</w:t>
+            </w:r>
+            <w:proofErr w:type="spellEnd"/>
+            <w:r>
+              <w:rPr>
+                <w:rFonts w:ascii="Arial" w:hAnsi="Arial" w:cs="Arial"/>
+                <w:color w:val="000000"/>
+                <w:sz w:val="21"/>
+                <w:szCs w:val="21"/>
+              </w:rPr>
+              <w:t xml:space="preserve"> platform</w:t>
+            </w:r>
+            <w:r>
+              <w:rPr>
+                <w:rFonts w:ascii="Arial" w:hAnsi="Arial" w:cs="Arial"/>
+                <w:color w:val="000000"/>
+                <w:sz w:val="21"/>
+                <w:szCs w:val="21"/>
+              </w:rPr>
+              <w:br/>
+              <w:t xml:space="preserve">(Merchant </w:t>
+            </w:r>
+            <w:proofErr w:type="spellStart"/>
+            <w:r>
+              <w:rPr>
+                <w:rFonts w:ascii="Arial" w:hAnsi="Arial" w:cs="Arial"/>
+                <w:color w:val="000000"/>
+                <w:sz w:val="21"/>
+                <w:szCs w:val="21"/>
+              </w:rPr>
+              <w:t>account</w:t>
+            </w:r>
+            <w:proofErr w:type="spellEnd"/>
+            <w:r>
+              <w:rPr>
+                <w:rFonts w:ascii="Arial" w:hAnsi="Arial" w:cs="Arial"/>
+                <w:color w:val="000000"/>
+                <w:sz w:val="21"/>
+                <w:szCs w:val="21"/>
+              </w:rPr>
+              <w:t xml:space="preserve">, </w:t>
+            </w:r>
+            <w:proofErr w:type="spellStart"/>
+            <w:r>
+              <w:rPr>
+                <w:rFonts w:ascii="Arial" w:hAnsi="Arial" w:cs="Arial"/>
+                <w:color w:val="000000"/>
+                <w:sz w:val="21"/>
+                <w:szCs w:val="21"/>
+              </w:rPr>
+              <w:t>gateway</w:t>
+            </w:r>
+            <w:proofErr w:type="spellEnd"/>
+            <w:r>
+              <w:rPr>
+                <w:rFonts w:ascii="Arial" w:hAnsi="Arial" w:cs="Arial"/>
+                <w:color w:val="000000"/>
+                <w:sz w:val="21"/>
+                <w:szCs w:val="21"/>
+              </w:rPr>
+              <w:t>, processor)</w:t>
+            </w:r>
+          </w:p>
+        </w:tc>
+        <w:tc>
+          <w:tcPr>
+            <w:tcW w:w="3352" w:type="dxa"/>
+            <w:shd w:val="clear" w:color="auto" w:fill="FFFFFF"/>
+            <w:tcMar>
+              <w:top w:w="60" w:type="dxa"/>
+              <w:left w:w="60" w:type="dxa"/>
+              <w:bottom w:w="60" w:type="dxa"/>
+              <w:right w:w="60" w:type="dxa"/>
+            </w:tcMar>
+            <w:vAlign w:val="center"/>
+            <w:hideMark/>
+          </w:tcPr>
+          <w:p>
+            <w:pPr>
+              <w:pStyle w:val="NormalWeb"/>
+              <w:spacing w:before="0" w:beforeAutospacing="0" w:after="0" w:afterAutospacing="0" w:line="480" w:lineRule="auto"/>
+              <w:rPr>
+                <w:rFonts w:ascii="Arial" w:hAnsi="Arial" w:cs="Arial"/>
+                <w:color w:val="000000"/>
+                <w:sz w:val="21"/>
+                <w:szCs w:val="21"/>
+              </w:rPr>
+            </w:pPr>
+            <w:proofErr w:type="spellStart"/>
+            <w:r>
+              <w:rPr>
+                <w:rFonts w:ascii="Arial" w:hAnsi="Arial" w:cs="Arial"/>
+                <w:color w:val="000000"/>
+                <w:sz w:val="21"/>
+                <w:szCs w:val="21"/>
+              </w:rPr>
+              <w:t>Payment</w:t>
+            </w:r>
+            <w:proofErr w:type="spellEnd"/>
+            <w:r>
+              <w:rPr>
+                <w:rFonts w:ascii="Arial" w:hAnsi="Arial" w:cs="Arial"/>
+                <w:color w:val="000000"/>
+                <w:sz w:val="21"/>
+                <w:szCs w:val="21"/>
+              </w:rPr>
+              <w:t xml:space="preserve"> platform</w:t>
+            </w:r>
+            <w:r>
+              <w:rPr>
+                <w:rFonts w:ascii="Arial" w:hAnsi="Arial" w:cs="Arial"/>
+                <w:color w:val="000000"/>
+                <w:sz w:val="21"/>
+                <w:szCs w:val="21"/>
+              </w:rPr>
+              <w:br/>
+              <w:t xml:space="preserve">(Merchant </w:t>
+            </w:r>
+            <w:proofErr w:type="spellStart"/>
+            <w:r>
+              <w:rPr>
+                <w:rFonts w:ascii="Arial" w:hAnsi="Arial" w:cs="Arial"/>
+                <w:color w:val="000000"/>
+                <w:sz w:val="21"/>
+                <w:szCs w:val="21"/>
+              </w:rPr>
+              <w:t>account</w:t>
+            </w:r>
+            <w:proofErr w:type="spellEnd"/>
+            <w:r>
+              <w:rPr>
+                <w:rFonts w:ascii="Arial" w:hAnsi="Arial" w:cs="Arial"/>
+                <w:color w:val="000000"/>
+                <w:sz w:val="21"/>
+                <w:szCs w:val="21"/>
+              </w:rPr>
+              <w:t xml:space="preserve">, </w:t>
+            </w:r>
+            <w:proofErr w:type="spellStart"/>
+            <w:r>
+              <w:rPr>
+                <w:rFonts w:ascii="Arial" w:hAnsi="Arial" w:cs="Arial"/>
+                <w:color w:val="000000"/>
+                <w:sz w:val="21"/>
+                <w:szCs w:val="21"/>
+              </w:rPr>
+              <w:t>gateway</w:t>
+            </w:r>
+            <w:proofErr w:type="spellEnd"/>
+            <w:r>
+              <w:rPr>
+                <w:rFonts w:ascii="Arial" w:hAnsi="Arial" w:cs="Arial"/>
+                <w:color w:val="000000"/>
+                <w:sz w:val="21"/>
+                <w:szCs w:val="21"/>
+              </w:rPr>
+              <w:t>, processor)</w:t>
+            </w:r>
+          </w:p>
+        </w:tc>
+        <w:tc>
+          <w:tcPr>
+            <w:tcW w:w="0" w:type="auto"/>
+            <w:shd w:val="clear" w:color="auto" w:fill="FFFFFF"/>
+            <w:tcMar>
+              <w:top w:w="60" w:type="dxa"/>
+              <w:left w:w="60" w:type="dxa"/>
+              <w:bottom w:w="60" w:type="dxa"/>
+              <w:right w:w="60" w:type="dxa"/>
+            </w:tcMar>
+            <w:vAlign w:val="center"/>
+            <w:hideMark/>
+          </w:tcPr>
+          <w:p>
+            <w:pPr>
+              <w:pStyle w:val="NormalWeb"/>
+              <w:spacing w:before="0" w:beforeAutospacing="0" w:after="0" w:afterAutospacing="0" w:line="480" w:lineRule="auto"/>
+              <w:rPr>
+                <w:rFonts w:ascii="Arial" w:hAnsi="Arial" w:cs="Arial"/>
+                <w:color w:val="000000"/>
+                <w:sz w:val="21"/>
+                <w:szCs w:val="21"/>
+              </w:rPr>
+            </w:pPr>
+            <w:proofErr w:type="spellStart"/>
+            <w:r>
+              <w:rPr>
+                <w:rFonts w:ascii="Arial" w:hAnsi="Arial" w:cs="Arial"/>
+                <w:color w:val="000000"/>
+                <w:sz w:val="21"/>
+                <w:szCs w:val="21"/>
+              </w:rPr>
+              <w:t>Payment</w:t>
+            </w:r>
+            <w:proofErr w:type="spellEnd"/>
+            <w:r>
+              <w:rPr>
+                <w:rFonts w:ascii="Arial" w:hAnsi="Arial" w:cs="Arial"/>
+                <w:color w:val="000000"/>
+                <w:sz w:val="21"/>
+                <w:szCs w:val="21"/>
+              </w:rPr>
+              <w:t xml:space="preserve"> platform</w:t>
+            </w:r>
+            <w:r>
+              <w:rPr>
+                <w:rFonts w:ascii="Arial" w:hAnsi="Arial" w:cs="Arial"/>
+                <w:color w:val="000000"/>
+                <w:sz w:val="21"/>
+                <w:szCs w:val="21"/>
+              </w:rPr>
+              <w:br/>
+              <w:t xml:space="preserve">(Merchant </w:t>
+            </w:r>
+            <w:proofErr w:type="spellStart"/>
+            <w:r>
+              <w:rPr>
+                <w:rFonts w:ascii="Arial" w:hAnsi="Arial" w:cs="Arial"/>
+                <w:color w:val="000000"/>
+                <w:sz w:val="21"/>
+                <w:szCs w:val="21"/>
+              </w:rPr>
+              <w:t>account</w:t>
+            </w:r>
+            <w:proofErr w:type="spellEnd"/>
+            <w:r>
+              <w:rPr>
+                <w:rFonts w:ascii="Arial" w:hAnsi="Arial" w:cs="Arial"/>
+                <w:color w:val="000000"/>
+                <w:sz w:val="21"/>
+                <w:szCs w:val="21"/>
+              </w:rPr>
+              <w:t xml:space="preserve">, </w:t>
+            </w:r>
+            <w:proofErr w:type="spellStart"/>
+            <w:r>
+              <w:rPr>
+                <w:rFonts w:ascii="Arial" w:hAnsi="Arial" w:cs="Arial"/>
+                <w:color w:val="000000"/>
+                <w:sz w:val="21"/>
+                <w:szCs w:val="21"/>
+              </w:rPr>
+              <w:t>gateway</w:t>
+            </w:r>
+            <w:proofErr w:type="spellEnd"/>
+            <w:r>
+              <w:rPr>
+                <w:rFonts w:ascii="Arial" w:hAnsi="Arial" w:cs="Arial"/>
+                <w:color w:val="000000"/>
+                <w:sz w:val="21"/>
+                <w:szCs w:val="21"/>
+              </w:rPr>
+              <w:t>, processor)</w:t>
+            </w:r>
+          </w:p>
+        </w:tc>
+      </w:tr>
+      <w:tr>
+        <w:tc>
+          <w:tcPr>
+            <w:tcW w:w="1336" w:type="dxa"/>
+            <w:shd w:val="clear" w:color="auto" w:fill="F2F2F2"/>
+            <w:tcMar>
+              <w:top w:w="60" w:type="dxa"/>
+              <w:left w:w="60" w:type="dxa"/>
+              <w:bottom w:w="60" w:type="dxa"/>
+              <w:right w:w="60" w:type="dxa"/>
+            </w:tcMar>
+            <w:vAlign w:val="center"/>
+            <w:hideMark/>
+          </w:tcPr>
+          <w:p>
+            <w:pPr>
+              <w:pStyle w:val="NormalWeb"/>
+              <w:spacing w:before="0" w:beforeAutospacing="0" w:after="0" w:afterAutospacing="0" w:line="480" w:lineRule="auto"/>
+              <w:rPr>
+                <w:rFonts w:ascii="Arial" w:hAnsi="Arial" w:cs="Arial"/>
+                <w:color w:val="000000"/>
+                <w:sz w:val="21"/>
+                <w:szCs w:val="21"/>
+              </w:rPr>
+            </w:pPr>
+            <w:proofErr w:type="spellStart"/>
+            <w:r>
+              <w:rPr>
+                <w:rFonts w:ascii="Arial" w:hAnsi="Arial" w:cs="Arial"/>
+                <w:color w:val="000000"/>
+                <w:sz w:val="21"/>
+                <w:szCs w:val="21"/>
+              </w:rPr>
+              <w:t>Fees</w:t>
+            </w:r>
+            <w:proofErr w:type="spellEnd"/>
+          </w:p>
+        </w:tc>
+        <w:tc>
+          <w:tcPr>
+            <w:tcW w:w="2665" w:type="dxa"/>
+            <w:shd w:val="clear" w:color="auto" w:fill="F2F2F2"/>
+            <w:tcMar>
+              <w:top w:w="60" w:type="dxa"/>
+              <w:left w:w="60" w:type="dxa"/>
+              <w:bottom w:w="60" w:type="dxa"/>
+              <w:right w:w="60" w:type="dxa"/>
+            </w:tcMar>
+            <w:vAlign w:val="center"/>
+            <w:hideMark/>
+          </w:tcPr>
+          <w:p>
+            <w:pPr>
+              <w:pStyle w:val="NormalWeb"/>
+              <w:spacing w:before="0" w:beforeAutospacing="0" w:after="0" w:afterAutospacing="0" w:line="480" w:lineRule="auto"/>
+              <w:rPr>
+                <w:rFonts w:ascii="Arial" w:hAnsi="Arial" w:cs="Arial"/>
+                <w:color w:val="000000"/>
+                <w:sz w:val="21"/>
+                <w:szCs w:val="21"/>
+              </w:rPr>
+            </w:pPr>
+            <w:r>
+              <w:rPr>
+                <w:rFonts w:ascii="Arial" w:hAnsi="Arial" w:cs="Arial"/>
+                <w:color w:val="000000"/>
+                <w:sz w:val="21"/>
+                <w:szCs w:val="21"/>
+              </w:rPr>
+              <w:t xml:space="preserve">No </w:t>
+            </w:r>
+            <w:proofErr w:type="spellStart"/>
+            <w:r>
+              <w:rPr>
+                <w:rFonts w:ascii="Arial" w:hAnsi="Arial" w:cs="Arial"/>
+                <w:color w:val="000000"/>
+                <w:sz w:val="21"/>
+                <w:szCs w:val="21"/>
+              </w:rPr>
+              <w:t>monthly</w:t>
+            </w:r>
+            <w:proofErr w:type="spellEnd"/>
+            <w:r>
+              <w:rPr>
+                <w:rFonts w:ascii="Arial" w:hAnsi="Arial" w:cs="Arial"/>
+                <w:color w:val="000000"/>
+                <w:sz w:val="21"/>
+                <w:szCs w:val="21"/>
+              </w:rPr>
+              <w:t xml:space="preserve"> </w:t>
+            </w:r>
+            <w:proofErr w:type="spellStart"/>
+            <w:r>
+              <w:rPr>
+                <w:rFonts w:ascii="Arial" w:hAnsi="Arial" w:cs="Arial"/>
+                <w:color w:val="000000"/>
+                <w:sz w:val="21"/>
+                <w:szCs w:val="21"/>
+              </w:rPr>
+              <w:t>fee</w:t>
+            </w:r>
+            <w:proofErr w:type="spellEnd"/>
+            <w:r>
+              <w:rPr>
+                <w:rFonts w:ascii="Arial" w:hAnsi="Arial" w:cs="Arial"/>
+                <w:color w:val="000000"/>
+                <w:sz w:val="21"/>
+                <w:szCs w:val="21"/>
+              </w:rPr>
+              <w:br/>
+              <w:t>2.9% + $0.30/ transaction</w:t>
+            </w:r>
+            <w:r>
+              <w:rPr>
+                <w:rFonts w:ascii="Arial" w:hAnsi="Arial" w:cs="Arial"/>
+                <w:color w:val="000000"/>
+                <w:sz w:val="21"/>
+                <w:szCs w:val="21"/>
+              </w:rPr>
+              <w:br/>
+              <w:t xml:space="preserve">2%/ transaction - </w:t>
+            </w:r>
+            <w:proofErr w:type="spellStart"/>
+            <w:r>
+              <w:rPr>
+                <w:rFonts w:ascii="Arial" w:hAnsi="Arial" w:cs="Arial"/>
+                <w:color w:val="000000"/>
+                <w:sz w:val="21"/>
+                <w:szCs w:val="21"/>
+              </w:rPr>
+              <w:t>currency</w:t>
+            </w:r>
+            <w:proofErr w:type="spellEnd"/>
+            <w:r>
+              <w:rPr>
+                <w:rFonts w:ascii="Arial" w:hAnsi="Arial" w:cs="Arial"/>
+                <w:color w:val="000000"/>
+                <w:sz w:val="21"/>
+                <w:szCs w:val="21"/>
+              </w:rPr>
+              <w:t xml:space="preserve"> conversion</w:t>
+            </w:r>
+            <w:r>
+              <w:rPr>
+                <w:rFonts w:ascii="Arial" w:hAnsi="Arial" w:cs="Arial"/>
+                <w:color w:val="000000"/>
+                <w:sz w:val="21"/>
+                <w:szCs w:val="21"/>
+              </w:rPr>
+              <w:br/>
+              <w:t xml:space="preserve">$15/ </w:t>
+            </w:r>
+            <w:proofErr w:type="spellStart"/>
+            <w:r>
+              <w:rPr>
+                <w:rFonts w:ascii="Arial" w:hAnsi="Arial" w:cs="Arial"/>
+                <w:color w:val="000000"/>
+                <w:sz w:val="21"/>
+                <w:szCs w:val="21"/>
+              </w:rPr>
+              <w:t>chargeback</w:t>
+            </w:r>
+            <w:proofErr w:type="spellEnd"/>
+          </w:p>
+        </w:tc>
+        <w:tc>
+          <w:tcPr>
+            <w:tcW w:w="3352" w:type="dxa"/>
+            <w:shd w:val="clear" w:color="auto" w:fill="F2F2F2"/>
+            <w:tcMar>
+              <w:top w:w="60" w:type="dxa"/>
+              <w:left w:w="60" w:type="dxa"/>
+              <w:bottom w:w="60" w:type="dxa"/>
+              <w:right w:w="60" w:type="dxa"/>
+            </w:tcMar>
+            <w:vAlign w:val="center"/>
+            <w:hideMark/>
+          </w:tcPr>
+          <w:p>
+            <w:pPr>
+              <w:pStyle w:val="NormalWeb"/>
+              <w:spacing w:before="0" w:beforeAutospacing="0" w:after="0" w:afterAutospacing="0" w:line="480" w:lineRule="auto"/>
+              <w:rPr>
+                <w:rFonts w:ascii="Arial" w:hAnsi="Arial" w:cs="Arial"/>
+                <w:color w:val="000000"/>
+                <w:sz w:val="21"/>
+                <w:szCs w:val="21"/>
+              </w:rPr>
+            </w:pPr>
+            <w:r>
+              <w:rPr>
+                <w:rFonts w:ascii="Arial" w:hAnsi="Arial" w:cs="Arial"/>
+                <w:color w:val="000000"/>
+                <w:sz w:val="21"/>
+                <w:szCs w:val="21"/>
+              </w:rPr>
+              <w:t xml:space="preserve">No </w:t>
+            </w:r>
+            <w:proofErr w:type="spellStart"/>
+            <w:r>
+              <w:rPr>
+                <w:rFonts w:ascii="Arial" w:hAnsi="Arial" w:cs="Arial"/>
+                <w:color w:val="000000"/>
+                <w:sz w:val="21"/>
+                <w:szCs w:val="21"/>
+              </w:rPr>
+              <w:t>monthly</w:t>
+            </w:r>
+            <w:proofErr w:type="spellEnd"/>
+            <w:r>
+              <w:rPr>
+                <w:rFonts w:ascii="Arial" w:hAnsi="Arial" w:cs="Arial"/>
+                <w:color w:val="000000"/>
+                <w:sz w:val="21"/>
+                <w:szCs w:val="21"/>
+              </w:rPr>
+              <w:t xml:space="preserve"> </w:t>
+            </w:r>
+            <w:proofErr w:type="spellStart"/>
+            <w:r>
+              <w:rPr>
+                <w:rFonts w:ascii="Arial" w:hAnsi="Arial" w:cs="Arial"/>
+                <w:color w:val="000000"/>
+                <w:sz w:val="21"/>
+                <w:szCs w:val="21"/>
+              </w:rPr>
+              <w:t>fee</w:t>
+            </w:r>
+            <w:proofErr w:type="spellEnd"/>
+            <w:r>
+              <w:rPr>
+                <w:rFonts w:ascii="Arial" w:hAnsi="Arial" w:cs="Arial"/>
+                <w:color w:val="000000"/>
+                <w:sz w:val="21"/>
+                <w:szCs w:val="21"/>
+              </w:rPr>
+              <w:br/>
+              <w:t>2.9% + $0.30/ transaction</w:t>
+            </w:r>
+            <w:r>
+              <w:rPr>
+                <w:rFonts w:ascii="Arial" w:hAnsi="Arial" w:cs="Arial"/>
+                <w:color w:val="000000"/>
+                <w:sz w:val="21"/>
+                <w:szCs w:val="21"/>
+              </w:rPr>
+              <w:br/>
+              <w:t xml:space="preserve">1%/ transaction - </w:t>
+            </w:r>
+            <w:proofErr w:type="spellStart"/>
+            <w:r>
+              <w:rPr>
+                <w:rFonts w:ascii="Arial" w:hAnsi="Arial" w:cs="Arial"/>
+                <w:color w:val="000000"/>
+                <w:sz w:val="21"/>
+                <w:szCs w:val="21"/>
+              </w:rPr>
+              <w:t>currency</w:t>
+            </w:r>
+            <w:proofErr w:type="spellEnd"/>
+            <w:r>
+              <w:rPr>
+                <w:rFonts w:ascii="Arial" w:hAnsi="Arial" w:cs="Arial"/>
+                <w:color w:val="000000"/>
+                <w:sz w:val="21"/>
+                <w:szCs w:val="21"/>
+              </w:rPr>
+              <w:t xml:space="preserve"> conversion</w:t>
+            </w:r>
+            <w:r>
+              <w:rPr>
+                <w:rFonts w:ascii="Arial" w:hAnsi="Arial" w:cs="Arial"/>
+                <w:color w:val="000000"/>
+                <w:sz w:val="21"/>
+                <w:szCs w:val="21"/>
+              </w:rPr>
+              <w:br/>
+              <w:t xml:space="preserve">$15/ </w:t>
+            </w:r>
+            <w:proofErr w:type="spellStart"/>
+            <w:r>
+              <w:rPr>
+                <w:rFonts w:ascii="Arial" w:hAnsi="Arial" w:cs="Arial"/>
+                <w:color w:val="000000"/>
+                <w:sz w:val="21"/>
+                <w:szCs w:val="21"/>
+              </w:rPr>
+              <w:t>chargeback</w:t>
+            </w:r>
+            <w:proofErr w:type="spellEnd"/>
+          </w:p>
+        </w:tc>
+        <w:tc>
+          <w:tcPr>
+            <w:tcW w:w="0" w:type="auto"/>
+            <w:shd w:val="clear" w:color="auto" w:fill="F2F2F2"/>
+            <w:tcMar>
+              <w:top w:w="60" w:type="dxa"/>
+              <w:left w:w="60" w:type="dxa"/>
+              <w:bottom w:w="60" w:type="dxa"/>
+              <w:right w:w="60" w:type="dxa"/>
+            </w:tcMar>
+            <w:vAlign w:val="center"/>
+            <w:hideMark/>
+          </w:tcPr>
+          <w:p>
+            <w:pPr>
+              <w:pStyle w:val="NormalWeb"/>
+              <w:spacing w:before="0" w:beforeAutospacing="0" w:after="0" w:afterAutospacing="0" w:line="480" w:lineRule="auto"/>
+              <w:rPr>
+                <w:rFonts w:ascii="Arial" w:hAnsi="Arial" w:cs="Arial"/>
+                <w:color w:val="000000"/>
+                <w:sz w:val="21"/>
+                <w:szCs w:val="21"/>
+              </w:rPr>
+            </w:pPr>
+            <w:r>
+              <w:rPr>
+                <w:rFonts w:ascii="Arial" w:hAnsi="Arial" w:cs="Arial"/>
+                <w:color w:val="000000"/>
+                <w:sz w:val="21"/>
+                <w:szCs w:val="21"/>
+              </w:rPr>
+              <w:t xml:space="preserve">$30/ </w:t>
+            </w:r>
+            <w:proofErr w:type="spellStart"/>
+            <w:r>
+              <w:rPr>
+                <w:rFonts w:ascii="Arial" w:hAnsi="Arial" w:cs="Arial"/>
+                <w:color w:val="000000"/>
+                <w:sz w:val="21"/>
+                <w:szCs w:val="21"/>
+              </w:rPr>
+              <w:t>month</w:t>
+            </w:r>
+            <w:proofErr w:type="spellEnd"/>
+            <w:r>
+              <w:rPr>
+                <w:rFonts w:ascii="Arial" w:hAnsi="Arial" w:cs="Arial"/>
+                <w:color w:val="000000"/>
+                <w:sz w:val="21"/>
+                <w:szCs w:val="21"/>
+              </w:rPr>
+              <w:t xml:space="preserve"> - Payments Pro</w:t>
+            </w:r>
+            <w:r>
+              <w:rPr>
+                <w:rFonts w:ascii="Arial" w:hAnsi="Arial" w:cs="Arial"/>
+                <w:color w:val="000000"/>
+                <w:sz w:val="21"/>
+                <w:szCs w:val="21"/>
+              </w:rPr>
+              <w:br/>
+              <w:t>2.9% + $0.30/ transaction</w:t>
+            </w:r>
+            <w:r>
+              <w:rPr>
+                <w:rFonts w:ascii="Arial" w:hAnsi="Arial" w:cs="Arial"/>
+                <w:color w:val="000000"/>
+                <w:sz w:val="21"/>
+                <w:szCs w:val="21"/>
+              </w:rPr>
+              <w:br/>
+              <w:t xml:space="preserve">1-4%/ transaction - </w:t>
+            </w:r>
+            <w:proofErr w:type="spellStart"/>
+            <w:r>
+              <w:rPr>
+                <w:rFonts w:ascii="Arial" w:hAnsi="Arial" w:cs="Arial"/>
+                <w:color w:val="000000"/>
+                <w:sz w:val="21"/>
+                <w:szCs w:val="21"/>
+              </w:rPr>
+              <w:t>currency</w:t>
+            </w:r>
+            <w:proofErr w:type="spellEnd"/>
+            <w:r>
+              <w:rPr>
+                <w:rFonts w:ascii="Arial" w:hAnsi="Arial" w:cs="Arial"/>
+                <w:color w:val="000000"/>
+                <w:sz w:val="21"/>
+                <w:szCs w:val="21"/>
+              </w:rPr>
+              <w:t xml:space="preserve"> conversion</w:t>
+            </w:r>
+            <w:r>
+              <w:rPr>
+                <w:rFonts w:ascii="Arial" w:hAnsi="Arial" w:cs="Arial"/>
+                <w:color w:val="000000"/>
+                <w:sz w:val="21"/>
+                <w:szCs w:val="21"/>
+              </w:rPr>
+              <w:br/>
+              <w:t xml:space="preserve">$20 per </w:t>
+            </w:r>
+            <w:proofErr w:type="spellStart"/>
+            <w:r>
+              <w:rPr>
+                <w:rFonts w:ascii="Arial" w:hAnsi="Arial" w:cs="Arial"/>
+                <w:color w:val="000000"/>
+                <w:sz w:val="21"/>
+                <w:szCs w:val="21"/>
+              </w:rPr>
+              <w:t>chargeback</w:t>
+            </w:r>
+            <w:proofErr w:type="spellEnd"/>
+          </w:p>
+        </w:tc>
+      </w:tr>
+      <w:tr>
+        <w:tc>
+          <w:tcPr>
+            <w:tcW w:w="1336" w:type="dxa"/>
+            <w:shd w:val="clear" w:color="auto" w:fill="FFFFFF"/>
+            <w:tcMar>
+              <w:top w:w="60" w:type="dxa"/>
+              <w:left w:w="60" w:type="dxa"/>
+              <w:bottom w:w="60" w:type="dxa"/>
+              <w:right w:w="60" w:type="dxa"/>
+            </w:tcMar>
+            <w:vAlign w:val="center"/>
+            <w:hideMark/>
+          </w:tcPr>
+          <w:p>
+            <w:pPr>
+              <w:pStyle w:val="NormalWeb"/>
+              <w:spacing w:before="0" w:beforeAutospacing="0" w:after="0" w:afterAutospacing="0" w:line="480" w:lineRule="auto"/>
+              <w:rPr>
+                <w:rFonts w:ascii="Arial" w:hAnsi="Arial" w:cs="Arial"/>
+                <w:color w:val="000000"/>
+                <w:sz w:val="21"/>
+                <w:szCs w:val="21"/>
+              </w:rPr>
+            </w:pPr>
+            <w:proofErr w:type="spellStart"/>
+            <w:r>
+              <w:rPr>
+                <w:rFonts w:ascii="Arial" w:hAnsi="Arial" w:cs="Arial"/>
+                <w:color w:val="000000"/>
+                <w:sz w:val="21"/>
+                <w:szCs w:val="21"/>
+              </w:rPr>
+              <w:t>Payment</w:t>
+            </w:r>
+            <w:proofErr w:type="spellEnd"/>
+            <w:r>
+              <w:rPr>
+                <w:rFonts w:ascii="Arial" w:hAnsi="Arial" w:cs="Arial"/>
+                <w:color w:val="000000"/>
+                <w:sz w:val="21"/>
+                <w:szCs w:val="21"/>
+              </w:rPr>
+              <w:br/>
+              <w:t>Methods</w:t>
+            </w:r>
+          </w:p>
+        </w:tc>
+        <w:tc>
+          <w:tcPr>
+            <w:tcW w:w="2665" w:type="dxa"/>
+            <w:shd w:val="clear" w:color="auto" w:fill="FFFFFF"/>
+            <w:tcMar>
+              <w:top w:w="60" w:type="dxa"/>
+              <w:left w:w="60" w:type="dxa"/>
+              <w:bottom w:w="60" w:type="dxa"/>
+              <w:right w:w="60" w:type="dxa"/>
+            </w:tcMar>
+            <w:vAlign w:val="center"/>
+            <w:hideMark/>
+          </w:tcPr>
+          <w:p>
+            <w:pPr>
+              <w:pStyle w:val="NormalWeb"/>
+              <w:spacing w:before="0" w:beforeAutospacing="0" w:after="0" w:afterAutospacing="0" w:line="480" w:lineRule="auto"/>
+              <w:rPr>
+                <w:rFonts w:ascii="Arial" w:hAnsi="Arial" w:cs="Arial"/>
+                <w:color w:val="000000"/>
+                <w:sz w:val="21"/>
+                <w:szCs w:val="21"/>
+              </w:rPr>
+            </w:pPr>
+            <w:proofErr w:type="spellStart"/>
+            <w:r>
+              <w:rPr>
+                <w:rFonts w:ascii="Arial" w:hAnsi="Arial" w:cs="Arial"/>
+                <w:color w:val="000000"/>
+                <w:sz w:val="21"/>
+                <w:szCs w:val="21"/>
+              </w:rPr>
+              <w:t>AliPay</w:t>
+            </w:r>
+            <w:proofErr w:type="spellEnd"/>
+            <w:r>
+              <w:rPr>
+                <w:rFonts w:ascii="Arial" w:hAnsi="Arial" w:cs="Arial"/>
+                <w:color w:val="000000"/>
+                <w:sz w:val="21"/>
+                <w:szCs w:val="21"/>
+              </w:rPr>
+              <w:t xml:space="preserve">, Android </w:t>
+            </w:r>
+            <w:proofErr w:type="spellStart"/>
+            <w:r>
+              <w:rPr>
+                <w:rFonts w:ascii="Arial" w:hAnsi="Arial" w:cs="Arial"/>
+                <w:color w:val="000000"/>
+                <w:sz w:val="21"/>
+                <w:szCs w:val="21"/>
+              </w:rPr>
+              <w:t>Pay</w:t>
+            </w:r>
+            <w:proofErr w:type="spellEnd"/>
+            <w:r>
+              <w:rPr>
+                <w:rFonts w:ascii="Arial" w:hAnsi="Arial" w:cs="Arial"/>
+                <w:color w:val="000000"/>
+                <w:sz w:val="21"/>
+                <w:szCs w:val="21"/>
+              </w:rPr>
+              <w:t xml:space="preserve">, Apple </w:t>
+            </w:r>
+            <w:proofErr w:type="spellStart"/>
+            <w:r>
+              <w:rPr>
+                <w:rFonts w:ascii="Arial" w:hAnsi="Arial" w:cs="Arial"/>
+                <w:color w:val="000000"/>
+                <w:sz w:val="21"/>
+                <w:szCs w:val="21"/>
+              </w:rPr>
+              <w:t>Pay</w:t>
+            </w:r>
+            <w:proofErr w:type="spellEnd"/>
+            <w:r>
+              <w:rPr>
+                <w:rFonts w:ascii="Arial" w:hAnsi="Arial" w:cs="Arial"/>
+                <w:color w:val="000000"/>
+                <w:sz w:val="21"/>
+                <w:szCs w:val="21"/>
+              </w:rPr>
+              <w:t>, Bitcoin, ACH</w:t>
+            </w:r>
+          </w:p>
+        </w:tc>
+        <w:tc>
+          <w:tcPr>
+            <w:tcW w:w="3352" w:type="dxa"/>
+            <w:shd w:val="clear" w:color="auto" w:fill="FFFFFF"/>
+            <w:tcMar>
+              <w:top w:w="60" w:type="dxa"/>
+              <w:left w:w="60" w:type="dxa"/>
+              <w:bottom w:w="60" w:type="dxa"/>
+              <w:right w:w="60" w:type="dxa"/>
+            </w:tcMar>
+            <w:vAlign w:val="center"/>
+            <w:hideMark/>
+          </w:tcPr>
+          <w:p>
+            <w:pPr>
+              <w:pStyle w:val="NormalWeb"/>
+              <w:spacing w:before="0" w:beforeAutospacing="0" w:after="0" w:afterAutospacing="0" w:line="480" w:lineRule="auto"/>
+              <w:rPr>
+                <w:rFonts w:ascii="Arial" w:hAnsi="Arial" w:cs="Arial"/>
+                <w:color w:val="000000"/>
+                <w:sz w:val="21"/>
+                <w:szCs w:val="21"/>
+              </w:rPr>
+            </w:pPr>
+            <w:r>
+              <w:rPr>
+                <w:rFonts w:ascii="Arial" w:hAnsi="Arial" w:cs="Arial"/>
+                <w:color w:val="000000"/>
+                <w:sz w:val="21"/>
+                <w:szCs w:val="21"/>
+              </w:rPr>
+              <w:t xml:space="preserve">PayPal, </w:t>
+            </w:r>
+            <w:proofErr w:type="spellStart"/>
+            <w:r>
+              <w:rPr>
+                <w:rFonts w:ascii="Arial" w:hAnsi="Arial" w:cs="Arial"/>
+                <w:color w:val="000000"/>
+                <w:sz w:val="21"/>
+                <w:szCs w:val="21"/>
+              </w:rPr>
+              <w:t>Venmo</w:t>
+            </w:r>
+            <w:proofErr w:type="spellEnd"/>
+            <w:r>
+              <w:rPr>
+                <w:rFonts w:ascii="Arial" w:hAnsi="Arial" w:cs="Arial"/>
+                <w:color w:val="000000"/>
+                <w:sz w:val="21"/>
+                <w:szCs w:val="21"/>
+              </w:rPr>
+              <w:t xml:space="preserve">, Android </w:t>
+            </w:r>
+            <w:proofErr w:type="spellStart"/>
+            <w:r>
+              <w:rPr>
+                <w:rFonts w:ascii="Arial" w:hAnsi="Arial" w:cs="Arial"/>
+                <w:color w:val="000000"/>
+                <w:sz w:val="21"/>
+                <w:szCs w:val="21"/>
+              </w:rPr>
+              <w:t>Pay</w:t>
+            </w:r>
+            <w:proofErr w:type="spellEnd"/>
+            <w:r>
+              <w:rPr>
+                <w:rFonts w:ascii="Arial" w:hAnsi="Arial" w:cs="Arial"/>
+                <w:color w:val="000000"/>
+                <w:sz w:val="21"/>
+                <w:szCs w:val="21"/>
+              </w:rPr>
+              <w:t xml:space="preserve">, Apple </w:t>
+            </w:r>
+            <w:proofErr w:type="spellStart"/>
+            <w:r>
+              <w:rPr>
+                <w:rFonts w:ascii="Arial" w:hAnsi="Arial" w:cs="Arial"/>
+                <w:color w:val="000000"/>
+                <w:sz w:val="21"/>
+                <w:szCs w:val="21"/>
+              </w:rPr>
+              <w:t>Pay</w:t>
+            </w:r>
+            <w:proofErr w:type="spellEnd"/>
+            <w:r>
+              <w:rPr>
+                <w:rFonts w:ascii="Arial" w:hAnsi="Arial" w:cs="Arial"/>
+                <w:color w:val="000000"/>
+                <w:sz w:val="21"/>
+                <w:szCs w:val="21"/>
+              </w:rPr>
+              <w:t>, Bitcoin</w:t>
+            </w:r>
+          </w:p>
+        </w:tc>
+        <w:tc>
+          <w:tcPr>
+            <w:tcW w:w="0" w:type="auto"/>
+            <w:shd w:val="clear" w:color="auto" w:fill="FFFFFF"/>
+            <w:tcMar>
+              <w:top w:w="60" w:type="dxa"/>
+              <w:left w:w="60" w:type="dxa"/>
+              <w:bottom w:w="60" w:type="dxa"/>
+              <w:right w:w="60" w:type="dxa"/>
+            </w:tcMar>
+            <w:vAlign w:val="center"/>
+            <w:hideMark/>
+          </w:tcPr>
+          <w:p>
+            <w:pPr>
+              <w:pStyle w:val="NormalWeb"/>
+              <w:spacing w:before="0" w:beforeAutospacing="0" w:after="0" w:afterAutospacing="0" w:line="480" w:lineRule="auto"/>
+              <w:rPr>
+                <w:rFonts w:ascii="Arial" w:hAnsi="Arial" w:cs="Arial"/>
+                <w:color w:val="000000"/>
+                <w:sz w:val="21"/>
+                <w:szCs w:val="21"/>
+              </w:rPr>
+            </w:pPr>
+            <w:r>
+              <w:rPr>
+                <w:rFonts w:ascii="Arial" w:hAnsi="Arial" w:cs="Arial"/>
+                <w:color w:val="000000"/>
+                <w:sz w:val="21"/>
+                <w:szCs w:val="21"/>
+              </w:rPr>
+              <w:t>PayPal</w:t>
+            </w:r>
+          </w:p>
+        </w:tc>
+      </w:tr>
+      <w:tr>
+        <w:tc>
+          <w:tcPr>
+            <w:tcW w:w="1336" w:type="dxa"/>
+            <w:shd w:val="clear" w:color="auto" w:fill="F2F2F2"/>
+            <w:tcMar>
+              <w:top w:w="60" w:type="dxa"/>
+              <w:left w:w="60" w:type="dxa"/>
+              <w:bottom w:w="60" w:type="dxa"/>
+              <w:right w:w="60" w:type="dxa"/>
+            </w:tcMar>
+            <w:vAlign w:val="center"/>
+            <w:hideMark/>
+          </w:tcPr>
+          <w:p>
+            <w:pPr>
+              <w:pStyle w:val="NormalWeb"/>
+              <w:spacing w:before="0" w:beforeAutospacing="0" w:after="0" w:afterAutospacing="0" w:line="480" w:lineRule="auto"/>
+              <w:rPr>
+                <w:rFonts w:ascii="Arial" w:hAnsi="Arial" w:cs="Arial"/>
+                <w:color w:val="000000"/>
+                <w:sz w:val="21"/>
+                <w:szCs w:val="21"/>
+              </w:rPr>
+            </w:pPr>
+            <w:proofErr w:type="spellStart"/>
+            <w:r>
+              <w:rPr>
+                <w:rFonts w:ascii="Arial" w:hAnsi="Arial" w:cs="Arial"/>
+                <w:color w:val="000000"/>
+                <w:sz w:val="21"/>
+                <w:szCs w:val="21"/>
+              </w:rPr>
+              <w:t>Payment</w:t>
+            </w:r>
+            <w:proofErr w:type="spellEnd"/>
+            <w:r>
+              <w:rPr>
+                <w:rFonts w:ascii="Arial" w:hAnsi="Arial" w:cs="Arial"/>
+                <w:color w:val="000000"/>
+                <w:sz w:val="21"/>
+                <w:szCs w:val="21"/>
+              </w:rPr>
+              <w:br/>
+            </w:r>
+            <w:proofErr w:type="spellStart"/>
+            <w:r>
+              <w:rPr>
+                <w:rFonts w:ascii="Arial" w:hAnsi="Arial" w:cs="Arial"/>
+                <w:color w:val="000000"/>
+                <w:sz w:val="21"/>
+                <w:szCs w:val="21"/>
+              </w:rPr>
+              <w:t>Cards</w:t>
+            </w:r>
+            <w:proofErr w:type="spellEnd"/>
+          </w:p>
+        </w:tc>
+        <w:tc>
+          <w:tcPr>
+            <w:tcW w:w="2665" w:type="dxa"/>
+            <w:shd w:val="clear" w:color="auto" w:fill="F2F2F2"/>
+            <w:tcMar>
+              <w:top w:w="60" w:type="dxa"/>
+              <w:left w:w="60" w:type="dxa"/>
+              <w:bottom w:w="60" w:type="dxa"/>
+              <w:right w:w="60" w:type="dxa"/>
+            </w:tcMar>
+            <w:vAlign w:val="center"/>
+            <w:hideMark/>
+          </w:tcPr>
+          <w:p>
+            <w:pPr>
+              <w:pStyle w:val="NormalWeb"/>
+              <w:spacing w:before="0" w:beforeAutospacing="0" w:after="0" w:afterAutospacing="0" w:line="480" w:lineRule="auto"/>
+              <w:rPr>
+                <w:rFonts w:ascii="Arial" w:hAnsi="Arial" w:cs="Arial"/>
+                <w:color w:val="000000"/>
+                <w:sz w:val="21"/>
+                <w:szCs w:val="21"/>
+              </w:rPr>
+            </w:pPr>
+            <w:r>
+              <w:rPr>
+                <w:rFonts w:ascii="Arial" w:hAnsi="Arial" w:cs="Arial"/>
+                <w:color w:val="000000"/>
+                <w:sz w:val="21"/>
+                <w:szCs w:val="21"/>
+              </w:rPr>
+              <w:t xml:space="preserve">Visa, MasterCard, AMEX, and </w:t>
+            </w:r>
+            <w:proofErr w:type="spellStart"/>
+            <w:r>
+              <w:rPr>
+                <w:rFonts w:ascii="Arial" w:hAnsi="Arial" w:cs="Arial"/>
+                <w:color w:val="000000"/>
+                <w:sz w:val="21"/>
+                <w:szCs w:val="21"/>
+              </w:rPr>
+              <w:t>others</w:t>
+            </w:r>
+            <w:proofErr w:type="spellEnd"/>
+          </w:p>
+        </w:tc>
+        <w:tc>
+          <w:tcPr>
+            <w:tcW w:w="3352" w:type="dxa"/>
+            <w:shd w:val="clear" w:color="auto" w:fill="F2F2F2"/>
+            <w:tcMar>
+              <w:top w:w="60" w:type="dxa"/>
+              <w:left w:w="60" w:type="dxa"/>
+              <w:bottom w:w="60" w:type="dxa"/>
+              <w:right w:w="60" w:type="dxa"/>
+            </w:tcMar>
+            <w:vAlign w:val="center"/>
+            <w:hideMark/>
+          </w:tcPr>
+          <w:p>
+            <w:pPr>
+              <w:pStyle w:val="NormalWeb"/>
+              <w:spacing w:before="0" w:beforeAutospacing="0" w:after="0" w:afterAutospacing="0" w:line="480" w:lineRule="auto"/>
+              <w:rPr>
+                <w:rFonts w:ascii="Arial" w:hAnsi="Arial" w:cs="Arial"/>
+                <w:color w:val="000000"/>
+                <w:sz w:val="21"/>
+                <w:szCs w:val="21"/>
+              </w:rPr>
+            </w:pPr>
+            <w:r>
+              <w:rPr>
+                <w:rFonts w:ascii="Arial" w:hAnsi="Arial" w:cs="Arial"/>
+                <w:color w:val="000000"/>
+                <w:sz w:val="21"/>
+                <w:szCs w:val="21"/>
+              </w:rPr>
+              <w:t xml:space="preserve">Visa, MasterCard, AMEX, and </w:t>
+            </w:r>
+            <w:proofErr w:type="spellStart"/>
+            <w:r>
+              <w:rPr>
+                <w:rFonts w:ascii="Arial" w:hAnsi="Arial" w:cs="Arial"/>
+                <w:color w:val="000000"/>
+                <w:sz w:val="21"/>
+                <w:szCs w:val="21"/>
+              </w:rPr>
+              <w:t>others</w:t>
+            </w:r>
+            <w:proofErr w:type="spellEnd"/>
+          </w:p>
+        </w:tc>
+        <w:tc>
+          <w:tcPr>
+            <w:tcW w:w="0" w:type="auto"/>
+            <w:shd w:val="clear" w:color="auto" w:fill="F2F2F2"/>
+            <w:tcMar>
+              <w:top w:w="60" w:type="dxa"/>
+              <w:left w:w="60" w:type="dxa"/>
+              <w:bottom w:w="60" w:type="dxa"/>
+              <w:right w:w="60" w:type="dxa"/>
+            </w:tcMar>
+            <w:vAlign w:val="center"/>
+            <w:hideMark/>
+          </w:tcPr>
+          <w:p>
+            <w:pPr>
+              <w:pStyle w:val="NormalWeb"/>
+              <w:spacing w:before="0" w:beforeAutospacing="0" w:after="0" w:afterAutospacing="0" w:line="480" w:lineRule="auto"/>
+              <w:rPr>
+                <w:rFonts w:ascii="Arial" w:hAnsi="Arial" w:cs="Arial"/>
+                <w:color w:val="000000"/>
+                <w:sz w:val="21"/>
+                <w:szCs w:val="21"/>
+              </w:rPr>
+            </w:pPr>
+            <w:r>
+              <w:rPr>
+                <w:rFonts w:ascii="Arial" w:hAnsi="Arial" w:cs="Arial"/>
+                <w:color w:val="000000"/>
+                <w:sz w:val="21"/>
+                <w:szCs w:val="21"/>
+              </w:rPr>
+              <w:t xml:space="preserve">Visa, Mastercard, AMEX, and </w:t>
+            </w:r>
+            <w:proofErr w:type="spellStart"/>
+            <w:r>
+              <w:rPr>
+                <w:rFonts w:ascii="Arial" w:hAnsi="Arial" w:cs="Arial"/>
+                <w:color w:val="000000"/>
+                <w:sz w:val="21"/>
+                <w:szCs w:val="21"/>
+              </w:rPr>
+              <w:t>others</w:t>
+            </w:r>
+            <w:proofErr w:type="spellEnd"/>
+          </w:p>
+        </w:tc>
+      </w:tr>
+      <w:tr>
+        <w:tc>
+          <w:tcPr>
+            <w:tcW w:w="1336" w:type="dxa"/>
+            <w:shd w:val="clear" w:color="auto" w:fill="FFFFFF"/>
+            <w:tcMar>
+              <w:top w:w="60" w:type="dxa"/>
+              <w:left w:w="60" w:type="dxa"/>
+              <w:bottom w:w="60" w:type="dxa"/>
+              <w:right w:w="60" w:type="dxa"/>
+            </w:tcMar>
+            <w:vAlign w:val="center"/>
+            <w:hideMark/>
+          </w:tcPr>
+          <w:p>
+            <w:pPr>
+              <w:pStyle w:val="NormalWeb"/>
+              <w:spacing w:before="0" w:beforeAutospacing="0" w:after="0" w:afterAutospacing="0" w:line="480" w:lineRule="auto"/>
+              <w:rPr>
+                <w:rFonts w:ascii="Arial" w:hAnsi="Arial" w:cs="Arial"/>
+                <w:color w:val="000000"/>
+                <w:sz w:val="21"/>
+                <w:szCs w:val="21"/>
+              </w:rPr>
+            </w:pPr>
+            <w:proofErr w:type="spellStart"/>
+            <w:r>
+              <w:rPr>
+                <w:rFonts w:ascii="Arial" w:hAnsi="Arial" w:cs="Arial"/>
+                <w:color w:val="000000"/>
+                <w:sz w:val="21"/>
+                <w:szCs w:val="21"/>
+              </w:rPr>
+              <w:t>Availability</w:t>
+            </w:r>
+            <w:proofErr w:type="spellEnd"/>
+          </w:p>
+        </w:tc>
+        <w:tc>
+          <w:tcPr>
+            <w:tcW w:w="2665" w:type="dxa"/>
+            <w:shd w:val="clear" w:color="auto" w:fill="FFFFFF"/>
+            <w:tcMar>
+              <w:top w:w="60" w:type="dxa"/>
+              <w:left w:w="60" w:type="dxa"/>
+              <w:bottom w:w="60" w:type="dxa"/>
+              <w:right w:w="60" w:type="dxa"/>
+            </w:tcMar>
+            <w:vAlign w:val="center"/>
+            <w:hideMark/>
+          </w:tcPr>
+          <w:p>
+            <w:pPr>
+              <w:pStyle w:val="NormalWeb"/>
+              <w:spacing w:before="0" w:beforeAutospacing="0" w:after="0" w:afterAutospacing="0" w:line="480" w:lineRule="auto"/>
+              <w:rPr>
+                <w:rFonts w:ascii="Arial" w:hAnsi="Arial" w:cs="Arial"/>
+                <w:color w:val="000000"/>
+                <w:sz w:val="21"/>
+                <w:szCs w:val="21"/>
+              </w:rPr>
+            </w:pPr>
+            <w:r>
+              <w:rPr>
+                <w:rFonts w:ascii="Arial" w:hAnsi="Arial" w:cs="Arial"/>
+                <w:color w:val="000000"/>
+                <w:sz w:val="21"/>
+                <w:szCs w:val="21"/>
+              </w:rPr>
+              <w:t>25 countries</w:t>
+            </w:r>
+          </w:p>
+        </w:tc>
+        <w:tc>
+          <w:tcPr>
+            <w:tcW w:w="3352" w:type="dxa"/>
+            <w:shd w:val="clear" w:color="auto" w:fill="FFFFFF"/>
+            <w:tcMar>
+              <w:top w:w="60" w:type="dxa"/>
+              <w:left w:w="60" w:type="dxa"/>
+              <w:bottom w:w="60" w:type="dxa"/>
+              <w:right w:w="60" w:type="dxa"/>
+            </w:tcMar>
+            <w:vAlign w:val="center"/>
+            <w:hideMark/>
+          </w:tcPr>
+          <w:p>
+            <w:pPr>
+              <w:pStyle w:val="NormalWeb"/>
+              <w:spacing w:before="0" w:beforeAutospacing="0" w:after="0" w:afterAutospacing="0" w:line="480" w:lineRule="auto"/>
+              <w:rPr>
+                <w:rFonts w:ascii="Arial" w:hAnsi="Arial" w:cs="Arial"/>
+                <w:color w:val="000000"/>
+                <w:sz w:val="21"/>
+                <w:szCs w:val="21"/>
+              </w:rPr>
+            </w:pPr>
+            <w:r>
+              <w:rPr>
+                <w:rFonts w:ascii="Arial" w:hAnsi="Arial" w:cs="Arial"/>
+                <w:color w:val="000000"/>
+                <w:sz w:val="21"/>
+                <w:szCs w:val="21"/>
+              </w:rPr>
+              <w:t>46 countries</w:t>
+            </w:r>
+          </w:p>
+        </w:tc>
+        <w:tc>
+          <w:tcPr>
+            <w:tcW w:w="0" w:type="auto"/>
+            <w:shd w:val="clear" w:color="auto" w:fill="FFFFFF"/>
+            <w:tcMar>
+              <w:top w:w="60" w:type="dxa"/>
+              <w:left w:w="60" w:type="dxa"/>
+              <w:bottom w:w="60" w:type="dxa"/>
+              <w:right w:w="60" w:type="dxa"/>
+            </w:tcMar>
+            <w:vAlign w:val="center"/>
+            <w:hideMark/>
+          </w:tcPr>
+          <w:p>
+            <w:pPr>
+              <w:pStyle w:val="NormalWeb"/>
+              <w:spacing w:before="0" w:beforeAutospacing="0" w:after="0" w:afterAutospacing="0" w:line="480" w:lineRule="auto"/>
+              <w:rPr>
+                <w:rFonts w:ascii="Arial" w:hAnsi="Arial" w:cs="Arial"/>
+                <w:color w:val="000000"/>
+                <w:sz w:val="21"/>
+                <w:szCs w:val="21"/>
+              </w:rPr>
+            </w:pPr>
+            <w:r>
+              <w:rPr>
+                <w:rFonts w:ascii="Arial" w:hAnsi="Arial" w:cs="Arial"/>
+                <w:color w:val="000000"/>
+                <w:sz w:val="21"/>
+                <w:szCs w:val="21"/>
+              </w:rPr>
+              <w:t>202+ countries</w:t>
+            </w:r>
+          </w:p>
+        </w:tc>
+      </w:tr>
+      <w:tr>
+        <w:tc>
+          <w:tcPr>
+            <w:tcW w:w="1336" w:type="dxa"/>
+            <w:shd w:val="clear" w:color="auto" w:fill="F2F2F2"/>
+            <w:tcMar>
+              <w:top w:w="60" w:type="dxa"/>
+              <w:left w:w="60" w:type="dxa"/>
+              <w:bottom w:w="60" w:type="dxa"/>
+              <w:right w:w="60" w:type="dxa"/>
+            </w:tcMar>
+            <w:vAlign w:val="center"/>
+            <w:hideMark/>
+          </w:tcPr>
+          <w:p>
+            <w:pPr>
+              <w:pStyle w:val="NormalWeb"/>
+              <w:spacing w:before="0" w:beforeAutospacing="0" w:after="0" w:afterAutospacing="0" w:line="480" w:lineRule="auto"/>
+              <w:rPr>
+                <w:rFonts w:ascii="Arial" w:hAnsi="Arial" w:cs="Arial"/>
+                <w:color w:val="000000"/>
+                <w:sz w:val="21"/>
+                <w:szCs w:val="21"/>
+              </w:rPr>
+            </w:pPr>
+            <w:proofErr w:type="spellStart"/>
+            <w:r>
+              <w:rPr>
+                <w:rFonts w:ascii="Arial" w:hAnsi="Arial" w:cs="Arial"/>
+                <w:color w:val="000000"/>
+                <w:sz w:val="21"/>
+                <w:szCs w:val="21"/>
+              </w:rPr>
+              <w:t>Refund</w:t>
+            </w:r>
+            <w:proofErr w:type="spellEnd"/>
+            <w:r>
+              <w:rPr>
+                <w:rFonts w:ascii="Arial" w:hAnsi="Arial" w:cs="Arial"/>
+                <w:color w:val="000000"/>
+                <w:sz w:val="21"/>
+                <w:szCs w:val="21"/>
+              </w:rPr>
+              <w:br/>
+              <w:t>Policy</w:t>
+            </w:r>
+          </w:p>
+        </w:tc>
+        <w:tc>
+          <w:tcPr>
+            <w:tcW w:w="2665" w:type="dxa"/>
+            <w:shd w:val="clear" w:color="auto" w:fill="F2F2F2"/>
+            <w:tcMar>
+              <w:top w:w="60" w:type="dxa"/>
+              <w:left w:w="60" w:type="dxa"/>
+              <w:bottom w:w="60" w:type="dxa"/>
+              <w:right w:w="60" w:type="dxa"/>
+            </w:tcMar>
+            <w:vAlign w:val="center"/>
+            <w:hideMark/>
+          </w:tcPr>
+          <w:p>
+            <w:pPr>
+              <w:pStyle w:val="NormalWeb"/>
+              <w:spacing w:before="0" w:beforeAutospacing="0" w:after="0" w:afterAutospacing="0" w:line="480" w:lineRule="auto"/>
+              <w:rPr>
+                <w:rFonts w:ascii="Arial" w:hAnsi="Arial" w:cs="Arial"/>
+                <w:color w:val="000000"/>
+                <w:sz w:val="21"/>
+                <w:szCs w:val="21"/>
+              </w:rPr>
+            </w:pPr>
+            <w:proofErr w:type="spellStart"/>
+            <w:r>
+              <w:rPr>
+                <w:rFonts w:ascii="Arial" w:hAnsi="Arial" w:cs="Arial"/>
+                <w:color w:val="000000"/>
+                <w:sz w:val="21"/>
+                <w:szCs w:val="21"/>
+              </w:rPr>
+              <w:t>Returns</w:t>
+            </w:r>
+            <w:proofErr w:type="spellEnd"/>
+            <w:r>
+              <w:rPr>
+                <w:rFonts w:ascii="Arial" w:hAnsi="Arial" w:cs="Arial"/>
+                <w:color w:val="000000"/>
+                <w:sz w:val="21"/>
+                <w:szCs w:val="21"/>
+              </w:rPr>
+              <w:t xml:space="preserve"> a transaction </w:t>
+            </w:r>
+            <w:proofErr w:type="spellStart"/>
+            <w:r>
+              <w:rPr>
+                <w:rFonts w:ascii="Arial" w:hAnsi="Arial" w:cs="Arial"/>
+                <w:color w:val="000000"/>
+                <w:sz w:val="21"/>
+                <w:szCs w:val="21"/>
+              </w:rPr>
+              <w:t>fee</w:t>
+            </w:r>
+            <w:proofErr w:type="spellEnd"/>
+            <w:r>
+              <w:rPr>
+                <w:rFonts w:ascii="Arial" w:hAnsi="Arial" w:cs="Arial"/>
+                <w:color w:val="000000"/>
+                <w:sz w:val="21"/>
+                <w:szCs w:val="21"/>
+              </w:rPr>
+              <w:t xml:space="preserve"> for </w:t>
+            </w:r>
+            <w:proofErr w:type="spellStart"/>
+            <w:r>
+              <w:rPr>
+                <w:rFonts w:ascii="Arial" w:hAnsi="Arial" w:cs="Arial"/>
+                <w:color w:val="000000"/>
+                <w:sz w:val="21"/>
+                <w:szCs w:val="21"/>
+              </w:rPr>
+              <w:t>issued</w:t>
+            </w:r>
+            <w:proofErr w:type="spellEnd"/>
+            <w:r>
+              <w:rPr>
+                <w:rFonts w:ascii="Arial" w:hAnsi="Arial" w:cs="Arial"/>
+                <w:color w:val="000000"/>
+                <w:sz w:val="21"/>
+                <w:szCs w:val="21"/>
+              </w:rPr>
+              <w:t xml:space="preserve"> </w:t>
+            </w:r>
+            <w:proofErr w:type="spellStart"/>
+            <w:r>
+              <w:rPr>
+                <w:rFonts w:ascii="Arial" w:hAnsi="Arial" w:cs="Arial"/>
+                <w:color w:val="000000"/>
+                <w:sz w:val="21"/>
+                <w:szCs w:val="21"/>
+              </w:rPr>
+              <w:t>refund</w:t>
+            </w:r>
+            <w:proofErr w:type="spellEnd"/>
+          </w:p>
+        </w:tc>
+        <w:tc>
+          <w:tcPr>
+            <w:tcW w:w="3352" w:type="dxa"/>
+            <w:shd w:val="clear" w:color="auto" w:fill="F2F2F2"/>
+            <w:tcMar>
+              <w:top w:w="60" w:type="dxa"/>
+              <w:left w:w="60" w:type="dxa"/>
+              <w:bottom w:w="60" w:type="dxa"/>
+              <w:right w:w="60" w:type="dxa"/>
+            </w:tcMar>
+            <w:vAlign w:val="center"/>
+            <w:hideMark/>
+          </w:tcPr>
+          <w:p>
+            <w:pPr>
+              <w:pStyle w:val="NormalWeb"/>
+              <w:spacing w:before="0" w:beforeAutospacing="0" w:after="0" w:afterAutospacing="0" w:line="480" w:lineRule="auto"/>
+              <w:rPr>
+                <w:rFonts w:ascii="Arial" w:hAnsi="Arial" w:cs="Arial"/>
+                <w:color w:val="000000"/>
+                <w:sz w:val="21"/>
+                <w:szCs w:val="21"/>
+              </w:rPr>
+            </w:pPr>
+            <w:proofErr w:type="spellStart"/>
+            <w:r>
+              <w:rPr>
+                <w:rFonts w:ascii="Arial" w:hAnsi="Arial" w:cs="Arial"/>
+                <w:color w:val="000000"/>
+                <w:sz w:val="21"/>
+                <w:szCs w:val="21"/>
+              </w:rPr>
+              <w:t>Returns</w:t>
+            </w:r>
+            <w:proofErr w:type="spellEnd"/>
+            <w:r>
+              <w:rPr>
+                <w:rFonts w:ascii="Arial" w:hAnsi="Arial" w:cs="Arial"/>
+                <w:color w:val="000000"/>
+                <w:sz w:val="21"/>
+                <w:szCs w:val="21"/>
+              </w:rPr>
+              <w:t xml:space="preserve"> a transaction </w:t>
+            </w:r>
+            <w:proofErr w:type="spellStart"/>
+            <w:r>
+              <w:rPr>
+                <w:rFonts w:ascii="Arial" w:hAnsi="Arial" w:cs="Arial"/>
+                <w:color w:val="000000"/>
+                <w:sz w:val="21"/>
+                <w:szCs w:val="21"/>
+              </w:rPr>
+              <w:t>fee</w:t>
+            </w:r>
+            <w:proofErr w:type="spellEnd"/>
+            <w:r>
+              <w:rPr>
+                <w:rFonts w:ascii="Arial" w:hAnsi="Arial" w:cs="Arial"/>
+                <w:color w:val="000000"/>
+                <w:sz w:val="21"/>
+                <w:szCs w:val="21"/>
+              </w:rPr>
+              <w:t xml:space="preserve"> for </w:t>
+            </w:r>
+            <w:proofErr w:type="spellStart"/>
+            <w:r>
+              <w:rPr>
+                <w:rFonts w:ascii="Arial" w:hAnsi="Arial" w:cs="Arial"/>
+                <w:color w:val="000000"/>
+                <w:sz w:val="21"/>
+                <w:szCs w:val="21"/>
+              </w:rPr>
+              <w:t>issued</w:t>
+            </w:r>
+            <w:proofErr w:type="spellEnd"/>
+            <w:r>
+              <w:rPr>
+                <w:rFonts w:ascii="Arial" w:hAnsi="Arial" w:cs="Arial"/>
+                <w:color w:val="000000"/>
+                <w:sz w:val="21"/>
+                <w:szCs w:val="21"/>
+              </w:rPr>
+              <w:t xml:space="preserve"> </w:t>
+            </w:r>
+            <w:proofErr w:type="spellStart"/>
+            <w:r>
+              <w:rPr>
+                <w:rFonts w:ascii="Arial" w:hAnsi="Arial" w:cs="Arial"/>
+                <w:color w:val="000000"/>
+                <w:sz w:val="21"/>
+                <w:szCs w:val="21"/>
+              </w:rPr>
+              <w:t>refund</w:t>
+            </w:r>
+            <w:proofErr w:type="spellEnd"/>
+          </w:p>
+        </w:tc>
+        <w:tc>
+          <w:tcPr>
+            <w:tcW w:w="0" w:type="auto"/>
+            <w:shd w:val="clear" w:color="auto" w:fill="F2F2F2"/>
+            <w:tcMar>
+              <w:top w:w="60" w:type="dxa"/>
+              <w:left w:w="60" w:type="dxa"/>
+              <w:bottom w:w="60" w:type="dxa"/>
+              <w:right w:w="60" w:type="dxa"/>
+            </w:tcMar>
+            <w:vAlign w:val="center"/>
+            <w:hideMark/>
+          </w:tcPr>
+          <w:p>
+            <w:pPr>
+              <w:pStyle w:val="NormalWeb"/>
+              <w:spacing w:before="0" w:beforeAutospacing="0" w:after="0" w:afterAutospacing="0" w:line="480" w:lineRule="auto"/>
+              <w:rPr>
+                <w:rFonts w:ascii="Arial" w:hAnsi="Arial" w:cs="Arial"/>
+                <w:color w:val="000000"/>
+                <w:sz w:val="21"/>
+                <w:szCs w:val="21"/>
+              </w:rPr>
+            </w:pPr>
+            <w:proofErr w:type="spellStart"/>
+            <w:r>
+              <w:rPr>
+                <w:rFonts w:ascii="Arial" w:hAnsi="Arial" w:cs="Arial"/>
+                <w:color w:val="000000"/>
+                <w:sz w:val="21"/>
+                <w:szCs w:val="21"/>
+              </w:rPr>
+              <w:t>Returns</w:t>
+            </w:r>
+            <w:proofErr w:type="spellEnd"/>
+            <w:r>
+              <w:rPr>
+                <w:rFonts w:ascii="Arial" w:hAnsi="Arial" w:cs="Arial"/>
+                <w:color w:val="000000"/>
+                <w:sz w:val="21"/>
+                <w:szCs w:val="21"/>
+              </w:rPr>
+              <w:t xml:space="preserve"> a partial transaction </w:t>
+            </w:r>
+            <w:proofErr w:type="spellStart"/>
+            <w:r>
+              <w:rPr>
+                <w:rFonts w:ascii="Arial" w:hAnsi="Arial" w:cs="Arial"/>
+                <w:color w:val="000000"/>
+                <w:sz w:val="21"/>
+                <w:szCs w:val="21"/>
+              </w:rPr>
+              <w:t>fee</w:t>
+            </w:r>
+            <w:proofErr w:type="spellEnd"/>
+            <w:r>
+              <w:rPr>
+                <w:rFonts w:ascii="Arial" w:hAnsi="Arial" w:cs="Arial"/>
+                <w:color w:val="000000"/>
+                <w:sz w:val="21"/>
+                <w:szCs w:val="21"/>
+              </w:rPr>
+              <w:t xml:space="preserve"> for </w:t>
+            </w:r>
+            <w:proofErr w:type="spellStart"/>
+            <w:r>
+              <w:rPr>
+                <w:rFonts w:ascii="Arial" w:hAnsi="Arial" w:cs="Arial"/>
+                <w:color w:val="000000"/>
+                <w:sz w:val="21"/>
+                <w:szCs w:val="21"/>
+              </w:rPr>
+              <w:t>issued</w:t>
+            </w:r>
+            <w:proofErr w:type="spellEnd"/>
+            <w:r>
+              <w:rPr>
+                <w:rFonts w:ascii="Arial" w:hAnsi="Arial" w:cs="Arial"/>
+                <w:color w:val="000000"/>
+                <w:sz w:val="21"/>
+                <w:szCs w:val="21"/>
+              </w:rPr>
+              <w:t xml:space="preserve"> </w:t>
+            </w:r>
+            <w:proofErr w:type="spellStart"/>
+            <w:r>
+              <w:rPr>
+                <w:rFonts w:ascii="Arial" w:hAnsi="Arial" w:cs="Arial"/>
+                <w:color w:val="000000"/>
+                <w:sz w:val="21"/>
+                <w:szCs w:val="21"/>
+              </w:rPr>
+              <w:t>refund</w:t>
+            </w:r>
+            <w:proofErr w:type="spellEnd"/>
+          </w:p>
+        </w:tc>
+      </w:tr>
+      <w:tr>
+        <w:tc>
+          <w:tcPr>
+            <w:tcW w:w="1336" w:type="dxa"/>
+            <w:shd w:val="clear" w:color="auto" w:fill="FFFFFF"/>
+            <w:tcMar>
+              <w:top w:w="60" w:type="dxa"/>
+              <w:left w:w="60" w:type="dxa"/>
+              <w:bottom w:w="60" w:type="dxa"/>
+              <w:right w:w="60" w:type="dxa"/>
+            </w:tcMar>
+            <w:vAlign w:val="center"/>
+            <w:hideMark/>
+          </w:tcPr>
+          <w:p>
+            <w:pPr>
+              <w:pStyle w:val="NormalWeb"/>
+              <w:spacing w:before="0" w:beforeAutospacing="0" w:after="0" w:afterAutospacing="0" w:line="480" w:lineRule="auto"/>
+              <w:rPr>
+                <w:rFonts w:ascii="Arial" w:hAnsi="Arial" w:cs="Arial"/>
+                <w:color w:val="000000"/>
+                <w:sz w:val="21"/>
+                <w:szCs w:val="21"/>
+              </w:rPr>
+            </w:pPr>
+            <w:proofErr w:type="spellStart"/>
+            <w:r>
+              <w:rPr>
+                <w:rFonts w:ascii="Arial" w:hAnsi="Arial" w:cs="Arial"/>
+                <w:color w:val="000000"/>
+                <w:sz w:val="21"/>
+                <w:szCs w:val="21"/>
+              </w:rPr>
+              <w:t>Payouts</w:t>
+            </w:r>
+            <w:proofErr w:type="spellEnd"/>
+          </w:p>
+        </w:tc>
+        <w:tc>
+          <w:tcPr>
+            <w:tcW w:w="2665" w:type="dxa"/>
+            <w:shd w:val="clear" w:color="auto" w:fill="FFFFFF"/>
+            <w:tcMar>
+              <w:top w:w="60" w:type="dxa"/>
+              <w:left w:w="60" w:type="dxa"/>
+              <w:bottom w:w="60" w:type="dxa"/>
+              <w:right w:w="60" w:type="dxa"/>
+            </w:tcMar>
+            <w:vAlign w:val="center"/>
+            <w:hideMark/>
+          </w:tcPr>
+          <w:p>
+            <w:pPr>
+              <w:pStyle w:val="NormalWeb"/>
+              <w:spacing w:before="0" w:beforeAutospacing="0" w:after="0" w:afterAutospacing="0" w:line="480" w:lineRule="auto"/>
+              <w:rPr>
+                <w:rFonts w:ascii="Arial" w:hAnsi="Arial" w:cs="Arial"/>
+                <w:color w:val="000000"/>
+                <w:sz w:val="21"/>
+                <w:szCs w:val="21"/>
+              </w:rPr>
+            </w:pPr>
+            <w:proofErr w:type="spellStart"/>
+            <w:r>
+              <w:rPr>
+                <w:rFonts w:ascii="Arial" w:hAnsi="Arial" w:cs="Arial"/>
+                <w:color w:val="000000"/>
+                <w:sz w:val="21"/>
+                <w:szCs w:val="21"/>
+              </w:rPr>
+              <w:t>Within</w:t>
+            </w:r>
+            <w:proofErr w:type="spellEnd"/>
+            <w:r>
+              <w:rPr>
+                <w:rFonts w:ascii="Arial" w:hAnsi="Arial" w:cs="Arial"/>
+                <w:color w:val="000000"/>
+                <w:sz w:val="21"/>
+                <w:szCs w:val="21"/>
+              </w:rPr>
+              <w:t xml:space="preserve"> 2 </w:t>
+            </w:r>
+            <w:proofErr w:type="spellStart"/>
+            <w:r>
+              <w:rPr>
+                <w:rFonts w:ascii="Arial" w:hAnsi="Arial" w:cs="Arial"/>
+                <w:color w:val="000000"/>
+                <w:sz w:val="21"/>
+                <w:szCs w:val="21"/>
+              </w:rPr>
+              <w:t>days</w:t>
+            </w:r>
+            <w:proofErr w:type="spellEnd"/>
+          </w:p>
+        </w:tc>
+        <w:tc>
+          <w:tcPr>
+            <w:tcW w:w="3352" w:type="dxa"/>
+            <w:shd w:val="clear" w:color="auto" w:fill="FFFFFF"/>
+            <w:tcMar>
+              <w:top w:w="60" w:type="dxa"/>
+              <w:left w:w="60" w:type="dxa"/>
+              <w:bottom w:w="60" w:type="dxa"/>
+              <w:right w:w="60" w:type="dxa"/>
+            </w:tcMar>
+            <w:vAlign w:val="center"/>
+            <w:hideMark/>
+          </w:tcPr>
+          <w:p>
+            <w:pPr>
+              <w:pStyle w:val="NormalWeb"/>
+              <w:spacing w:before="0" w:beforeAutospacing="0" w:after="0" w:afterAutospacing="0" w:line="480" w:lineRule="auto"/>
+              <w:rPr>
+                <w:rFonts w:ascii="Arial" w:hAnsi="Arial" w:cs="Arial"/>
+                <w:color w:val="000000"/>
+                <w:sz w:val="21"/>
+                <w:szCs w:val="21"/>
+              </w:rPr>
+            </w:pPr>
+            <w:proofErr w:type="spellStart"/>
+            <w:r>
+              <w:rPr>
+                <w:rFonts w:ascii="Arial" w:hAnsi="Arial" w:cs="Arial"/>
+                <w:color w:val="000000"/>
+                <w:sz w:val="21"/>
+                <w:szCs w:val="21"/>
+              </w:rPr>
+              <w:t>Within</w:t>
+            </w:r>
+            <w:proofErr w:type="spellEnd"/>
+            <w:r>
+              <w:rPr>
+                <w:rFonts w:ascii="Arial" w:hAnsi="Arial" w:cs="Arial"/>
+                <w:color w:val="000000"/>
+                <w:sz w:val="21"/>
+                <w:szCs w:val="21"/>
+              </w:rPr>
+              <w:t xml:space="preserve"> 2 </w:t>
+            </w:r>
+            <w:proofErr w:type="spellStart"/>
+            <w:r>
+              <w:rPr>
+                <w:rFonts w:ascii="Arial" w:hAnsi="Arial" w:cs="Arial"/>
+                <w:color w:val="000000"/>
+                <w:sz w:val="21"/>
+                <w:szCs w:val="21"/>
+              </w:rPr>
+              <w:t>days</w:t>
+            </w:r>
+            <w:proofErr w:type="spellEnd"/>
+          </w:p>
+        </w:tc>
+        <w:tc>
+          <w:tcPr>
+            <w:tcW w:w="0" w:type="auto"/>
+            <w:shd w:val="clear" w:color="auto" w:fill="FFFFFF"/>
+            <w:tcMar>
+              <w:top w:w="60" w:type="dxa"/>
+              <w:left w:w="60" w:type="dxa"/>
+              <w:bottom w:w="60" w:type="dxa"/>
+              <w:right w:w="60" w:type="dxa"/>
+            </w:tcMar>
+            <w:vAlign w:val="center"/>
+            <w:hideMark/>
+          </w:tcPr>
+          <w:p>
+            <w:pPr>
+              <w:pStyle w:val="NormalWeb"/>
+              <w:spacing w:before="0" w:beforeAutospacing="0" w:after="0" w:afterAutospacing="0" w:line="480" w:lineRule="auto"/>
+              <w:rPr>
+                <w:rFonts w:ascii="Arial" w:hAnsi="Arial" w:cs="Arial"/>
+                <w:color w:val="000000"/>
+                <w:sz w:val="21"/>
+                <w:szCs w:val="21"/>
+              </w:rPr>
+            </w:pPr>
+            <w:proofErr w:type="spellStart"/>
+            <w:r>
+              <w:rPr>
+                <w:rFonts w:ascii="Arial" w:hAnsi="Arial" w:cs="Arial"/>
+                <w:color w:val="000000"/>
+                <w:sz w:val="21"/>
+                <w:szCs w:val="21"/>
+              </w:rPr>
+              <w:t>Within</w:t>
+            </w:r>
+            <w:proofErr w:type="spellEnd"/>
+            <w:r>
+              <w:rPr>
+                <w:rFonts w:ascii="Arial" w:hAnsi="Arial" w:cs="Arial"/>
+                <w:color w:val="000000"/>
+                <w:sz w:val="21"/>
+                <w:szCs w:val="21"/>
+              </w:rPr>
+              <w:t xml:space="preserve"> 2 </w:t>
+            </w:r>
+            <w:proofErr w:type="spellStart"/>
+            <w:r>
+              <w:rPr>
+                <w:rFonts w:ascii="Arial" w:hAnsi="Arial" w:cs="Arial"/>
+                <w:color w:val="000000"/>
+                <w:sz w:val="21"/>
+                <w:szCs w:val="21"/>
+              </w:rPr>
+              <w:t>days</w:t>
+            </w:r>
+            <w:proofErr w:type="spellEnd"/>
+          </w:p>
+        </w:tc>
+      </w:tr>
+      <w:tr>
+        <w:tc>
+          <w:tcPr>
+            <w:tcW w:w="1336" w:type="dxa"/>
+            <w:shd w:val="clear" w:color="auto" w:fill="F2F2F2"/>
+            <w:tcMar>
+              <w:top w:w="60" w:type="dxa"/>
+              <w:left w:w="60" w:type="dxa"/>
+              <w:bottom w:w="60" w:type="dxa"/>
+              <w:right w:w="60" w:type="dxa"/>
+            </w:tcMar>
+            <w:vAlign w:val="center"/>
+            <w:hideMark/>
+          </w:tcPr>
+          <w:p>
+            <w:pPr>
+              <w:pStyle w:val="NormalWeb"/>
+              <w:spacing w:before="0" w:beforeAutospacing="0" w:after="0" w:afterAutospacing="0" w:line="480" w:lineRule="auto"/>
+              <w:rPr>
+                <w:rFonts w:ascii="Arial" w:hAnsi="Arial" w:cs="Arial"/>
+                <w:color w:val="000000"/>
+                <w:sz w:val="21"/>
+                <w:szCs w:val="21"/>
+              </w:rPr>
+            </w:pPr>
+            <w:proofErr w:type="spellStart"/>
+            <w:r>
+              <w:rPr>
+                <w:rFonts w:ascii="Arial" w:hAnsi="Arial" w:cs="Arial"/>
+                <w:color w:val="000000"/>
+                <w:sz w:val="21"/>
+                <w:szCs w:val="21"/>
+              </w:rPr>
+              <w:t>Special</w:t>
+            </w:r>
+            <w:proofErr w:type="spellEnd"/>
+            <w:r>
+              <w:rPr>
+                <w:rFonts w:ascii="Arial" w:hAnsi="Arial" w:cs="Arial"/>
+                <w:color w:val="000000"/>
+                <w:sz w:val="21"/>
+                <w:szCs w:val="21"/>
+              </w:rPr>
+              <w:br/>
+            </w:r>
+            <w:proofErr w:type="spellStart"/>
+            <w:r>
+              <w:rPr>
+                <w:rFonts w:ascii="Arial" w:hAnsi="Arial" w:cs="Arial"/>
+                <w:color w:val="000000"/>
+                <w:sz w:val="21"/>
+                <w:szCs w:val="21"/>
+              </w:rPr>
+              <w:t>Offers</w:t>
+            </w:r>
+            <w:proofErr w:type="spellEnd"/>
+          </w:p>
+        </w:tc>
+        <w:tc>
+          <w:tcPr>
+            <w:tcW w:w="2665" w:type="dxa"/>
+            <w:shd w:val="clear" w:color="auto" w:fill="F2F2F2"/>
+            <w:tcMar>
+              <w:top w:w="60" w:type="dxa"/>
+              <w:left w:w="60" w:type="dxa"/>
+              <w:bottom w:w="60" w:type="dxa"/>
+              <w:right w:w="60" w:type="dxa"/>
+            </w:tcMar>
+            <w:vAlign w:val="center"/>
+            <w:hideMark/>
+          </w:tcPr>
+          <w:p>
+            <w:pPr>
+              <w:pStyle w:val="NormalWeb"/>
+              <w:spacing w:before="0" w:beforeAutospacing="0" w:after="0" w:afterAutospacing="0" w:line="480" w:lineRule="auto"/>
+              <w:rPr>
+                <w:rFonts w:ascii="Arial" w:hAnsi="Arial" w:cs="Arial"/>
+                <w:color w:val="000000"/>
+                <w:sz w:val="21"/>
+                <w:szCs w:val="21"/>
+              </w:rPr>
+            </w:pPr>
+            <w:r>
+              <w:rPr>
+                <w:rFonts w:ascii="Arial" w:hAnsi="Arial" w:cs="Arial"/>
+                <w:color w:val="000000"/>
+                <w:sz w:val="21"/>
+                <w:szCs w:val="21"/>
+              </w:rPr>
+              <w:t>Discounts for large-volume clients</w:t>
+            </w:r>
+          </w:p>
+        </w:tc>
+        <w:tc>
+          <w:tcPr>
+            <w:tcW w:w="3352" w:type="dxa"/>
+            <w:shd w:val="clear" w:color="auto" w:fill="F2F2F2"/>
+            <w:tcMar>
+              <w:top w:w="60" w:type="dxa"/>
+              <w:left w:w="60" w:type="dxa"/>
+              <w:bottom w:w="60" w:type="dxa"/>
+              <w:right w:w="60" w:type="dxa"/>
+            </w:tcMar>
+            <w:vAlign w:val="center"/>
+            <w:hideMark/>
+          </w:tcPr>
+          <w:p>
+            <w:pPr>
+              <w:pStyle w:val="NormalWeb"/>
+              <w:spacing w:before="0" w:beforeAutospacing="0" w:after="0" w:afterAutospacing="0" w:line="480" w:lineRule="auto"/>
+              <w:rPr>
+                <w:rFonts w:ascii="Arial" w:hAnsi="Arial" w:cs="Arial"/>
+                <w:color w:val="000000"/>
+                <w:sz w:val="21"/>
+                <w:szCs w:val="21"/>
+              </w:rPr>
+            </w:pPr>
+            <w:r>
+              <w:rPr>
+                <w:rFonts w:ascii="Arial" w:hAnsi="Arial" w:cs="Arial"/>
+                <w:color w:val="000000"/>
+                <w:sz w:val="21"/>
+                <w:szCs w:val="21"/>
+              </w:rPr>
+              <w:t xml:space="preserve">No </w:t>
+            </w:r>
+            <w:proofErr w:type="spellStart"/>
+            <w:r>
+              <w:rPr>
+                <w:rFonts w:ascii="Arial" w:hAnsi="Arial" w:cs="Arial"/>
+                <w:color w:val="000000"/>
+                <w:sz w:val="21"/>
+                <w:szCs w:val="21"/>
+              </w:rPr>
+              <w:t>fees</w:t>
+            </w:r>
+            <w:proofErr w:type="spellEnd"/>
+            <w:r>
+              <w:rPr>
+                <w:rFonts w:ascii="Arial" w:hAnsi="Arial" w:cs="Arial"/>
+                <w:color w:val="000000"/>
+                <w:sz w:val="21"/>
+                <w:szCs w:val="21"/>
+              </w:rPr>
+              <w:t xml:space="preserve"> for the first $50,000</w:t>
+            </w:r>
+          </w:p>
+        </w:tc>
+        <w:tc>
+          <w:tcPr>
+            <w:tcW w:w="0" w:type="auto"/>
+            <w:shd w:val="clear" w:color="auto" w:fill="F2F2F2"/>
+            <w:tcMar>
+              <w:top w:w="60" w:type="dxa"/>
+              <w:left w:w="60" w:type="dxa"/>
+              <w:bottom w:w="60" w:type="dxa"/>
+              <w:right w:w="60" w:type="dxa"/>
+            </w:tcMar>
+            <w:vAlign w:val="center"/>
+            <w:hideMark/>
+          </w:tcPr>
+          <w:p>
+            <w:pPr>
+              <w:pStyle w:val="NormalWeb"/>
+              <w:spacing w:before="0" w:beforeAutospacing="0" w:after="0" w:afterAutospacing="0" w:line="480" w:lineRule="auto"/>
+              <w:rPr>
+                <w:rFonts w:ascii="Arial" w:hAnsi="Arial" w:cs="Arial"/>
+                <w:color w:val="000000"/>
+                <w:sz w:val="21"/>
+                <w:szCs w:val="21"/>
+              </w:rPr>
+            </w:pPr>
+            <w:r>
+              <w:rPr>
+                <w:rFonts w:ascii="Arial" w:hAnsi="Arial" w:cs="Arial"/>
+                <w:color w:val="000000"/>
+                <w:sz w:val="21"/>
+                <w:szCs w:val="21"/>
+              </w:rPr>
+              <w:t>Discounts for large-volume clients</w:t>
+            </w:r>
+          </w:p>
+        </w:tc>
+      </w:tr>
+      <w:tr>
+        <w:tc>
+          <w:tcPr>
+            <w:tcW w:w="1336" w:type="dxa"/>
+            <w:shd w:val="clear" w:color="auto" w:fill="FFFFFF"/>
+            <w:tcMar>
+              <w:top w:w="60" w:type="dxa"/>
+              <w:left w:w="60" w:type="dxa"/>
+              <w:bottom w:w="60" w:type="dxa"/>
+              <w:right w:w="60" w:type="dxa"/>
+            </w:tcMar>
+            <w:vAlign w:val="center"/>
+            <w:hideMark/>
+          </w:tcPr>
+          <w:p>
+            <w:pPr>
+              <w:pStyle w:val="NormalWeb"/>
+              <w:spacing w:before="0" w:beforeAutospacing="0" w:after="0" w:afterAutospacing="0" w:line="480" w:lineRule="auto"/>
+              <w:rPr>
+                <w:rFonts w:ascii="Arial" w:hAnsi="Arial" w:cs="Arial"/>
+                <w:color w:val="000000"/>
+                <w:sz w:val="21"/>
+                <w:szCs w:val="21"/>
+              </w:rPr>
+            </w:pPr>
+            <w:r>
+              <w:rPr>
+                <w:rFonts w:ascii="Arial" w:hAnsi="Arial" w:cs="Arial"/>
+                <w:color w:val="000000"/>
+                <w:sz w:val="21"/>
+                <w:szCs w:val="21"/>
+              </w:rPr>
+              <w:t>PCI Compliant</w:t>
+            </w:r>
+          </w:p>
+        </w:tc>
+        <w:tc>
+          <w:tcPr>
+            <w:tcW w:w="2665" w:type="dxa"/>
+            <w:shd w:val="clear" w:color="auto" w:fill="FFFFFF"/>
+            <w:tcMar>
+              <w:top w:w="60" w:type="dxa"/>
+              <w:left w:w="60" w:type="dxa"/>
+              <w:bottom w:w="60" w:type="dxa"/>
+              <w:right w:w="60" w:type="dxa"/>
+            </w:tcMar>
+            <w:vAlign w:val="center"/>
+            <w:hideMark/>
+          </w:tcPr>
+          <w:p>
+            <w:pPr>
+              <w:pStyle w:val="NormalWeb"/>
+              <w:spacing w:before="0" w:beforeAutospacing="0" w:after="0" w:afterAutospacing="0" w:line="480" w:lineRule="auto"/>
+              <w:rPr>
+                <w:rFonts w:ascii="Arial" w:hAnsi="Arial" w:cs="Arial"/>
+                <w:color w:val="000000"/>
+                <w:sz w:val="21"/>
+                <w:szCs w:val="21"/>
+              </w:rPr>
+            </w:pPr>
+            <w:r>
+              <w:rPr>
+                <w:rFonts w:ascii="Arial" w:hAnsi="Arial" w:cs="Arial"/>
+                <w:color w:val="000000"/>
+                <w:sz w:val="21"/>
+                <w:szCs w:val="21"/>
+              </w:rPr>
+              <w:t>Yes</w:t>
+            </w:r>
+          </w:p>
+        </w:tc>
+        <w:tc>
+          <w:tcPr>
+            <w:tcW w:w="3352" w:type="dxa"/>
+            <w:shd w:val="clear" w:color="auto" w:fill="FFFFFF"/>
+            <w:tcMar>
+              <w:top w:w="60" w:type="dxa"/>
+              <w:left w:w="60" w:type="dxa"/>
+              <w:bottom w:w="60" w:type="dxa"/>
+              <w:right w:w="60" w:type="dxa"/>
+            </w:tcMar>
+            <w:vAlign w:val="center"/>
+            <w:hideMark/>
+          </w:tcPr>
+          <w:p>
+            <w:pPr>
+              <w:pStyle w:val="NormalWeb"/>
+              <w:spacing w:before="0" w:beforeAutospacing="0" w:after="0" w:afterAutospacing="0" w:line="480" w:lineRule="auto"/>
+              <w:rPr>
+                <w:rFonts w:ascii="Arial" w:hAnsi="Arial" w:cs="Arial"/>
+                <w:color w:val="000000"/>
+                <w:sz w:val="21"/>
+                <w:szCs w:val="21"/>
+              </w:rPr>
+            </w:pPr>
+            <w:r>
+              <w:rPr>
+                <w:rFonts w:ascii="Arial" w:hAnsi="Arial" w:cs="Arial"/>
+                <w:color w:val="000000"/>
+                <w:sz w:val="21"/>
+                <w:szCs w:val="21"/>
+              </w:rPr>
+              <w:t>Yes</w:t>
+            </w:r>
+          </w:p>
+        </w:tc>
+        <w:tc>
+          <w:tcPr>
+            <w:tcW w:w="0" w:type="auto"/>
+            <w:shd w:val="clear" w:color="auto" w:fill="FFFFFF"/>
+            <w:tcMar>
+              <w:top w:w="60" w:type="dxa"/>
+              <w:left w:w="60" w:type="dxa"/>
+              <w:bottom w:w="60" w:type="dxa"/>
+              <w:right w:w="60" w:type="dxa"/>
+            </w:tcMar>
+            <w:vAlign w:val="center"/>
+            <w:hideMark/>
+          </w:tcPr>
+          <w:p>
+            <w:pPr>
+              <w:pStyle w:val="NormalWeb"/>
+              <w:spacing w:before="0" w:beforeAutospacing="0" w:after="0" w:afterAutospacing="0" w:line="480" w:lineRule="auto"/>
+              <w:rPr>
+                <w:rFonts w:ascii="Arial" w:hAnsi="Arial" w:cs="Arial"/>
+                <w:color w:val="000000"/>
+                <w:sz w:val="21"/>
+                <w:szCs w:val="21"/>
+              </w:rPr>
+            </w:pPr>
+            <w:r>
+              <w:rPr>
+                <w:rFonts w:ascii="Arial" w:hAnsi="Arial" w:cs="Arial"/>
+                <w:color w:val="000000"/>
+                <w:sz w:val="21"/>
+                <w:szCs w:val="21"/>
+              </w:rPr>
+              <w:t>Yes</w:t>
+            </w:r>
+          </w:p>
+        </w:tc>
+      </w:tr>
+      <w:tr>
+        <w:tc>
+          <w:tcPr>
+            <w:tcW w:w="1336" w:type="dxa"/>
+            <w:shd w:val="clear" w:color="auto" w:fill="F2F2F2"/>
+            <w:tcMar>
+              <w:top w:w="60" w:type="dxa"/>
+              <w:left w:w="60" w:type="dxa"/>
+              <w:bottom w:w="60" w:type="dxa"/>
+              <w:right w:w="60" w:type="dxa"/>
+            </w:tcMar>
+            <w:vAlign w:val="center"/>
+            <w:hideMark/>
+          </w:tcPr>
+          <w:p>
+            <w:pPr>
+              <w:pStyle w:val="NormalWeb"/>
+              <w:spacing w:before="0" w:beforeAutospacing="0" w:after="0" w:afterAutospacing="0" w:line="480" w:lineRule="auto"/>
+              <w:rPr>
+                <w:rFonts w:ascii="Arial" w:hAnsi="Arial" w:cs="Arial"/>
+                <w:color w:val="000000"/>
+                <w:sz w:val="21"/>
+                <w:szCs w:val="21"/>
+              </w:rPr>
+            </w:pPr>
+            <w:proofErr w:type="spellStart"/>
+            <w:r>
+              <w:rPr>
+                <w:rFonts w:ascii="Arial" w:hAnsi="Arial" w:cs="Arial"/>
+                <w:color w:val="000000"/>
+                <w:sz w:val="21"/>
+                <w:szCs w:val="21"/>
+              </w:rPr>
+              <w:t>Supported</w:t>
+            </w:r>
+            <w:proofErr w:type="spellEnd"/>
+            <w:r>
+              <w:rPr>
+                <w:rFonts w:ascii="Arial" w:hAnsi="Arial" w:cs="Arial"/>
+                <w:color w:val="000000"/>
+                <w:sz w:val="21"/>
+                <w:szCs w:val="21"/>
+              </w:rPr>
+              <w:br/>
+              <w:t>Platforms</w:t>
+            </w:r>
+          </w:p>
+        </w:tc>
+        <w:tc>
+          <w:tcPr>
+            <w:tcW w:w="2665" w:type="dxa"/>
+            <w:shd w:val="clear" w:color="auto" w:fill="F2F2F2"/>
+            <w:tcMar>
+              <w:top w:w="60" w:type="dxa"/>
+              <w:left w:w="60" w:type="dxa"/>
+              <w:bottom w:w="60" w:type="dxa"/>
+              <w:right w:w="60" w:type="dxa"/>
+            </w:tcMar>
+            <w:vAlign w:val="center"/>
+            <w:hideMark/>
+          </w:tcPr>
+          <w:p>
+            <w:pPr>
+              <w:pStyle w:val="NormalWeb"/>
+              <w:spacing w:before="0" w:beforeAutospacing="0" w:after="0" w:afterAutospacing="0" w:line="480" w:lineRule="auto"/>
+              <w:rPr>
+                <w:rFonts w:ascii="Arial" w:hAnsi="Arial" w:cs="Arial"/>
+                <w:color w:val="000000"/>
+                <w:sz w:val="21"/>
+                <w:szCs w:val="21"/>
+              </w:rPr>
+            </w:pPr>
+            <w:r>
+              <w:rPr>
+                <w:rFonts w:ascii="Arial" w:hAnsi="Arial" w:cs="Arial"/>
+                <w:color w:val="000000"/>
+                <w:sz w:val="21"/>
+                <w:szCs w:val="21"/>
+              </w:rPr>
+              <w:t>Ruby, Python, PHP, Java, Node.js, Go, Android, iOS</w:t>
+            </w:r>
+          </w:p>
+        </w:tc>
+        <w:tc>
+          <w:tcPr>
+            <w:tcW w:w="3352" w:type="dxa"/>
+            <w:shd w:val="clear" w:color="auto" w:fill="F2F2F2"/>
+            <w:tcMar>
+              <w:top w:w="60" w:type="dxa"/>
+              <w:left w:w="60" w:type="dxa"/>
+              <w:bottom w:w="60" w:type="dxa"/>
+              <w:right w:w="60" w:type="dxa"/>
+            </w:tcMar>
+            <w:vAlign w:val="center"/>
+            <w:hideMark/>
+          </w:tcPr>
+          <w:p>
+            <w:pPr>
+              <w:pStyle w:val="NormalWeb"/>
+              <w:spacing w:before="0" w:beforeAutospacing="0" w:after="0" w:afterAutospacing="0" w:line="480" w:lineRule="auto"/>
+              <w:rPr>
+                <w:rFonts w:ascii="Arial" w:hAnsi="Arial" w:cs="Arial"/>
+                <w:color w:val="000000"/>
+                <w:sz w:val="21"/>
+                <w:szCs w:val="21"/>
+              </w:rPr>
+            </w:pPr>
+            <w:r>
+              <w:rPr>
+                <w:rFonts w:ascii="Arial" w:hAnsi="Arial" w:cs="Arial"/>
+                <w:color w:val="000000"/>
+                <w:sz w:val="21"/>
+                <w:szCs w:val="21"/>
+              </w:rPr>
+              <w:t>Ruby, Python, PHP, Node.js, Java, Android, iOS</w:t>
+            </w:r>
+          </w:p>
+        </w:tc>
+        <w:tc>
+          <w:tcPr>
+            <w:tcW w:w="0" w:type="auto"/>
+            <w:shd w:val="clear" w:color="auto" w:fill="F2F2F2"/>
+            <w:tcMar>
+              <w:top w:w="60" w:type="dxa"/>
+              <w:left w:w="60" w:type="dxa"/>
+              <w:bottom w:w="60" w:type="dxa"/>
+              <w:right w:w="60" w:type="dxa"/>
+            </w:tcMar>
+            <w:vAlign w:val="center"/>
+            <w:hideMark/>
+          </w:tcPr>
+          <w:p>
+            <w:pPr>
+              <w:pStyle w:val="NormalWeb"/>
+              <w:spacing w:before="0" w:beforeAutospacing="0" w:after="0" w:afterAutospacing="0" w:line="480" w:lineRule="auto"/>
+              <w:rPr>
+                <w:rFonts w:ascii="Arial" w:hAnsi="Arial" w:cs="Arial"/>
+                <w:color w:val="000000"/>
+                <w:sz w:val="21"/>
+                <w:szCs w:val="21"/>
+              </w:rPr>
+            </w:pPr>
+            <w:r>
+              <w:rPr>
+                <w:rFonts w:ascii="Arial" w:hAnsi="Arial" w:cs="Arial"/>
+                <w:color w:val="000000"/>
+                <w:sz w:val="21"/>
+                <w:szCs w:val="21"/>
+              </w:rPr>
+              <w:t>Ruby, Python, PHP, Node.js, Java, iOS, Android</w:t>
+            </w:r>
+          </w:p>
+        </w:tc>
+      </w:tr>
+      <w:tr>
+        <w:tc>
+          <w:tcPr>
+            <w:tcW w:w="1336" w:type="dxa"/>
+            <w:tcBorders>
+              <w:bottom w:val="single" w:sz="12" w:space="0" w:color="503266"/>
+            </w:tcBorders>
+            <w:shd w:val="clear" w:color="auto" w:fill="FFFFFF"/>
+            <w:tcMar>
+              <w:top w:w="60" w:type="dxa"/>
+              <w:left w:w="60" w:type="dxa"/>
+              <w:bottom w:w="60" w:type="dxa"/>
+              <w:right w:w="60" w:type="dxa"/>
+            </w:tcMar>
+            <w:vAlign w:val="center"/>
+            <w:hideMark/>
+          </w:tcPr>
+          <w:p>
+            <w:pPr>
+              <w:pStyle w:val="NormalWeb"/>
+              <w:spacing w:before="0" w:beforeAutospacing="0" w:after="0" w:afterAutospacing="0" w:line="480" w:lineRule="auto"/>
+              <w:rPr>
+                <w:rFonts w:ascii="Arial" w:hAnsi="Arial" w:cs="Arial"/>
+                <w:color w:val="000000"/>
+                <w:sz w:val="21"/>
+                <w:szCs w:val="21"/>
+              </w:rPr>
+            </w:pPr>
+            <w:proofErr w:type="spellStart"/>
+            <w:r>
+              <w:rPr>
+                <w:rFonts w:ascii="Arial" w:hAnsi="Arial" w:cs="Arial"/>
+                <w:color w:val="000000"/>
+                <w:sz w:val="21"/>
+                <w:szCs w:val="21"/>
+              </w:rPr>
+              <w:lastRenderedPageBreak/>
+              <w:t>Other</w:t>
+            </w:r>
+            <w:proofErr w:type="spellEnd"/>
+            <w:r>
+              <w:rPr>
+                <w:rFonts w:ascii="Arial" w:hAnsi="Arial" w:cs="Arial"/>
+                <w:color w:val="000000"/>
+                <w:sz w:val="21"/>
+                <w:szCs w:val="21"/>
+              </w:rPr>
+              <w:br/>
+            </w:r>
+            <w:proofErr w:type="spellStart"/>
+            <w:r>
+              <w:rPr>
+                <w:rFonts w:ascii="Arial" w:hAnsi="Arial" w:cs="Arial"/>
+                <w:color w:val="000000"/>
+                <w:sz w:val="21"/>
+                <w:szCs w:val="21"/>
+              </w:rPr>
+              <w:t>features</w:t>
+            </w:r>
+            <w:proofErr w:type="spellEnd"/>
+          </w:p>
+        </w:tc>
+        <w:tc>
+          <w:tcPr>
+            <w:tcW w:w="2665" w:type="dxa"/>
+            <w:tcBorders>
+              <w:bottom w:val="single" w:sz="12" w:space="0" w:color="66417A"/>
+            </w:tcBorders>
+            <w:shd w:val="clear" w:color="auto" w:fill="FFFFFF"/>
+            <w:tcMar>
+              <w:top w:w="60" w:type="dxa"/>
+              <w:left w:w="60" w:type="dxa"/>
+              <w:bottom w:w="60" w:type="dxa"/>
+              <w:right w:w="60" w:type="dxa"/>
+            </w:tcMar>
+            <w:vAlign w:val="center"/>
+            <w:hideMark/>
+          </w:tcPr>
+          <w:p>
+            <w:pPr>
+              <w:pStyle w:val="NormalWeb"/>
+              <w:spacing w:before="0" w:beforeAutospacing="0" w:after="0" w:afterAutospacing="0" w:line="480" w:lineRule="auto"/>
+              <w:rPr>
+                <w:rFonts w:ascii="Arial" w:hAnsi="Arial" w:cs="Arial"/>
+                <w:color w:val="000000"/>
+                <w:sz w:val="21"/>
+                <w:szCs w:val="21"/>
+              </w:rPr>
+            </w:pPr>
+            <w:r>
+              <w:rPr>
+                <w:rFonts w:ascii="Arial" w:hAnsi="Arial" w:cs="Arial"/>
+                <w:color w:val="000000"/>
+                <w:sz w:val="21"/>
+                <w:szCs w:val="21"/>
+              </w:rPr>
+              <w:t xml:space="preserve">No </w:t>
+            </w:r>
+            <w:proofErr w:type="spellStart"/>
+            <w:r>
+              <w:rPr>
+                <w:rFonts w:ascii="Arial" w:hAnsi="Arial" w:cs="Arial"/>
+                <w:color w:val="000000"/>
+                <w:sz w:val="21"/>
+                <w:szCs w:val="21"/>
+              </w:rPr>
+              <w:t>monthly</w:t>
+            </w:r>
+            <w:proofErr w:type="spellEnd"/>
+            <w:r>
+              <w:rPr>
+                <w:rFonts w:ascii="Arial" w:hAnsi="Arial" w:cs="Arial"/>
+                <w:color w:val="000000"/>
+                <w:sz w:val="21"/>
+                <w:szCs w:val="21"/>
+              </w:rPr>
+              <w:t xml:space="preserve"> </w:t>
+            </w:r>
+            <w:proofErr w:type="spellStart"/>
+            <w:r>
+              <w:rPr>
+                <w:rFonts w:ascii="Arial" w:hAnsi="Arial" w:cs="Arial"/>
+                <w:color w:val="000000"/>
+                <w:sz w:val="21"/>
+                <w:szCs w:val="21"/>
+              </w:rPr>
+              <w:t>fees</w:t>
+            </w:r>
+            <w:proofErr w:type="spellEnd"/>
+            <w:r>
+              <w:rPr>
+                <w:rFonts w:ascii="Arial" w:hAnsi="Arial" w:cs="Arial"/>
+                <w:color w:val="000000"/>
+                <w:sz w:val="21"/>
+                <w:szCs w:val="21"/>
+              </w:rPr>
+              <w:br/>
+            </w:r>
+            <w:proofErr w:type="spellStart"/>
+            <w:r>
+              <w:rPr>
+                <w:rFonts w:ascii="Arial" w:hAnsi="Arial" w:cs="Arial"/>
+                <w:color w:val="000000"/>
+                <w:sz w:val="21"/>
+                <w:szCs w:val="21"/>
+              </w:rPr>
+              <w:t>Fraud</w:t>
+            </w:r>
+            <w:proofErr w:type="spellEnd"/>
+            <w:r>
+              <w:rPr>
+                <w:rFonts w:ascii="Arial" w:hAnsi="Arial" w:cs="Arial"/>
+                <w:color w:val="000000"/>
+                <w:sz w:val="21"/>
+                <w:szCs w:val="21"/>
+              </w:rPr>
+              <w:t xml:space="preserve"> protection</w:t>
+            </w:r>
+            <w:r>
+              <w:rPr>
+                <w:rFonts w:ascii="Arial" w:hAnsi="Arial" w:cs="Arial"/>
+                <w:color w:val="000000"/>
+                <w:sz w:val="21"/>
+                <w:szCs w:val="21"/>
+              </w:rPr>
+              <w:br/>
+              <w:t xml:space="preserve">Support for </w:t>
+            </w:r>
+            <w:proofErr w:type="spellStart"/>
+            <w:r>
+              <w:rPr>
+                <w:rFonts w:ascii="Arial" w:hAnsi="Arial" w:cs="Arial"/>
+                <w:color w:val="000000"/>
+                <w:sz w:val="21"/>
+                <w:szCs w:val="21"/>
+              </w:rPr>
+              <w:t>recurring</w:t>
+            </w:r>
+            <w:proofErr w:type="spellEnd"/>
+            <w:r>
+              <w:rPr>
+                <w:rFonts w:ascii="Arial" w:hAnsi="Arial" w:cs="Arial"/>
+                <w:color w:val="000000"/>
+                <w:sz w:val="21"/>
+                <w:szCs w:val="21"/>
+              </w:rPr>
+              <w:t xml:space="preserve"> </w:t>
+            </w:r>
+            <w:proofErr w:type="spellStart"/>
+            <w:r>
+              <w:rPr>
+                <w:rFonts w:ascii="Arial" w:hAnsi="Arial" w:cs="Arial"/>
+                <w:color w:val="000000"/>
+                <w:sz w:val="21"/>
+                <w:szCs w:val="21"/>
+              </w:rPr>
+              <w:t>billing</w:t>
+            </w:r>
+            <w:proofErr w:type="spellEnd"/>
+          </w:p>
+        </w:tc>
+        <w:tc>
+          <w:tcPr>
+            <w:tcW w:w="3352" w:type="dxa"/>
+            <w:tcBorders>
+              <w:bottom w:val="single" w:sz="12" w:space="0" w:color="8D4519"/>
+            </w:tcBorders>
+            <w:shd w:val="clear" w:color="auto" w:fill="FFFFFF"/>
+            <w:tcMar>
+              <w:top w:w="60" w:type="dxa"/>
+              <w:left w:w="60" w:type="dxa"/>
+              <w:bottom w:w="60" w:type="dxa"/>
+              <w:right w:w="60" w:type="dxa"/>
+            </w:tcMar>
+            <w:vAlign w:val="center"/>
+            <w:hideMark/>
+          </w:tcPr>
+          <w:p>
+            <w:pPr>
+              <w:pStyle w:val="NormalWeb"/>
+              <w:spacing w:before="0" w:beforeAutospacing="0" w:after="0" w:afterAutospacing="0" w:line="480" w:lineRule="auto"/>
+              <w:rPr>
+                <w:rFonts w:ascii="Arial" w:hAnsi="Arial" w:cs="Arial"/>
+                <w:color w:val="000000"/>
+                <w:sz w:val="21"/>
+                <w:szCs w:val="21"/>
+              </w:rPr>
+            </w:pPr>
+            <w:r>
+              <w:rPr>
+                <w:rFonts w:ascii="Arial" w:hAnsi="Arial" w:cs="Arial"/>
+                <w:color w:val="000000"/>
+                <w:sz w:val="21"/>
+                <w:szCs w:val="21"/>
+              </w:rPr>
+              <w:t xml:space="preserve">No </w:t>
+            </w:r>
+            <w:proofErr w:type="spellStart"/>
+            <w:r>
+              <w:rPr>
+                <w:rFonts w:ascii="Arial" w:hAnsi="Arial" w:cs="Arial"/>
+                <w:color w:val="000000"/>
+                <w:sz w:val="21"/>
+                <w:szCs w:val="21"/>
+              </w:rPr>
+              <w:t>monthly</w:t>
+            </w:r>
+            <w:proofErr w:type="spellEnd"/>
+            <w:r>
+              <w:rPr>
+                <w:rFonts w:ascii="Arial" w:hAnsi="Arial" w:cs="Arial"/>
+                <w:color w:val="000000"/>
+                <w:sz w:val="21"/>
+                <w:szCs w:val="21"/>
+              </w:rPr>
+              <w:t xml:space="preserve"> </w:t>
+            </w:r>
+            <w:proofErr w:type="spellStart"/>
+            <w:r>
+              <w:rPr>
+                <w:rFonts w:ascii="Arial" w:hAnsi="Arial" w:cs="Arial"/>
+                <w:color w:val="000000"/>
+                <w:sz w:val="21"/>
+                <w:szCs w:val="21"/>
+              </w:rPr>
+              <w:t>fees</w:t>
+            </w:r>
+            <w:proofErr w:type="spellEnd"/>
+            <w:r>
+              <w:rPr>
+                <w:rFonts w:ascii="Arial" w:hAnsi="Arial" w:cs="Arial"/>
+                <w:color w:val="000000"/>
+                <w:sz w:val="21"/>
+                <w:szCs w:val="21"/>
+              </w:rPr>
+              <w:br/>
+            </w:r>
+            <w:proofErr w:type="spellStart"/>
+            <w:r>
+              <w:rPr>
+                <w:rFonts w:ascii="Arial" w:hAnsi="Arial" w:cs="Arial"/>
+                <w:color w:val="000000"/>
+                <w:sz w:val="21"/>
+                <w:szCs w:val="21"/>
+              </w:rPr>
+              <w:t>Fraud</w:t>
+            </w:r>
+            <w:proofErr w:type="spellEnd"/>
+            <w:r>
+              <w:rPr>
+                <w:rFonts w:ascii="Arial" w:hAnsi="Arial" w:cs="Arial"/>
+                <w:color w:val="000000"/>
+                <w:sz w:val="21"/>
+                <w:szCs w:val="21"/>
+              </w:rPr>
+              <w:t xml:space="preserve"> protection</w:t>
+            </w:r>
+            <w:r>
+              <w:rPr>
+                <w:rFonts w:ascii="Arial" w:hAnsi="Arial" w:cs="Arial"/>
+                <w:color w:val="000000"/>
+                <w:sz w:val="21"/>
+                <w:szCs w:val="21"/>
+              </w:rPr>
+              <w:br/>
+              <w:t xml:space="preserve">Support for </w:t>
+            </w:r>
+            <w:proofErr w:type="spellStart"/>
+            <w:r>
+              <w:rPr>
+                <w:rFonts w:ascii="Arial" w:hAnsi="Arial" w:cs="Arial"/>
+                <w:color w:val="000000"/>
+                <w:sz w:val="21"/>
+                <w:szCs w:val="21"/>
+              </w:rPr>
+              <w:t>recurring</w:t>
+            </w:r>
+            <w:proofErr w:type="spellEnd"/>
+            <w:r>
+              <w:rPr>
+                <w:rFonts w:ascii="Arial" w:hAnsi="Arial" w:cs="Arial"/>
+                <w:color w:val="000000"/>
+                <w:sz w:val="21"/>
+                <w:szCs w:val="21"/>
+              </w:rPr>
+              <w:t xml:space="preserve"> </w:t>
+            </w:r>
+            <w:proofErr w:type="spellStart"/>
+            <w:r>
+              <w:rPr>
+                <w:rFonts w:ascii="Arial" w:hAnsi="Arial" w:cs="Arial"/>
+                <w:color w:val="000000"/>
+                <w:sz w:val="21"/>
+                <w:szCs w:val="21"/>
+              </w:rPr>
+              <w:t>billing</w:t>
+            </w:r>
+            <w:proofErr w:type="spellEnd"/>
+          </w:p>
+        </w:tc>
+        <w:tc>
+          <w:tcPr>
+            <w:tcW w:w="0" w:type="auto"/>
+            <w:tcBorders>
+              <w:bottom w:val="single" w:sz="12" w:space="0" w:color="C3701C"/>
+            </w:tcBorders>
+            <w:shd w:val="clear" w:color="auto" w:fill="FFFFFF"/>
+            <w:tcMar>
+              <w:top w:w="60" w:type="dxa"/>
+              <w:left w:w="60" w:type="dxa"/>
+              <w:bottom w:w="60" w:type="dxa"/>
+              <w:right w:w="60" w:type="dxa"/>
+            </w:tcMar>
+            <w:vAlign w:val="center"/>
+            <w:hideMark/>
+          </w:tcPr>
+          <w:p>
+            <w:pPr>
+              <w:pStyle w:val="NormalWeb"/>
+              <w:spacing w:before="0" w:beforeAutospacing="0" w:after="0" w:afterAutospacing="0" w:line="480" w:lineRule="auto"/>
+              <w:rPr>
+                <w:rFonts w:ascii="Arial" w:hAnsi="Arial" w:cs="Arial"/>
+                <w:color w:val="000000"/>
+                <w:sz w:val="21"/>
+                <w:szCs w:val="21"/>
+              </w:rPr>
+            </w:pPr>
+            <w:proofErr w:type="spellStart"/>
+            <w:r>
+              <w:rPr>
+                <w:rFonts w:ascii="Arial" w:hAnsi="Arial" w:cs="Arial"/>
+                <w:color w:val="000000"/>
+                <w:sz w:val="21"/>
+                <w:szCs w:val="21"/>
+              </w:rPr>
+              <w:t>Monthly</w:t>
+            </w:r>
+            <w:proofErr w:type="spellEnd"/>
+            <w:r>
+              <w:rPr>
+                <w:rFonts w:ascii="Arial" w:hAnsi="Arial" w:cs="Arial"/>
+                <w:color w:val="000000"/>
+                <w:sz w:val="21"/>
+                <w:szCs w:val="21"/>
+              </w:rPr>
+              <w:t xml:space="preserve"> </w:t>
+            </w:r>
+            <w:proofErr w:type="spellStart"/>
+            <w:r>
+              <w:rPr>
+                <w:rFonts w:ascii="Arial" w:hAnsi="Arial" w:cs="Arial"/>
+                <w:color w:val="000000"/>
+                <w:sz w:val="21"/>
+                <w:szCs w:val="21"/>
+              </w:rPr>
+              <w:t>fees</w:t>
+            </w:r>
+            <w:proofErr w:type="spellEnd"/>
+            <w:r>
+              <w:rPr>
+                <w:rFonts w:ascii="Arial" w:hAnsi="Arial" w:cs="Arial"/>
+                <w:color w:val="000000"/>
+                <w:sz w:val="21"/>
+                <w:szCs w:val="21"/>
+              </w:rPr>
+              <w:br/>
+            </w:r>
+            <w:proofErr w:type="spellStart"/>
+            <w:r>
+              <w:rPr>
+                <w:rFonts w:ascii="Arial" w:hAnsi="Arial" w:cs="Arial"/>
+                <w:color w:val="000000"/>
+                <w:sz w:val="21"/>
+                <w:szCs w:val="21"/>
+              </w:rPr>
+              <w:t>Fraud</w:t>
+            </w:r>
+            <w:proofErr w:type="spellEnd"/>
+            <w:r>
+              <w:rPr>
+                <w:rFonts w:ascii="Arial" w:hAnsi="Arial" w:cs="Arial"/>
+                <w:color w:val="000000"/>
+                <w:sz w:val="21"/>
+                <w:szCs w:val="21"/>
+              </w:rPr>
+              <w:t xml:space="preserve"> protection</w:t>
+            </w:r>
+            <w:r>
+              <w:rPr>
+                <w:rFonts w:ascii="Arial" w:hAnsi="Arial" w:cs="Arial"/>
+                <w:color w:val="000000"/>
+                <w:sz w:val="21"/>
+                <w:szCs w:val="21"/>
+              </w:rPr>
+              <w:br/>
+              <w:t xml:space="preserve">Support for </w:t>
+            </w:r>
+            <w:proofErr w:type="spellStart"/>
+            <w:r>
+              <w:rPr>
+                <w:rFonts w:ascii="Arial" w:hAnsi="Arial" w:cs="Arial"/>
+                <w:color w:val="000000"/>
+                <w:sz w:val="21"/>
+                <w:szCs w:val="21"/>
+              </w:rPr>
+              <w:t>recurring</w:t>
+            </w:r>
+            <w:proofErr w:type="spellEnd"/>
+            <w:r>
+              <w:rPr>
+                <w:rFonts w:ascii="Arial" w:hAnsi="Arial" w:cs="Arial"/>
+                <w:color w:val="000000"/>
+                <w:sz w:val="21"/>
+                <w:szCs w:val="21"/>
+              </w:rPr>
+              <w:t xml:space="preserve"> </w:t>
+            </w:r>
+            <w:proofErr w:type="spellStart"/>
+            <w:r>
+              <w:rPr>
+                <w:rFonts w:ascii="Arial" w:hAnsi="Arial" w:cs="Arial"/>
+                <w:color w:val="000000"/>
+                <w:sz w:val="21"/>
+                <w:szCs w:val="21"/>
+              </w:rPr>
+              <w:t>billing</w:t>
+            </w:r>
+            <w:proofErr w:type="spellEnd"/>
+          </w:p>
+        </w:tc>
+      </w:tr>
+    </w:tbl>
+    <w:p>
+      <w:pPr>
+        <w:pStyle w:val="NormalWeb"/>
+        <w:shd w:val="clear" w:color="auto" w:fill="FFFFFF"/>
+        <w:spacing w:before="0" w:beforeAutospacing="0" w:after="225" w:afterAutospacing="0" w:line="480" w:lineRule="auto"/>
+        <w:rPr>
+          <w:rFonts w:ascii="Arial" w:hAnsi="Arial" w:cs="Arial"/>
+          <w:color w:val="000000"/>
+          <w:sz w:val="26"/>
+          <w:szCs w:val="26"/>
+        </w:rPr>
+      </w:pPr>
+      <w:proofErr w:type="spellStart"/>
+      <w:r>
+        <w:rPr>
+          <w:rFonts w:ascii="Arial" w:hAnsi="Arial" w:cs="Arial"/>
+          <w:color w:val="000000"/>
+          <w:sz w:val="26"/>
+          <w:szCs w:val="26"/>
+        </w:rPr>
+        <w:t>Now</w:t>
+      </w:r>
+      <w:proofErr w:type="spellEnd"/>
+      <w:r>
+        <w:rPr>
+          <w:rFonts w:ascii="Arial" w:hAnsi="Arial" w:cs="Arial"/>
+          <w:color w:val="000000"/>
+          <w:sz w:val="26"/>
+          <w:szCs w:val="26"/>
+        </w:rPr>
+        <w:t xml:space="preserve"> </w:t>
+      </w:r>
+      <w:proofErr w:type="spellStart"/>
+      <w:r>
+        <w:rPr>
+          <w:rFonts w:ascii="Arial" w:hAnsi="Arial" w:cs="Arial"/>
+          <w:color w:val="000000"/>
+          <w:sz w:val="26"/>
+          <w:szCs w:val="26"/>
+        </w:rPr>
+        <w:t>that</w:t>
+      </w:r>
+      <w:proofErr w:type="spellEnd"/>
+      <w:r>
+        <w:rPr>
+          <w:rFonts w:ascii="Arial" w:hAnsi="Arial" w:cs="Arial"/>
+          <w:color w:val="000000"/>
+          <w:sz w:val="26"/>
+          <w:szCs w:val="26"/>
+        </w:rPr>
+        <w:t xml:space="preserve"> </w:t>
+      </w:r>
+      <w:proofErr w:type="spellStart"/>
+      <w:r>
+        <w:rPr>
+          <w:rFonts w:ascii="Arial" w:hAnsi="Arial" w:cs="Arial"/>
+          <w:color w:val="000000"/>
+          <w:sz w:val="26"/>
+          <w:szCs w:val="26"/>
+        </w:rPr>
+        <w:t>we’ve</w:t>
+      </w:r>
+      <w:proofErr w:type="spellEnd"/>
+      <w:r>
+        <w:rPr>
+          <w:rFonts w:ascii="Arial" w:hAnsi="Arial" w:cs="Arial"/>
+          <w:color w:val="000000"/>
+          <w:sz w:val="26"/>
+          <w:szCs w:val="26"/>
+        </w:rPr>
+        <w:t xml:space="preserve"> </w:t>
+      </w:r>
+      <w:proofErr w:type="spellStart"/>
+      <w:r>
+        <w:rPr>
+          <w:rFonts w:ascii="Arial" w:hAnsi="Arial" w:cs="Arial"/>
+          <w:color w:val="000000"/>
+          <w:sz w:val="26"/>
+          <w:szCs w:val="26"/>
+        </w:rPr>
+        <w:t>considered</w:t>
+      </w:r>
+      <w:proofErr w:type="spellEnd"/>
+      <w:r>
+        <w:rPr>
+          <w:rFonts w:ascii="Arial" w:hAnsi="Arial" w:cs="Arial"/>
+          <w:color w:val="000000"/>
+          <w:sz w:val="26"/>
+          <w:szCs w:val="26"/>
+        </w:rPr>
+        <w:t xml:space="preserve"> how </w:t>
+      </w:r>
+      <w:proofErr w:type="spellStart"/>
+      <w:r>
+        <w:rPr>
+          <w:rFonts w:ascii="Arial" w:hAnsi="Arial" w:cs="Arial"/>
+          <w:color w:val="000000"/>
+          <w:sz w:val="26"/>
+          <w:szCs w:val="26"/>
+        </w:rPr>
+        <w:t>Stripe</w:t>
+      </w:r>
+      <w:proofErr w:type="spellEnd"/>
+      <w:r>
+        <w:rPr>
+          <w:rFonts w:ascii="Arial" w:hAnsi="Arial" w:cs="Arial"/>
+          <w:color w:val="000000"/>
+          <w:sz w:val="26"/>
+          <w:szCs w:val="26"/>
+        </w:rPr>
+        <w:t xml:space="preserve">, </w:t>
+      </w:r>
+      <w:proofErr w:type="spellStart"/>
+      <w:r>
+        <w:rPr>
+          <w:rFonts w:ascii="Arial" w:hAnsi="Arial" w:cs="Arial"/>
+          <w:color w:val="000000"/>
+          <w:sz w:val="26"/>
+          <w:szCs w:val="26"/>
+        </w:rPr>
+        <w:t>Braintree</w:t>
+      </w:r>
+      <w:proofErr w:type="spellEnd"/>
+      <w:r>
+        <w:rPr>
+          <w:rFonts w:ascii="Arial" w:hAnsi="Arial" w:cs="Arial"/>
+          <w:color w:val="000000"/>
+          <w:sz w:val="26"/>
+          <w:szCs w:val="26"/>
+        </w:rPr>
+        <w:t xml:space="preserve">, and PayPal </w:t>
+      </w:r>
+      <w:proofErr w:type="spellStart"/>
+      <w:r>
+        <w:rPr>
+          <w:rFonts w:ascii="Arial" w:hAnsi="Arial" w:cs="Arial"/>
+          <w:color w:val="000000"/>
+          <w:sz w:val="26"/>
+          <w:szCs w:val="26"/>
+        </w:rPr>
+        <w:t>differ</w:t>
+      </w:r>
+      <w:proofErr w:type="spellEnd"/>
+      <w:r>
+        <w:rPr>
+          <w:rFonts w:ascii="Arial" w:hAnsi="Arial" w:cs="Arial"/>
+          <w:color w:val="000000"/>
+          <w:sz w:val="26"/>
+          <w:szCs w:val="26"/>
+        </w:rPr>
+        <w:t xml:space="preserve">, </w:t>
+      </w:r>
+      <w:proofErr w:type="spellStart"/>
+      <w:r>
+        <w:rPr>
+          <w:rFonts w:ascii="Arial" w:hAnsi="Arial" w:cs="Arial"/>
+          <w:color w:val="000000"/>
+          <w:sz w:val="26"/>
+          <w:szCs w:val="26"/>
+        </w:rPr>
+        <w:t>let’s</w:t>
+      </w:r>
+      <w:proofErr w:type="spellEnd"/>
+      <w:r>
+        <w:rPr>
+          <w:rFonts w:ascii="Arial" w:hAnsi="Arial" w:cs="Arial"/>
+          <w:color w:val="000000"/>
+          <w:sz w:val="26"/>
+          <w:szCs w:val="26"/>
+        </w:rPr>
+        <w:t xml:space="preserve"> compare </w:t>
+      </w:r>
+      <w:proofErr w:type="spellStart"/>
+      <w:r>
+        <w:rPr>
+          <w:rFonts w:ascii="Arial" w:hAnsi="Arial" w:cs="Arial"/>
+          <w:color w:val="000000"/>
+          <w:sz w:val="26"/>
+          <w:szCs w:val="26"/>
+        </w:rPr>
+        <w:t>their</w:t>
+      </w:r>
+      <w:proofErr w:type="spellEnd"/>
+      <w:r>
+        <w:rPr>
+          <w:rFonts w:ascii="Arial" w:hAnsi="Arial" w:cs="Arial"/>
+          <w:color w:val="000000"/>
+          <w:sz w:val="26"/>
+          <w:szCs w:val="26"/>
+        </w:rPr>
+        <w:t xml:space="preserve"> key </w:t>
+      </w:r>
+      <w:proofErr w:type="spellStart"/>
+      <w:proofErr w:type="gramStart"/>
+      <w:r>
+        <w:rPr>
+          <w:rFonts w:ascii="Arial" w:hAnsi="Arial" w:cs="Arial"/>
+          <w:color w:val="000000"/>
+          <w:sz w:val="26"/>
+          <w:szCs w:val="26"/>
+        </w:rPr>
+        <w:t>features</w:t>
+      </w:r>
+      <w:proofErr w:type="spellEnd"/>
+      <w:r>
+        <w:rPr>
+          <w:rFonts w:ascii="Arial" w:hAnsi="Arial" w:cs="Arial"/>
+          <w:color w:val="000000"/>
+          <w:sz w:val="26"/>
+          <w:szCs w:val="26"/>
+        </w:rPr>
+        <w:t>:</w:t>
+      </w:r>
+      <w:proofErr w:type="gramEnd"/>
+    </w:p>
+    <w:p>
+      <w:pPr>
+        <w:pStyle w:val="NormalWeb"/>
+        <w:shd w:val="clear" w:color="auto" w:fill="FFFFFF"/>
+        <w:spacing w:before="0" w:beforeAutospacing="0" w:after="225" w:afterAutospacing="0" w:line="480" w:lineRule="auto"/>
+        <w:rPr>
+          <w:rFonts w:ascii="Arial" w:hAnsi="Arial" w:cs="Arial"/>
+          <w:b/>
+          <w:bCs/>
+          <w:color w:val="000000"/>
+          <w:sz w:val="22"/>
+          <w:szCs w:val="22"/>
+        </w:rPr>
+      </w:pPr>
+      <w:r>
+        <w:rPr>
+          <w:rFonts w:ascii="Arial" w:hAnsi="Arial" w:cs="Arial"/>
+          <w:b/>
+          <w:bCs/>
+          <w:color w:val="000000"/>
+          <w:sz w:val="22"/>
+          <w:szCs w:val="22"/>
+        </w:rPr>
+        <w:t>https://rubygarage.org/blog/stripe-vs-braintree-vs-paypal-how-do-these-payment-platforms-compare</w:t>
+      </w:r>
+    </w:p>
+    <w:p>
+      <w:pPr>
+        <w:pStyle w:val="NormalWeb"/>
+        <w:shd w:val="clear" w:color="auto" w:fill="FFFFFF"/>
+        <w:spacing w:before="0" w:beforeAutospacing="0" w:after="225" w:afterAutospacing="0" w:line="480" w:lineRule="auto"/>
+        <w:rPr>
+          <w:rFonts w:ascii="Arial" w:hAnsi="Arial" w:cs="Arial"/>
+          <w:color w:val="000000"/>
+          <w:sz w:val="26"/>
+          <w:szCs w:val="26"/>
+        </w:rPr>
+      </w:pPr>
+      <w:proofErr w:type="spellStart"/>
+      <w:r>
+        <w:rPr>
+          <w:rFonts w:ascii="Arial" w:hAnsi="Arial" w:cs="Arial"/>
+          <w:color w:val="000000"/>
+          <w:sz w:val="26"/>
+          <w:szCs w:val="26"/>
+        </w:rPr>
+        <w:t>There’s</w:t>
+      </w:r>
+      <w:proofErr w:type="spellEnd"/>
+      <w:r>
+        <w:rPr>
+          <w:rFonts w:ascii="Arial" w:hAnsi="Arial" w:cs="Arial"/>
+          <w:color w:val="000000"/>
+          <w:sz w:val="26"/>
+          <w:szCs w:val="26"/>
+        </w:rPr>
+        <w:t xml:space="preserve"> no </w:t>
+      </w:r>
+      <w:proofErr w:type="spellStart"/>
+      <w:r>
+        <w:rPr>
+          <w:rFonts w:ascii="Arial" w:hAnsi="Arial" w:cs="Arial"/>
+          <w:color w:val="000000"/>
+          <w:sz w:val="26"/>
+          <w:szCs w:val="26"/>
+        </w:rPr>
+        <w:t>straightforward</w:t>
+      </w:r>
+      <w:proofErr w:type="spellEnd"/>
+      <w:r>
+        <w:rPr>
+          <w:rFonts w:ascii="Arial" w:hAnsi="Arial" w:cs="Arial"/>
+          <w:color w:val="000000"/>
+          <w:sz w:val="26"/>
+          <w:szCs w:val="26"/>
+        </w:rPr>
+        <w:t xml:space="preserve"> </w:t>
+      </w:r>
+      <w:proofErr w:type="spellStart"/>
+      <w:r>
+        <w:rPr>
+          <w:rFonts w:ascii="Arial" w:hAnsi="Arial" w:cs="Arial"/>
+          <w:color w:val="000000"/>
+          <w:sz w:val="26"/>
+          <w:szCs w:val="26"/>
+        </w:rPr>
+        <w:t>answer</w:t>
+      </w:r>
+      <w:proofErr w:type="spellEnd"/>
+      <w:r>
+        <w:rPr>
+          <w:rFonts w:ascii="Arial" w:hAnsi="Arial" w:cs="Arial"/>
+          <w:color w:val="000000"/>
+          <w:sz w:val="26"/>
+          <w:szCs w:val="26"/>
+        </w:rPr>
+        <w:t xml:space="preserve"> as to </w:t>
+      </w:r>
+      <w:proofErr w:type="spellStart"/>
+      <w:r>
+        <w:rPr>
+          <w:rFonts w:ascii="Arial" w:hAnsi="Arial" w:cs="Arial"/>
+          <w:color w:val="000000"/>
+          <w:sz w:val="26"/>
+          <w:szCs w:val="26"/>
+        </w:rPr>
+        <w:t>which</w:t>
+      </w:r>
+      <w:proofErr w:type="spellEnd"/>
+      <w:r>
+        <w:rPr>
+          <w:rFonts w:ascii="Arial" w:hAnsi="Arial" w:cs="Arial"/>
+          <w:color w:val="000000"/>
+          <w:sz w:val="26"/>
+          <w:szCs w:val="26"/>
+        </w:rPr>
+        <w:t xml:space="preserve"> </w:t>
+      </w:r>
+      <w:proofErr w:type="spellStart"/>
+      <w:r>
+        <w:rPr>
+          <w:rFonts w:ascii="Arial" w:hAnsi="Arial" w:cs="Arial"/>
+          <w:color w:val="000000"/>
+          <w:sz w:val="26"/>
+          <w:szCs w:val="26"/>
+        </w:rPr>
+        <w:t>payment</w:t>
+      </w:r>
+      <w:proofErr w:type="spellEnd"/>
+      <w:r>
+        <w:rPr>
+          <w:rFonts w:ascii="Arial" w:hAnsi="Arial" w:cs="Arial"/>
+          <w:color w:val="000000"/>
+          <w:sz w:val="26"/>
+          <w:szCs w:val="26"/>
+        </w:rPr>
+        <w:t xml:space="preserve"> platform </w:t>
+      </w:r>
+      <w:proofErr w:type="spellStart"/>
+      <w:r>
+        <w:rPr>
+          <w:rFonts w:ascii="Arial" w:hAnsi="Arial" w:cs="Arial"/>
+          <w:color w:val="000000"/>
+          <w:sz w:val="26"/>
+          <w:szCs w:val="26"/>
+        </w:rPr>
+        <w:t>you</w:t>
+      </w:r>
+      <w:proofErr w:type="spellEnd"/>
+      <w:r>
+        <w:rPr>
+          <w:rFonts w:ascii="Arial" w:hAnsi="Arial" w:cs="Arial"/>
+          <w:color w:val="000000"/>
+          <w:sz w:val="26"/>
+          <w:szCs w:val="26"/>
+        </w:rPr>
+        <w:t xml:space="preserve"> </w:t>
+      </w:r>
+      <w:proofErr w:type="spellStart"/>
+      <w:r>
+        <w:rPr>
+          <w:rFonts w:ascii="Arial" w:hAnsi="Arial" w:cs="Arial"/>
+          <w:color w:val="000000"/>
+          <w:sz w:val="26"/>
+          <w:szCs w:val="26"/>
+        </w:rPr>
+        <w:t>should</w:t>
+      </w:r>
+      <w:proofErr w:type="spellEnd"/>
+      <w:r>
+        <w:rPr>
+          <w:rFonts w:ascii="Arial" w:hAnsi="Arial" w:cs="Arial"/>
+          <w:color w:val="000000"/>
+          <w:sz w:val="26"/>
+          <w:szCs w:val="26"/>
+        </w:rPr>
+        <w:t xml:space="preserve"> </w:t>
+      </w:r>
+      <w:proofErr w:type="spellStart"/>
+      <w:r>
+        <w:rPr>
+          <w:rFonts w:ascii="Arial" w:hAnsi="Arial" w:cs="Arial"/>
+          <w:color w:val="000000"/>
+          <w:sz w:val="26"/>
+          <w:szCs w:val="26"/>
+        </w:rPr>
+        <w:t>choose</w:t>
+      </w:r>
+      <w:proofErr w:type="spellEnd"/>
+      <w:r>
+        <w:rPr>
+          <w:rFonts w:ascii="Arial" w:hAnsi="Arial" w:cs="Arial"/>
+          <w:color w:val="000000"/>
+          <w:sz w:val="26"/>
+          <w:szCs w:val="26"/>
+        </w:rPr>
+        <w:t xml:space="preserve">. You can </w:t>
+      </w:r>
+      <w:proofErr w:type="spellStart"/>
+      <w:r>
+        <w:rPr>
+          <w:rFonts w:ascii="Arial" w:hAnsi="Arial" w:cs="Arial"/>
+          <w:color w:val="000000"/>
+          <w:sz w:val="26"/>
+          <w:szCs w:val="26"/>
+        </w:rPr>
+        <w:t>even</w:t>
+      </w:r>
+      <w:proofErr w:type="spellEnd"/>
+      <w:r>
+        <w:rPr>
+          <w:rFonts w:ascii="Arial" w:hAnsi="Arial" w:cs="Arial"/>
+          <w:color w:val="000000"/>
+          <w:sz w:val="26"/>
+          <w:szCs w:val="26"/>
+        </w:rPr>
+        <w:t xml:space="preserve"> use </w:t>
+      </w:r>
+      <w:proofErr w:type="spellStart"/>
+      <w:r>
+        <w:rPr>
+          <w:rFonts w:ascii="Arial" w:hAnsi="Arial" w:cs="Arial"/>
+          <w:color w:val="000000"/>
+          <w:sz w:val="26"/>
+          <w:szCs w:val="26"/>
+        </w:rPr>
+        <w:t>Stripe</w:t>
+      </w:r>
+      <w:proofErr w:type="spellEnd"/>
+      <w:r>
+        <w:rPr>
+          <w:rFonts w:ascii="Arial" w:hAnsi="Arial" w:cs="Arial"/>
+          <w:color w:val="000000"/>
+          <w:sz w:val="26"/>
+          <w:szCs w:val="26"/>
+        </w:rPr>
+        <w:t xml:space="preserve"> and </w:t>
+      </w:r>
+      <w:proofErr w:type="spellStart"/>
+      <w:r>
+        <w:rPr>
+          <w:rFonts w:ascii="Arial" w:hAnsi="Arial" w:cs="Arial"/>
+          <w:color w:val="000000"/>
+          <w:sz w:val="26"/>
+          <w:szCs w:val="26"/>
+        </w:rPr>
+        <w:t>Braintree</w:t>
+      </w:r>
+      <w:proofErr w:type="spellEnd"/>
+      <w:r>
+        <w:rPr>
+          <w:rFonts w:ascii="Arial" w:hAnsi="Arial" w:cs="Arial"/>
+          <w:color w:val="000000"/>
+          <w:sz w:val="26"/>
+          <w:szCs w:val="26"/>
+        </w:rPr>
+        <w:t xml:space="preserve">, as Lyft </w:t>
+      </w:r>
+      <w:proofErr w:type="spellStart"/>
+      <w:r>
+        <w:rPr>
+          <w:rFonts w:ascii="Arial" w:hAnsi="Arial" w:cs="Arial"/>
+          <w:color w:val="000000"/>
+          <w:sz w:val="26"/>
+          <w:szCs w:val="26"/>
+        </w:rPr>
+        <w:t>did</w:t>
+      </w:r>
+      <w:proofErr w:type="spellEnd"/>
+      <w:r>
+        <w:rPr>
+          <w:rFonts w:ascii="Arial" w:hAnsi="Arial" w:cs="Arial"/>
+          <w:color w:val="000000"/>
+          <w:sz w:val="26"/>
+          <w:szCs w:val="26"/>
+        </w:rPr>
+        <w:t xml:space="preserve">. </w:t>
+      </w:r>
+      <w:proofErr w:type="spellStart"/>
+      <w:r>
+        <w:rPr>
+          <w:rFonts w:ascii="Arial" w:hAnsi="Arial" w:cs="Arial"/>
+          <w:color w:val="000000"/>
+          <w:sz w:val="26"/>
+          <w:szCs w:val="26"/>
+        </w:rPr>
+        <w:t>Roughly</w:t>
+      </w:r>
+      <w:proofErr w:type="spellEnd"/>
+      <w:r>
+        <w:rPr>
+          <w:rFonts w:ascii="Arial" w:hAnsi="Arial" w:cs="Arial"/>
+          <w:color w:val="000000"/>
+          <w:sz w:val="26"/>
+          <w:szCs w:val="26"/>
+        </w:rPr>
+        <w:t xml:space="preserve"> </w:t>
+      </w:r>
+      <w:proofErr w:type="spellStart"/>
+      <w:r>
+        <w:rPr>
+          <w:rFonts w:ascii="Arial" w:hAnsi="Arial" w:cs="Arial"/>
+          <w:color w:val="000000"/>
+          <w:sz w:val="26"/>
+          <w:szCs w:val="26"/>
+        </w:rPr>
+        <w:t>speaking</w:t>
+      </w:r>
+      <w:proofErr w:type="spellEnd"/>
+      <w:r>
+        <w:rPr>
+          <w:rFonts w:ascii="Arial" w:hAnsi="Arial" w:cs="Arial"/>
+          <w:color w:val="000000"/>
+          <w:sz w:val="26"/>
+          <w:szCs w:val="26"/>
+        </w:rPr>
+        <w:t xml:space="preserve">, </w:t>
+      </w:r>
+      <w:proofErr w:type="spellStart"/>
+      <w:r>
+        <w:rPr>
+          <w:rFonts w:ascii="Arial" w:hAnsi="Arial" w:cs="Arial"/>
+          <w:color w:val="000000"/>
+          <w:sz w:val="26"/>
+          <w:szCs w:val="26"/>
+        </w:rPr>
+        <w:t>your</w:t>
+      </w:r>
+      <w:proofErr w:type="spellEnd"/>
+      <w:r>
+        <w:rPr>
+          <w:rFonts w:ascii="Arial" w:hAnsi="Arial" w:cs="Arial"/>
+          <w:color w:val="000000"/>
+          <w:sz w:val="26"/>
+          <w:szCs w:val="26"/>
+        </w:rPr>
+        <w:t xml:space="preserve"> </w:t>
+      </w:r>
+      <w:proofErr w:type="spellStart"/>
+      <w:r>
+        <w:rPr>
+          <w:rFonts w:ascii="Arial" w:hAnsi="Arial" w:cs="Arial"/>
+          <w:color w:val="000000"/>
+          <w:sz w:val="26"/>
+          <w:szCs w:val="26"/>
+        </w:rPr>
+        <w:t>choice</w:t>
+      </w:r>
+      <w:proofErr w:type="spellEnd"/>
+      <w:r>
+        <w:rPr>
+          <w:rFonts w:ascii="Arial" w:hAnsi="Arial" w:cs="Arial"/>
+          <w:color w:val="000000"/>
+          <w:sz w:val="26"/>
+          <w:szCs w:val="26"/>
+        </w:rPr>
+        <w:t xml:space="preserve"> </w:t>
+      </w:r>
+      <w:proofErr w:type="spellStart"/>
+      <w:r>
+        <w:rPr>
+          <w:rFonts w:ascii="Arial" w:hAnsi="Arial" w:cs="Arial"/>
+          <w:color w:val="000000"/>
+          <w:sz w:val="26"/>
+          <w:szCs w:val="26"/>
+        </w:rPr>
+        <w:t>should</w:t>
+      </w:r>
+      <w:proofErr w:type="spellEnd"/>
+      <w:r>
+        <w:rPr>
+          <w:rFonts w:ascii="Arial" w:hAnsi="Arial" w:cs="Arial"/>
+          <w:color w:val="000000"/>
+          <w:sz w:val="26"/>
+          <w:szCs w:val="26"/>
+        </w:rPr>
+        <w:t xml:space="preserve"> </w:t>
+      </w:r>
+      <w:proofErr w:type="spellStart"/>
+      <w:r>
+        <w:rPr>
+          <w:rFonts w:ascii="Arial" w:hAnsi="Arial" w:cs="Arial"/>
+          <w:color w:val="000000"/>
+          <w:sz w:val="26"/>
+          <w:szCs w:val="26"/>
+        </w:rPr>
+        <w:t>be</w:t>
+      </w:r>
+      <w:proofErr w:type="spellEnd"/>
+      <w:r>
+        <w:rPr>
+          <w:rFonts w:ascii="Arial" w:hAnsi="Arial" w:cs="Arial"/>
+          <w:color w:val="000000"/>
+          <w:sz w:val="26"/>
+          <w:szCs w:val="26"/>
+        </w:rPr>
+        <w:t xml:space="preserve"> </w:t>
+      </w:r>
+      <w:proofErr w:type="spellStart"/>
+      <w:r>
+        <w:rPr>
+          <w:rFonts w:ascii="Arial" w:hAnsi="Arial" w:cs="Arial"/>
+          <w:color w:val="000000"/>
+          <w:sz w:val="26"/>
+          <w:szCs w:val="26"/>
+        </w:rPr>
+        <w:t>based</w:t>
+      </w:r>
+      <w:proofErr w:type="spellEnd"/>
+      <w:r>
+        <w:rPr>
+          <w:rFonts w:ascii="Arial" w:hAnsi="Arial" w:cs="Arial"/>
+          <w:color w:val="000000"/>
+          <w:sz w:val="26"/>
+          <w:szCs w:val="26"/>
+        </w:rPr>
+        <w:t xml:space="preserve"> on </w:t>
+      </w:r>
+      <w:proofErr w:type="spellStart"/>
+      <w:r>
+        <w:rPr>
+          <w:rFonts w:ascii="Arial" w:hAnsi="Arial" w:cs="Arial"/>
+          <w:color w:val="000000"/>
+          <w:sz w:val="26"/>
+          <w:szCs w:val="26"/>
+        </w:rPr>
+        <w:t>your</w:t>
+      </w:r>
+      <w:proofErr w:type="spellEnd"/>
+      <w:r>
+        <w:rPr>
+          <w:rFonts w:ascii="Arial" w:hAnsi="Arial" w:cs="Arial"/>
+          <w:color w:val="000000"/>
+          <w:sz w:val="26"/>
+          <w:szCs w:val="26"/>
+        </w:rPr>
+        <w:t xml:space="preserve"> business </w:t>
+      </w:r>
+      <w:proofErr w:type="spellStart"/>
+      <w:r>
+        <w:rPr>
+          <w:rFonts w:ascii="Arial" w:hAnsi="Arial" w:cs="Arial"/>
+          <w:color w:val="000000"/>
+          <w:sz w:val="26"/>
+          <w:szCs w:val="26"/>
+        </w:rPr>
+        <w:t>needs</w:t>
+      </w:r>
+      <w:proofErr w:type="spellEnd"/>
+      <w:r>
+        <w:rPr>
+          <w:rFonts w:ascii="Arial" w:hAnsi="Arial" w:cs="Arial"/>
+          <w:color w:val="000000"/>
+          <w:sz w:val="26"/>
+          <w:szCs w:val="26"/>
+        </w:rPr>
+        <w:t xml:space="preserve">, the </w:t>
+      </w:r>
+      <w:proofErr w:type="spellStart"/>
+      <w:r>
+        <w:rPr>
+          <w:rFonts w:ascii="Arial" w:hAnsi="Arial" w:cs="Arial"/>
+          <w:color w:val="000000"/>
+          <w:sz w:val="26"/>
+          <w:szCs w:val="26"/>
+        </w:rPr>
+        <w:t>payment</w:t>
+      </w:r>
+      <w:proofErr w:type="spellEnd"/>
+      <w:r>
+        <w:rPr>
+          <w:rFonts w:ascii="Arial" w:hAnsi="Arial" w:cs="Arial"/>
+          <w:color w:val="000000"/>
+          <w:sz w:val="26"/>
+          <w:szCs w:val="26"/>
+        </w:rPr>
+        <w:t xml:space="preserve"> </w:t>
+      </w:r>
+      <w:proofErr w:type="spellStart"/>
+      <w:r>
+        <w:rPr>
+          <w:rFonts w:ascii="Arial" w:hAnsi="Arial" w:cs="Arial"/>
+          <w:color w:val="000000"/>
+          <w:sz w:val="26"/>
+          <w:szCs w:val="26"/>
+        </w:rPr>
+        <w:t>methods</w:t>
+      </w:r>
+      <w:proofErr w:type="spellEnd"/>
+      <w:r>
+        <w:rPr>
+          <w:rFonts w:ascii="Arial" w:hAnsi="Arial" w:cs="Arial"/>
+          <w:color w:val="000000"/>
+          <w:sz w:val="26"/>
+          <w:szCs w:val="26"/>
+        </w:rPr>
+        <w:t xml:space="preserve"> </w:t>
+      </w:r>
+      <w:proofErr w:type="spellStart"/>
+      <w:r>
+        <w:rPr>
+          <w:rFonts w:ascii="Arial" w:hAnsi="Arial" w:cs="Arial"/>
+          <w:color w:val="000000"/>
+          <w:sz w:val="26"/>
+          <w:szCs w:val="26"/>
+        </w:rPr>
+        <w:t>your</w:t>
+      </w:r>
+      <w:proofErr w:type="spellEnd"/>
+      <w:r>
+        <w:rPr>
+          <w:rFonts w:ascii="Arial" w:hAnsi="Arial" w:cs="Arial"/>
+          <w:color w:val="000000"/>
+          <w:sz w:val="26"/>
+          <w:szCs w:val="26"/>
+        </w:rPr>
+        <w:t xml:space="preserve"> </w:t>
+      </w:r>
+      <w:proofErr w:type="spellStart"/>
+      <w:r>
+        <w:rPr>
+          <w:rFonts w:ascii="Arial" w:hAnsi="Arial" w:cs="Arial"/>
+          <w:color w:val="000000"/>
+          <w:sz w:val="26"/>
+          <w:szCs w:val="26"/>
+        </w:rPr>
+        <w:t>customers</w:t>
+      </w:r>
+      <w:proofErr w:type="spellEnd"/>
+      <w:r>
+        <w:rPr>
+          <w:rFonts w:ascii="Arial" w:hAnsi="Arial" w:cs="Arial"/>
+          <w:color w:val="000000"/>
+          <w:sz w:val="26"/>
+          <w:szCs w:val="26"/>
+        </w:rPr>
+        <w:t xml:space="preserve"> </w:t>
+      </w:r>
+      <w:proofErr w:type="spellStart"/>
+      <w:r>
+        <w:rPr>
+          <w:rFonts w:ascii="Arial" w:hAnsi="Arial" w:cs="Arial"/>
+          <w:color w:val="000000"/>
+          <w:sz w:val="26"/>
+          <w:szCs w:val="26"/>
+        </w:rPr>
+        <w:t>prefer</w:t>
+      </w:r>
+      <w:proofErr w:type="spellEnd"/>
+      <w:r>
+        <w:rPr>
+          <w:rFonts w:ascii="Arial" w:hAnsi="Arial" w:cs="Arial"/>
+          <w:color w:val="000000"/>
+          <w:sz w:val="26"/>
+          <w:szCs w:val="26"/>
+        </w:rPr>
+        <w:t xml:space="preserve">, and the </w:t>
+      </w:r>
+      <w:proofErr w:type="spellStart"/>
+      <w:r>
+        <w:rPr>
+          <w:rFonts w:ascii="Arial" w:hAnsi="Arial" w:cs="Arial"/>
+          <w:color w:val="000000"/>
+          <w:sz w:val="26"/>
+          <w:szCs w:val="26"/>
+        </w:rPr>
+        <w:t>availability</w:t>
+      </w:r>
+      <w:proofErr w:type="spellEnd"/>
+      <w:r>
+        <w:rPr>
+          <w:rFonts w:ascii="Arial" w:hAnsi="Arial" w:cs="Arial"/>
+          <w:color w:val="000000"/>
+          <w:sz w:val="26"/>
+          <w:szCs w:val="26"/>
+        </w:rPr>
+        <w:t xml:space="preserve"> of services in </w:t>
+      </w:r>
+      <w:proofErr w:type="spellStart"/>
+      <w:r>
+        <w:rPr>
+          <w:rFonts w:ascii="Arial" w:hAnsi="Arial" w:cs="Arial"/>
+          <w:color w:val="000000"/>
+          <w:sz w:val="26"/>
+          <w:szCs w:val="26"/>
+        </w:rPr>
+        <w:t>markets</w:t>
+      </w:r>
+      <w:proofErr w:type="spellEnd"/>
+      <w:r>
+        <w:rPr>
+          <w:rFonts w:ascii="Arial" w:hAnsi="Arial" w:cs="Arial"/>
+          <w:color w:val="000000"/>
+          <w:sz w:val="26"/>
+          <w:szCs w:val="26"/>
+        </w:rPr>
+        <w:t xml:space="preserve"> to </w:t>
+      </w:r>
+      <w:proofErr w:type="spellStart"/>
+      <w:r>
+        <w:rPr>
+          <w:rFonts w:ascii="Arial" w:hAnsi="Arial" w:cs="Arial"/>
+          <w:color w:val="000000"/>
+          <w:sz w:val="26"/>
+          <w:szCs w:val="26"/>
+        </w:rPr>
+        <w:t>which</w:t>
+      </w:r>
+      <w:proofErr w:type="spellEnd"/>
+      <w:r>
+        <w:rPr>
+          <w:rFonts w:ascii="Arial" w:hAnsi="Arial" w:cs="Arial"/>
+          <w:color w:val="000000"/>
+          <w:sz w:val="26"/>
+          <w:szCs w:val="26"/>
+        </w:rPr>
+        <w:t xml:space="preserve"> </w:t>
+      </w:r>
+      <w:proofErr w:type="spellStart"/>
+      <w:r>
+        <w:rPr>
+          <w:rFonts w:ascii="Arial" w:hAnsi="Arial" w:cs="Arial"/>
+          <w:color w:val="000000"/>
+          <w:sz w:val="26"/>
+          <w:szCs w:val="26"/>
+        </w:rPr>
+        <w:t>you</w:t>
+      </w:r>
+      <w:proofErr w:type="spellEnd"/>
+      <w:r>
+        <w:rPr>
+          <w:rFonts w:ascii="Arial" w:hAnsi="Arial" w:cs="Arial"/>
+          <w:color w:val="000000"/>
+          <w:sz w:val="26"/>
+          <w:szCs w:val="26"/>
+        </w:rPr>
+        <w:t xml:space="preserve"> </w:t>
+      </w:r>
+      <w:proofErr w:type="spellStart"/>
+      <w:r>
+        <w:rPr>
+          <w:rFonts w:ascii="Arial" w:hAnsi="Arial" w:cs="Arial"/>
+          <w:color w:val="000000"/>
+          <w:sz w:val="26"/>
+          <w:szCs w:val="26"/>
+        </w:rPr>
+        <w:t>would</w:t>
+      </w:r>
+      <w:proofErr w:type="spellEnd"/>
+      <w:r>
+        <w:rPr>
+          <w:rFonts w:ascii="Arial" w:hAnsi="Arial" w:cs="Arial"/>
+          <w:color w:val="000000"/>
+          <w:sz w:val="26"/>
+          <w:szCs w:val="26"/>
+        </w:rPr>
+        <w:t xml:space="preserve"> like to expand.</w:t>
+      </w:r>
+    </w:p>
+    <w:p>
+      <w:pPr>
+        <w:rPr>
+          <w:b/>
+          <w:bCs/>
           <w:sz w:val="28"/>
           <w:szCs w:val="28"/>
+        </w:rPr>
+      </w:pPr>
+    </w:p>
+    <w:p>
+      <w:pPr>
+        <w:rPr>
+          <w:b/>
+          <w:bCs/>
+          <w:sz w:val="28"/>
+          <w:szCs w:val="28"/>
+        </w:rPr>
+      </w:pPr>
+    </w:p>
+    <w:p>
+      <w:pPr>
+        <w:pStyle w:val="Titre1"/>
+        <w:shd w:val="clear" w:color="auto" w:fill="EEEEEE"/>
+        <w:spacing w:before="0"/>
+        <w:rPr>
+          <w:rFonts w:ascii="Palatino Linotype" w:hAnsi="Palatino Linotype" w:cs="Arial"/>
+          <w:color w:val="333333"/>
+          <w:spacing w:val="-1"/>
+          <w:sz w:val="56"/>
+          <w:szCs w:val="56"/>
+        </w:rPr>
+      </w:pPr>
+      <w:r>
+        <w:rPr>
+          <w:rFonts w:ascii="Palatino Linotype" w:hAnsi="Palatino Linotype" w:cs="Arial"/>
+          <w:color w:val="333333"/>
+          <w:spacing w:val="-1"/>
+          <w:sz w:val="56"/>
+          <w:szCs w:val="56"/>
+        </w:rPr>
+        <w:t xml:space="preserve">Install Package </w:t>
+      </w:r>
+      <w:proofErr w:type="spellStart"/>
+      <w:r>
+        <w:rPr>
+          <w:rFonts w:ascii="Palatino Linotype" w:hAnsi="Palatino Linotype" w:cs="Arial"/>
+          <w:color w:val="333333"/>
+          <w:spacing w:val="-1"/>
+          <w:sz w:val="56"/>
+          <w:szCs w:val="56"/>
+        </w:rPr>
+        <w:t>BrainTree</w:t>
+      </w:r>
+      <w:proofErr w:type="spellEnd"/>
+    </w:p>
+    <w:p>
+      <w:pPr>
+        <w:rPr>
+          <w:sz w:val="28"/>
+          <w:szCs w:val="28"/>
+        </w:rPr>
+      </w:pPr>
+    </w:p>
+    <w:p>
+      <w:pPr>
+        <w:rPr>
+          <w:rFonts w:ascii="Century Gothic" w:hAnsi="Century Gothic"/>
+          <w:b/>
+          <w:bCs/>
+          <w:sz w:val="28"/>
+          <w:szCs w:val="28"/>
+        </w:rPr>
+      </w:pPr>
+      <w:proofErr w:type="spellStart"/>
+      <w:proofErr w:type="gramStart"/>
+      <w:r>
+        <w:rPr>
+          <w:rFonts w:ascii="Century Gothic" w:hAnsi="Century Gothic"/>
+          <w:b/>
+          <w:bCs/>
+          <w:sz w:val="28"/>
+          <w:szCs w:val="28"/>
+        </w:rPr>
+        <w:t>npm</w:t>
+      </w:r>
+      <w:proofErr w:type="spellEnd"/>
+      <w:proofErr w:type="gramEnd"/>
+      <w:r>
+        <w:rPr>
+          <w:rFonts w:ascii="Century Gothic" w:hAnsi="Century Gothic"/>
+          <w:b/>
+          <w:bCs/>
+          <w:sz w:val="28"/>
+          <w:szCs w:val="28"/>
+        </w:rPr>
+        <w:t xml:space="preserve"> i  </w:t>
+      </w:r>
+      <w:proofErr w:type="spellStart"/>
+      <w:r>
+        <w:rPr>
+          <w:rFonts w:ascii="Century Gothic" w:hAnsi="Century Gothic"/>
+          <w:b/>
+          <w:bCs/>
+          <w:sz w:val="28"/>
+          <w:szCs w:val="28"/>
+        </w:rPr>
+        <w:t>braintree</w:t>
+      </w:r>
+      <w:proofErr w:type="spellEnd"/>
+    </w:p>
+    <w:p>
+      <w:pPr>
+        <w:rPr>
+          <w:rFonts w:ascii="Century Gothic" w:hAnsi="Century Gothic"/>
+          <w:b/>
+          <w:bCs/>
+          <w:sz w:val="28"/>
+          <w:szCs w:val="28"/>
+        </w:rPr>
+      </w:pPr>
+      <w:r>
+        <w:rPr>
+          <w:rFonts w:ascii="Century Gothic" w:hAnsi="Century Gothic"/>
+          <w:b/>
+          <w:bCs/>
+          <w:sz w:val="28"/>
+          <w:szCs w:val="28"/>
+        </w:rPr>
+        <w:t>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</w:t>
+      </w:r>
+      <w:r>
+        <w:rPr>
+          <w:rFonts w:ascii="Century Gothic" w:hAnsi="Century Gothic"/>
+          <w:b/>
+          <w:bCs/>
+          <w:sz w:val="28"/>
+          <w:szCs w:val="28"/>
+        </w:rPr>
+        <w:lastRenderedPageBreak/>
+        <w:t>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</w:t>
+      </w:r>
+    </w:p>
+    <w:p>
+      <w:pPr>
+        <w:rPr>
+          <w:rFonts w:ascii="Century Gothic" w:hAnsi="Century Gothic"/>
+          <w:b/>
+          <w:bCs/>
+          <w:sz w:val="28"/>
+          <w:szCs w:val="28"/>
+        </w:rPr>
+      </w:pPr>
+    </w:p>
+    <w:p>
+      <w:pPr>
+        <w:rPr>
+          <w:rFonts w:ascii="Century Gothic" w:hAnsi="Century Gothic"/>
+          <w:b/>
+          <w:bCs/>
+          <w:sz w:val="28"/>
+          <w:szCs w:val="28"/>
+        </w:rPr>
+      </w:pPr>
+    </w:p>
+    <w:p>
+      <w:pPr>
+        <w:rPr>
+          <w:rFonts w:ascii="Century Gothic" w:hAnsi="Century Gothic"/>
+          <w:b/>
+          <w:bCs/>
+          <w:sz w:val="24"/>
+          <w:szCs w:val="24"/>
+          <w:shd w:val="clear" w:color="auto" w:fill="DBFFDB"/>
+        </w:rPr>
+      </w:pPr>
+      <w:proofErr w:type="spellStart"/>
+      <w:proofErr w:type="gramStart"/>
+      <w:r>
+        <w:rPr>
+          <w:rFonts w:ascii="Century Gothic" w:hAnsi="Century Gothic"/>
+          <w:b/>
+          <w:bCs/>
+          <w:sz w:val="24"/>
+          <w:szCs w:val="24"/>
+          <w:shd w:val="clear" w:color="auto" w:fill="DBFFDB"/>
+        </w:rPr>
+        <w:t>npm</w:t>
+      </w:r>
+      <w:proofErr w:type="spellEnd"/>
+      <w:proofErr w:type="gramEnd"/>
+      <w:r>
+        <w:rPr>
+          <w:rFonts w:ascii="Century Gothic" w:hAnsi="Century Gothic"/>
+          <w:b/>
+          <w:bCs/>
+          <w:sz w:val="24"/>
+          <w:szCs w:val="24"/>
+          <w:shd w:val="clear" w:color="auto" w:fill="DBFFDB"/>
+        </w:rPr>
+        <w:t xml:space="preserve"> i </w:t>
+      </w:r>
+      <w:proofErr w:type="spellStart"/>
+      <w:r>
+        <w:rPr>
+          <w:rFonts w:ascii="Century Gothic" w:hAnsi="Century Gothic"/>
+          <w:b/>
+          <w:bCs/>
+          <w:sz w:val="24"/>
+          <w:szCs w:val="24"/>
+          <w:shd w:val="clear" w:color="auto" w:fill="DBFFDB"/>
+        </w:rPr>
+        <w:t>braintree</w:t>
+      </w:r>
+      <w:proofErr w:type="spellEnd"/>
+      <w:r>
+        <w:rPr>
+          <w:rFonts w:ascii="Century Gothic" w:hAnsi="Century Gothic"/>
+          <w:b/>
+          <w:bCs/>
+          <w:sz w:val="24"/>
+          <w:szCs w:val="24"/>
+          <w:shd w:val="clear" w:color="auto" w:fill="DBFFDB"/>
+        </w:rPr>
+        <w:t>-web-drop-in-</w:t>
+      </w:r>
+      <w:proofErr w:type="spellStart"/>
+      <w:r>
+        <w:rPr>
+          <w:rFonts w:ascii="Century Gothic" w:hAnsi="Century Gothic"/>
+          <w:b/>
+          <w:bCs/>
+          <w:sz w:val="24"/>
+          <w:szCs w:val="24"/>
+          <w:shd w:val="clear" w:color="auto" w:fill="DBFFDB"/>
+        </w:rPr>
+        <w:t>react</w:t>
+      </w:r>
+      <w:proofErr w:type="spellEnd"/>
+    </w:p>
+    <w:p>
+      <w:pPr>
+        <w:rPr>
+          <w:rFonts w:ascii="Century Gothic" w:hAnsi="Century Gothic"/>
+          <w:b/>
+          <w:bCs/>
+          <w:sz w:val="36"/>
+          <w:szCs w:val="36"/>
         </w:rPr>
       </w:pPr>
     </w:p>
@@ -5354,6 +9676,17 @@
     <w:basedOn w:val="Policepardfaut"/>
     <w:rsid w:val="000372E5"/>
   </w:style>
+  <w:style w:type="character" w:styleId="lev">
+    <w:name w:val="Strong"/>
+    <w:basedOn w:val="Policepardfaut"/>
+    <w:uiPriority w:val="22"/>
+    <w:qFormat/>
+    <w:rsid w:val="008E7118"/>
+    <w:rPr>
+      <w:b/>
+      <w:bCs/>
+    </w:rPr>
+  </w:style>
 </w:styles>
 </file>
 

</xml_diff>